<commit_message>
Added intro details to document
</commit_message>
<xml_diff>
--- a/test_plan_gr.docx
+++ b/test_plan_gr.docx
@@ -64,6 +64,13 @@
     </w:p>
     <w:sdt>
       <w:sdtPr>
+        <w:rPr>
+          <w:rFonts w:asciiTheme="minorHAnsi" w:eastAsiaTheme="minorHAnsi" w:hAnsiTheme="minorHAnsi" w:cstheme="minorBidi"/>
+          <w:color w:val="auto"/>
+          <w:sz w:val="22"/>
+          <w:szCs w:val="22"/>
+          <w:lang w:val="en-IE"/>
+        </w:rPr>
         <w:id w:val="-200167284"/>
         <w:docPartObj>
           <w:docPartGallery w:val="Table of Contents"/>
@@ -72,14 +79,9 @@
       </w:sdtPr>
       <w:sdtEndPr>
         <w:rPr>
-          <w:rFonts w:asciiTheme="minorHAnsi" w:eastAsiaTheme="minorHAnsi" w:hAnsiTheme="minorHAnsi" w:cstheme="minorBidi"/>
           <w:b/>
           <w:bCs/>
           <w:noProof/>
-          <w:color w:val="auto"/>
-          <w:sz w:val="22"/>
-          <w:szCs w:val="22"/>
-          <w:lang w:val="en-IE"/>
         </w:rPr>
       </w:sdtEndPr>
       <w:sdtContent>
@@ -928,27 +930,46 @@
         </w:p>
       </w:sdtContent>
     </w:sdt>
-    <w:p/>
     <w:p>
       <w:pPr>
         <w:pStyle w:val="Heading1"/>
+        <w:numPr>
+          <w:ilvl w:val="0"/>
+          <w:numId w:val="2"/>
+        </w:numPr>
       </w:pPr>
       <w:bookmarkStart w:id="0" w:name="_Toc39236921"/>
-      <w:r>
-        <w:lastRenderedPageBreak/>
-        <w:t xml:space="preserve">1.0 </w:t>
-      </w:r>
       <w:r>
         <w:t>Introduction</w:t>
       </w:r>
       <w:bookmarkEnd w:id="0"/>
     </w:p>
     <w:p>
+      <w:r>
+        <w:t>This document describes the test plan for the game project “The Pixel Wizard”, this game is a side scrolling platformer where the player controls a wizard who must navigate through the levels by defeating all of the enemies in each level. The player can move through the levels, shoot magic at enemies, avoid obstacles</w:t>
+      </w:r>
+      <w:r>
+        <w:t>,</w:t>
+      </w:r>
+      <w:r>
+        <w:t xml:space="preserve"> and find pickups such as health pickups that can restore health</w:t>
+      </w:r>
+      <w:r>
+        <w:t xml:space="preserve">. </w:t>
+      </w:r>
+    </w:p>
+    <w:p>
+      <w:r>
+        <w:t>The game contains a menu where the player can start the game, open up game settings and exit the game, the player will also be able to load their previous progress from a save file and they can delete their save file.</w:t>
+      </w:r>
+    </w:p>
+    <w:p>
       <w:pPr>
         <w:pStyle w:val="Heading1"/>
       </w:pPr>
       <w:bookmarkStart w:id="1" w:name="_Toc39236922"/>
       <w:r>
+        <w:lastRenderedPageBreak/>
         <w:t xml:space="preserve">2.0 </w:t>
       </w:r>
       <w:r>
@@ -1070,9 +1091,9 @@
 <file path=word/numbering.xml><?xml version="1.0" encoding="utf-8"?>
 <w:numbering xmlns:wpc="http://schemas.microsoft.com/office/word/2010/wordprocessingCanvas" xmlns:cx="http://schemas.microsoft.com/office/drawing/2014/chartex" xmlns:cx1="http://schemas.microsoft.com/office/drawing/2015/9/8/chartex" xmlns:cx2="http://schemas.microsoft.com/office/drawing/2015/10/21/chartex" xmlns:cx3="http://schemas.microsoft.com/office/drawing/2016/5/9/chartex" xmlns:cx4="http://schemas.microsoft.com/office/drawing/2016/5/10/chartex" xmlns:cx5="http://schemas.microsoft.com/office/drawing/2016/5/11/chartex" xmlns:cx6="http://schemas.microsoft.com/office/drawing/2016/5/12/chartex" xmlns:cx7="http://schemas.microsoft.com/office/drawing/2016/5/13/chartex" xmlns:cx8="http://schemas.microsoft.com/office/drawing/2016/5/14/chartex" xmlns:mc="http://schemas.openxmlformats.org/markup-compatibility/2006" xmlns:aink="http://schemas.microsoft.com/office/drawing/2016/ink" xmlns:am3d="http://schemas.microsoft.com/office/drawing/2017/model3d" xmlns:o="urn:schemas-microsoft-com:office:office" xmlns:r="http://schemas.openxmlformats.org/officeDocument/2006/relationships" xmlns:m="http://schemas.openxmlformats.org/officeDocument/2006/math" xmlns:v="urn:schemas-microsoft-com:vml" xmlns:wp14="http://schemas.microsoft.com/office/word/2010/wordprocessingDrawing" xmlns:wp="http://schemas.openxmlformats.org/drawingml/2006/wordprocessingDrawing" xmlns:w10="urn:schemas-microsoft-com:office:word" xmlns:w="http://schemas.openxmlformats.org/wordprocessingml/2006/main" xmlns:w14="http://schemas.microsoft.com/office/word/2010/wordml" xmlns:w15="http://schemas.microsoft.com/office/word/2012/wordml" xmlns:w16cex="http://schemas.microsoft.com/office/word/2018/wordml/cex" xmlns:w16cid="http://schemas.microsoft.com/office/word/2016/wordml/cid" xmlns:w16="http://schemas.microsoft.com/office/word/2018/wordml" xmlns:w16se="http://schemas.microsoft.com/office/word/2015/wordml/symex" xmlns:wpg="http://schemas.microsoft.com/office/word/2010/wordprocessingGroup" xmlns:wpi="http://schemas.microsoft.com/office/word/2010/wordprocessingInk" xmlns:wne="http://schemas.microsoft.com/office/word/2006/wordml" xmlns:wps="http://schemas.microsoft.com/office/word/2010/wordprocessingShape" mc:Ignorable="w14 w15 w16se w16cid w16 w16cex wp14">
   <w:abstractNum w:abstractNumId="0" w15:restartNumberingAfterBreak="0">
-    <w:nsid w:val="443F7961"/>
+    <w:nsid w:val="21282278"/>
     <w:multiLevelType w:val="multilevel"/>
-    <w:tmpl w:val="6F720AE2"/>
+    <w:tmpl w:val="08DAE162"/>
     <w:lvl w:ilvl="0">
       <w:start w:val="1"/>
       <w:numFmt w:val="decimal"/>
@@ -1182,7 +1203,123 @@
       </w:rPr>
     </w:lvl>
   </w:abstractNum>
+  <w:abstractNum w:abstractNumId="1" w15:restartNumberingAfterBreak="0">
+    <w:nsid w:val="443F7961"/>
+    <w:multiLevelType w:val="multilevel"/>
+    <w:tmpl w:val="6F720AE2"/>
+    <w:lvl w:ilvl="0">
+      <w:start w:val="1"/>
+      <w:numFmt w:val="decimal"/>
+      <w:lvlText w:val="%1.0"/>
+      <w:lvlJc w:val="left"/>
+      <w:pPr>
+        <w:ind w:left="480" w:hanging="480"/>
+      </w:pPr>
+      <w:rPr>
+        <w:rFonts w:hint="default"/>
+      </w:rPr>
+    </w:lvl>
+    <w:lvl w:ilvl="1">
+      <w:start w:val="1"/>
+      <w:numFmt w:val="decimal"/>
+      <w:lvlText w:val="%1.%2"/>
+      <w:lvlJc w:val="left"/>
+      <w:pPr>
+        <w:ind w:left="1200" w:hanging="480"/>
+      </w:pPr>
+      <w:rPr>
+        <w:rFonts w:hint="default"/>
+      </w:rPr>
+    </w:lvl>
+    <w:lvl w:ilvl="2">
+      <w:start w:val="1"/>
+      <w:numFmt w:val="decimal"/>
+      <w:lvlText w:val="%1.%2.%3"/>
+      <w:lvlJc w:val="left"/>
+      <w:pPr>
+        <w:ind w:left="2160" w:hanging="720"/>
+      </w:pPr>
+      <w:rPr>
+        <w:rFonts w:hint="default"/>
+      </w:rPr>
+    </w:lvl>
+    <w:lvl w:ilvl="3">
+      <w:start w:val="1"/>
+      <w:numFmt w:val="decimal"/>
+      <w:lvlText w:val="%1.%2.%3.%4"/>
+      <w:lvlJc w:val="left"/>
+      <w:pPr>
+        <w:ind w:left="2880" w:hanging="720"/>
+      </w:pPr>
+      <w:rPr>
+        <w:rFonts w:hint="default"/>
+      </w:rPr>
+    </w:lvl>
+    <w:lvl w:ilvl="4">
+      <w:start w:val="1"/>
+      <w:numFmt w:val="decimal"/>
+      <w:lvlText w:val="%1.%2.%3.%4.%5"/>
+      <w:lvlJc w:val="left"/>
+      <w:pPr>
+        <w:ind w:left="3960" w:hanging="1080"/>
+      </w:pPr>
+      <w:rPr>
+        <w:rFonts w:hint="default"/>
+      </w:rPr>
+    </w:lvl>
+    <w:lvl w:ilvl="5">
+      <w:start w:val="1"/>
+      <w:numFmt w:val="decimal"/>
+      <w:lvlText w:val="%1.%2.%3.%4.%5.%6"/>
+      <w:lvlJc w:val="left"/>
+      <w:pPr>
+        <w:ind w:left="4680" w:hanging="1080"/>
+      </w:pPr>
+      <w:rPr>
+        <w:rFonts w:hint="default"/>
+      </w:rPr>
+    </w:lvl>
+    <w:lvl w:ilvl="6">
+      <w:start w:val="1"/>
+      <w:numFmt w:val="decimal"/>
+      <w:lvlText w:val="%1.%2.%3.%4.%5.%6.%7"/>
+      <w:lvlJc w:val="left"/>
+      <w:pPr>
+        <w:ind w:left="5760" w:hanging="1440"/>
+      </w:pPr>
+      <w:rPr>
+        <w:rFonts w:hint="default"/>
+      </w:rPr>
+    </w:lvl>
+    <w:lvl w:ilvl="7">
+      <w:start w:val="1"/>
+      <w:numFmt w:val="decimal"/>
+      <w:lvlText w:val="%1.%2.%3.%4.%5.%6.%7.%8"/>
+      <w:lvlJc w:val="left"/>
+      <w:pPr>
+        <w:ind w:left="6480" w:hanging="1440"/>
+      </w:pPr>
+      <w:rPr>
+        <w:rFonts w:hint="default"/>
+      </w:rPr>
+    </w:lvl>
+    <w:lvl w:ilvl="8">
+      <w:start w:val="1"/>
+      <w:numFmt w:val="decimal"/>
+      <w:lvlText w:val="%1.%2.%3.%4.%5.%6.%7.%8.%9"/>
+      <w:lvlJc w:val="left"/>
+      <w:pPr>
+        <w:ind w:left="7200" w:hanging="1440"/>
+      </w:pPr>
+      <w:rPr>
+        <w:rFonts w:hint="default"/>
+      </w:rPr>
+    </w:lvl>
+  </w:abstractNum>
   <w:num w:numId="1">
+    <w:abstractNumId w:val="1"/>
+  </w:num>
+  <w:num w:numId="2">
     <w:abstractNumId w:val="0"/>
   </w:num>
 </w:numbering>
@@ -1311,6 +1448,7 @@
     <w:lsdException w:name="HTML Sample" w:semiHidden="1" w:unhideWhenUsed="1"/>
     <w:lsdException w:name="HTML Typewriter" w:semiHidden="1" w:unhideWhenUsed="1"/>
     <w:lsdException w:name="HTML Variable" w:semiHidden="1" w:unhideWhenUsed="1"/>
+    <w:lsdException w:name="Normal Table" w:semiHidden="1" w:unhideWhenUsed="1"/>
     <w:lsdException w:name="annotation subject" w:semiHidden="1" w:unhideWhenUsed="1"/>
     <w:lsdException w:name="No List" w:semiHidden="1" w:unhideWhenUsed="1"/>
     <w:lsdException w:name="Outline List 1" w:semiHidden="1" w:unhideWhenUsed="1"/>
@@ -1357,8 +1495,10 @@
     <w:lsdException w:name="Table Subtle 2" w:semiHidden="1" w:unhideWhenUsed="1"/>
     <w:lsdException w:name="Table Web 1" w:semiHidden="1" w:unhideWhenUsed="1"/>
     <w:lsdException w:name="Table Web 2" w:semiHidden="1" w:unhideWhenUsed="1"/>
+    <w:lsdException w:name="Table Web 3" w:semiHidden="1" w:unhideWhenUsed="1"/>
     <w:lsdException w:name="Balloon Text" w:semiHidden="1" w:unhideWhenUsed="1"/>
     <w:lsdException w:name="Table Grid" w:uiPriority="39"/>
+    <w:lsdException w:name="Table Theme" w:semiHidden="1" w:unhideWhenUsed="1"/>
     <w:lsdException w:name="Placeholder Text" w:semiHidden="1"/>
     <w:lsdException w:name="No Spacing" w:uiPriority="1" w:qFormat="1"/>
     <w:lsdException w:name="Light Shading" w:uiPriority="60"/>
@@ -2031,7 +2171,7 @@
 </file>
 
 <file path=customXml/itemProps1.xml><?xml version="1.0" encoding="utf-8"?>
-<ds:datastoreItem xmlns:ds="http://schemas.openxmlformats.org/officeDocument/2006/customXml" ds:itemID="{975ACC6F-F6AA-4A0D-A544-2BD7B3F582DF}">
+<ds:datastoreItem xmlns:ds="http://schemas.openxmlformats.org/officeDocument/2006/customXml" ds:itemID="{D21B993D-ECB0-4A43-9F18-D8E81B450E03}">
   <ds:schemaRefs>
     <ds:schemaRef ds:uri="http://schemas.openxmlformats.org/officeDocument/2006/bibliography"/>
   </ds:schemaRefs>

</xml_diff>

<commit_message>
Added Objectives and Tasks
</commit_message>
<xml_diff>
--- a/test_plan_gr.docx
+++ b/test_plan_gr.docx
@@ -56,7 +56,7 @@
         <w:rPr>
           <w:noProof/>
         </w:rPr>
-        <w:t>01/05/2020</w:t>
+        <w:t>02/05/2020</w:t>
       </w:r>
       <w:r>
         <w:fldChar w:fldCharType="end"/>
@@ -100,7 +100,9 @@
               <w:tab w:val="right" w:leader="dot" w:pos="9016"/>
             </w:tabs>
             <w:rPr>
+              <w:rFonts w:eastAsiaTheme="minorEastAsia"/>
               <w:noProof/>
+              <w:lang w:eastAsia="en-IE"/>
             </w:rPr>
           </w:pPr>
           <w:r>
@@ -112,13 +114,13 @@
           <w:r>
             <w:fldChar w:fldCharType="separate"/>
           </w:r>
-          <w:hyperlink w:anchor="_Toc39236921" w:history="1">
+          <w:hyperlink w:anchor="_Toc39339014" w:history="1">
             <w:r>
               <w:rPr>
                 <w:rStyle w:val="Hyperlink"/>
                 <w:noProof/>
               </w:rPr>
-              <w:t>1.0 Introduction</w:t>
+              <w:t>Introduction</w:t>
             </w:r>
             <w:r>
               <w:rPr>
@@ -139,7 +141,7 @@
                 <w:noProof/>
                 <w:webHidden/>
               </w:rPr>
-              <w:instrText xml:space="preserve"> PAGEREF _Toc39236921 \h </w:instrText>
+              <w:instrText xml:space="preserve"> PAGEREF _Toc39339014 \h </w:instrText>
             </w:r>
             <w:r>
               <w:rPr>
@@ -177,16 +179,86 @@
               <w:tab w:val="right" w:leader="dot" w:pos="9016"/>
             </w:tabs>
             <w:rPr>
+              <w:rFonts w:eastAsiaTheme="minorEastAsia"/>
+              <w:noProof/>
+              <w:lang w:eastAsia="en-IE"/>
+            </w:rPr>
+          </w:pPr>
+          <w:hyperlink w:anchor="_Toc39339015" w:history="1">
+            <w:r>
+              <w:rPr>
+                <w:rStyle w:val="Hyperlink"/>
+                <w:noProof/>
+              </w:rPr>
+              <w:t>Objectives &amp; Tasks</w:t>
+            </w:r>
+            <w:r>
+              <w:rPr>
+                <w:noProof/>
+                <w:webHidden/>
+              </w:rPr>
+              <w:tab/>
+            </w:r>
+            <w:r>
+              <w:rPr>
+                <w:noProof/>
+                <w:webHidden/>
+              </w:rPr>
+              <w:fldChar w:fldCharType="begin"/>
+            </w:r>
+            <w:r>
+              <w:rPr>
+                <w:noProof/>
+                <w:webHidden/>
+              </w:rPr>
+              <w:instrText xml:space="preserve"> PAGEREF _Toc39339015 \h </w:instrText>
+            </w:r>
+            <w:r>
+              <w:rPr>
+                <w:noProof/>
+                <w:webHidden/>
+              </w:rPr>
+            </w:r>
+            <w:r>
+              <w:rPr>
+                <w:noProof/>
+                <w:webHidden/>
+              </w:rPr>
+              <w:fldChar w:fldCharType="separate"/>
+            </w:r>
+            <w:r>
+              <w:rPr>
+                <w:noProof/>
+                <w:webHidden/>
+              </w:rPr>
+              <w:t>1</w:t>
+            </w:r>
+            <w:r>
+              <w:rPr>
+                <w:noProof/>
+                <w:webHidden/>
+              </w:rPr>
+              <w:fldChar w:fldCharType="end"/>
+            </w:r>
+          </w:hyperlink>
+        </w:p>
+        <w:p>
+          <w:pPr>
+            <w:pStyle w:val="TOC2"/>
+            <w:tabs>
+              <w:tab w:val="right" w:leader="dot" w:pos="9016"/>
+            </w:tabs>
+            <w:rPr>
               <w:noProof/>
             </w:rPr>
           </w:pPr>
-          <w:hyperlink w:anchor="_Toc39236922" w:history="1">
+          <w:hyperlink w:anchor="_Toc39339016" w:history="1">
             <w:r>
               <w:rPr>
                 <w:rStyle w:val="Hyperlink"/>
                 <w:noProof/>
               </w:rPr>
-              <w:t>2.0 Objectives &amp; Tasks</w:t>
+              <w:t>Objectives</w:t>
             </w:r>
             <w:r>
               <w:rPr>
@@ -207,7 +279,7 @@
                 <w:noProof/>
                 <w:webHidden/>
               </w:rPr>
-              <w:instrText xml:space="preserve"> PAGEREF _Toc39236922 \h </w:instrText>
+              <w:instrText xml:space="preserve"> PAGEREF _Toc39339016 \h </w:instrText>
             </w:r>
             <w:r>
               <w:rPr>
@@ -228,6 +300,74 @@
                 <w:webHidden/>
               </w:rPr>
               <w:t>1</w:t>
+            </w:r>
+            <w:r>
+              <w:rPr>
+                <w:noProof/>
+                <w:webHidden/>
+              </w:rPr>
+              <w:fldChar w:fldCharType="end"/>
+            </w:r>
+          </w:hyperlink>
+        </w:p>
+        <w:p>
+          <w:pPr>
+            <w:pStyle w:val="TOC2"/>
+            <w:tabs>
+              <w:tab w:val="right" w:leader="dot" w:pos="9016"/>
+            </w:tabs>
+            <w:rPr>
+              <w:noProof/>
+            </w:rPr>
+          </w:pPr>
+          <w:hyperlink w:anchor="_Toc39339017" w:history="1">
+            <w:r>
+              <w:rPr>
+                <w:rStyle w:val="Hyperlink"/>
+                <w:noProof/>
+              </w:rPr>
+              <w:t>Tasks</w:t>
+            </w:r>
+            <w:r>
+              <w:rPr>
+                <w:noProof/>
+                <w:webHidden/>
+              </w:rPr>
+              <w:tab/>
+            </w:r>
+            <w:r>
+              <w:rPr>
+                <w:noProof/>
+                <w:webHidden/>
+              </w:rPr>
+              <w:fldChar w:fldCharType="begin"/>
+            </w:r>
+            <w:r>
+              <w:rPr>
+                <w:noProof/>
+                <w:webHidden/>
+              </w:rPr>
+              <w:instrText xml:space="preserve"> PAGEREF _Toc39339017 \h </w:instrText>
+            </w:r>
+            <w:r>
+              <w:rPr>
+                <w:noProof/>
+                <w:webHidden/>
+              </w:rPr>
+            </w:r>
+            <w:r>
+              <w:rPr>
+                <w:noProof/>
+                <w:webHidden/>
+              </w:rPr>
+              <w:fldChar w:fldCharType="separate"/>
+            </w:r>
+            <w:r>
+              <w:rPr>
+                <w:noProof/>
+                <w:webHidden/>
+              </w:rPr>
+              <w:t>2</w:t>
             </w:r>
             <w:r>
               <w:rPr>
@@ -245,16 +385,18 @@
               <w:tab w:val="right" w:leader="dot" w:pos="9016"/>
             </w:tabs>
             <w:rPr>
+              <w:rFonts w:eastAsiaTheme="minorEastAsia"/>
               <w:noProof/>
+              <w:lang w:eastAsia="en-IE"/>
             </w:rPr>
           </w:pPr>
-          <w:hyperlink w:anchor="_Toc39236923" w:history="1">
+          <w:hyperlink w:anchor="_Toc39339018" w:history="1">
             <w:r>
               <w:rPr>
                 <w:rStyle w:val="Hyperlink"/>
                 <w:noProof/>
               </w:rPr>
-              <w:t>3.0 Scope</w:t>
+              <w:t>Scope</w:t>
             </w:r>
             <w:r>
               <w:rPr>
@@ -275,7 +417,7 @@
                 <w:noProof/>
                 <w:webHidden/>
               </w:rPr>
-              <w:instrText xml:space="preserve"> PAGEREF _Toc39236923 \h </w:instrText>
+              <w:instrText xml:space="preserve"> PAGEREF _Toc39339018 \h </w:instrText>
             </w:r>
             <w:r>
               <w:rPr>
@@ -295,7 +437,7 @@
                 <w:noProof/>
                 <w:webHidden/>
               </w:rPr>
-              <w:t>1</w:t>
+              <w:t>2</w:t>
             </w:r>
             <w:r>
               <w:rPr>
@@ -313,16 +455,18 @@
               <w:tab w:val="right" w:leader="dot" w:pos="9016"/>
             </w:tabs>
             <w:rPr>
+              <w:rFonts w:eastAsiaTheme="minorEastAsia"/>
               <w:noProof/>
+              <w:lang w:eastAsia="en-IE"/>
             </w:rPr>
           </w:pPr>
-          <w:hyperlink w:anchor="_Toc39236924" w:history="1">
+          <w:hyperlink w:anchor="_Toc39339019" w:history="1">
             <w:r>
               <w:rPr>
                 <w:rStyle w:val="Hyperlink"/>
                 <w:noProof/>
               </w:rPr>
-              <w:t>4.0 Testing Strategy</w:t>
+              <w:t>Testing Strategy</w:t>
             </w:r>
             <w:r>
               <w:rPr>
@@ -343,7 +487,7 @@
                 <w:noProof/>
                 <w:webHidden/>
               </w:rPr>
-              <w:instrText xml:space="preserve"> PAGEREF _Toc39236924 \h </w:instrText>
+              <w:instrText xml:space="preserve"> PAGEREF _Toc39339019 \h </w:instrText>
             </w:r>
             <w:r>
               <w:rPr>
@@ -363,7 +507,7 @@
                 <w:noProof/>
                 <w:webHidden/>
               </w:rPr>
-              <w:t>1</w:t>
+              <w:t>2</w:t>
             </w:r>
             <w:r>
               <w:rPr>
@@ -381,16 +525,18 @@
               <w:tab w:val="right" w:leader="dot" w:pos="9016"/>
             </w:tabs>
             <w:rPr>
+              <w:rFonts w:eastAsiaTheme="minorEastAsia"/>
               <w:noProof/>
+              <w:lang w:eastAsia="en-IE"/>
             </w:rPr>
           </w:pPr>
-          <w:hyperlink w:anchor="_Toc39236925" w:history="1">
+          <w:hyperlink w:anchor="_Toc39339020" w:history="1">
             <w:r>
               <w:rPr>
                 <w:rStyle w:val="Hyperlink"/>
                 <w:noProof/>
               </w:rPr>
-              <w:t>5.0 Test Schedule</w:t>
+              <w:t>Test Schedule</w:t>
             </w:r>
             <w:r>
               <w:rPr>
@@ -411,7 +557,7 @@
                 <w:noProof/>
                 <w:webHidden/>
               </w:rPr>
-              <w:instrText xml:space="preserve"> PAGEREF _Toc39236925 \h </w:instrText>
+              <w:instrText xml:space="preserve"> PAGEREF _Toc39339020 \h </w:instrText>
             </w:r>
             <w:r>
               <w:rPr>
@@ -431,7 +577,7 @@
                 <w:noProof/>
                 <w:webHidden/>
               </w:rPr>
-              <w:t>1</w:t>
+              <w:t>2</w:t>
             </w:r>
             <w:r>
               <w:rPr>
@@ -449,16 +595,18 @@
               <w:tab w:val="right" w:leader="dot" w:pos="9016"/>
             </w:tabs>
             <w:rPr>
+              <w:rFonts w:eastAsiaTheme="minorEastAsia"/>
               <w:noProof/>
+              <w:lang w:eastAsia="en-IE"/>
             </w:rPr>
           </w:pPr>
-          <w:hyperlink w:anchor="_Toc39236926" w:history="1">
+          <w:hyperlink w:anchor="_Toc39339021" w:history="1">
             <w:r>
               <w:rPr>
                 <w:rStyle w:val="Hyperlink"/>
                 <w:noProof/>
               </w:rPr>
-              <w:t>6.0 Control Procedures</w:t>
+              <w:t>Control Procedures</w:t>
             </w:r>
             <w:r>
               <w:rPr>
@@ -479,7 +627,7 @@
                 <w:noProof/>
                 <w:webHidden/>
               </w:rPr>
-              <w:instrText xml:space="preserve"> PAGEREF _Toc39236926 \h </w:instrText>
+              <w:instrText xml:space="preserve"> PAGEREF _Toc39339021 \h </w:instrText>
             </w:r>
             <w:r>
               <w:rPr>
@@ -499,7 +647,7 @@
                 <w:noProof/>
                 <w:webHidden/>
               </w:rPr>
-              <w:t>1</w:t>
+              <w:t>2</w:t>
             </w:r>
             <w:r>
               <w:rPr>
@@ -517,16 +665,18 @@
               <w:tab w:val="right" w:leader="dot" w:pos="9016"/>
             </w:tabs>
             <w:rPr>
+              <w:rFonts w:eastAsiaTheme="minorEastAsia"/>
               <w:noProof/>
+              <w:lang w:eastAsia="en-IE"/>
             </w:rPr>
           </w:pPr>
-          <w:hyperlink w:anchor="_Toc39236927" w:history="1">
+          <w:hyperlink w:anchor="_Toc39339022" w:history="1">
             <w:r>
               <w:rPr>
                 <w:rStyle w:val="Hyperlink"/>
                 <w:noProof/>
               </w:rPr>
-              <w:t>7.0 Features to be Tested</w:t>
+              <w:t>Features to be Tested</w:t>
             </w:r>
             <w:r>
               <w:rPr>
@@ -547,7 +697,7 @@
                 <w:noProof/>
                 <w:webHidden/>
               </w:rPr>
-              <w:instrText xml:space="preserve"> PAGEREF _Toc39236927 \h </w:instrText>
+              <w:instrText xml:space="preserve"> PAGEREF _Toc39339022 \h </w:instrText>
             </w:r>
             <w:r>
               <w:rPr>
@@ -567,7 +717,7 @@
                 <w:noProof/>
                 <w:webHidden/>
               </w:rPr>
-              <w:t>1</w:t>
+              <w:t>2</w:t>
             </w:r>
             <w:r>
               <w:rPr>
@@ -585,16 +735,18 @@
               <w:tab w:val="right" w:leader="dot" w:pos="9016"/>
             </w:tabs>
             <w:rPr>
+              <w:rFonts w:eastAsiaTheme="minorEastAsia"/>
               <w:noProof/>
+              <w:lang w:eastAsia="en-IE"/>
             </w:rPr>
           </w:pPr>
-          <w:hyperlink w:anchor="_Toc39236928" w:history="1">
+          <w:hyperlink w:anchor="_Toc39339023" w:history="1">
             <w:r>
               <w:rPr>
                 <w:rStyle w:val="Hyperlink"/>
                 <w:noProof/>
               </w:rPr>
-              <w:t>8.0 Features not to be Tested</w:t>
+              <w:t>Features not to be Tested</w:t>
             </w:r>
             <w:r>
               <w:rPr>
@@ -615,7 +767,7 @@
                 <w:noProof/>
                 <w:webHidden/>
               </w:rPr>
-              <w:instrText xml:space="preserve"> PAGEREF _Toc39236928 \h </w:instrText>
+              <w:instrText xml:space="preserve"> PAGEREF _Toc39339023 \h </w:instrText>
             </w:r>
             <w:r>
               <w:rPr>
@@ -635,7 +787,7 @@
                 <w:noProof/>
                 <w:webHidden/>
               </w:rPr>
-              <w:t>1</w:t>
+              <w:t>2</w:t>
             </w:r>
             <w:r>
               <w:rPr>
@@ -653,16 +805,18 @@
               <w:tab w:val="right" w:leader="dot" w:pos="9016"/>
             </w:tabs>
             <w:rPr>
+              <w:rFonts w:eastAsiaTheme="minorEastAsia"/>
               <w:noProof/>
+              <w:lang w:eastAsia="en-IE"/>
             </w:rPr>
           </w:pPr>
-          <w:hyperlink w:anchor="_Toc39236929" w:history="1">
+          <w:hyperlink w:anchor="_Toc39339024" w:history="1">
             <w:r>
               <w:rPr>
                 <w:rStyle w:val="Hyperlink"/>
                 <w:noProof/>
               </w:rPr>
-              <w:t>9.0 Resources/Roles &amp; Responsibilities</w:t>
+              <w:t>Resources/Roles &amp; Responsibilities</w:t>
             </w:r>
             <w:r>
               <w:rPr>
@@ -683,7 +837,7 @@
                 <w:noProof/>
                 <w:webHidden/>
               </w:rPr>
-              <w:instrText xml:space="preserve"> PAGEREF _Toc39236929 \h </w:instrText>
+              <w:instrText xml:space="preserve"> PAGEREF _Toc39339024 \h </w:instrText>
             </w:r>
             <w:r>
               <w:rPr>
@@ -703,7 +857,7 @@
                 <w:noProof/>
                 <w:webHidden/>
               </w:rPr>
-              <w:t>1</w:t>
+              <w:t>2</w:t>
             </w:r>
             <w:r>
               <w:rPr>
@@ -721,16 +875,18 @@
               <w:tab w:val="right" w:leader="dot" w:pos="9016"/>
             </w:tabs>
             <w:rPr>
+              <w:rFonts w:eastAsiaTheme="minorEastAsia"/>
               <w:noProof/>
+              <w:lang w:eastAsia="en-IE"/>
             </w:rPr>
           </w:pPr>
-          <w:hyperlink w:anchor="_Toc39236930" w:history="1">
+          <w:hyperlink w:anchor="_Toc39339025" w:history="1">
             <w:r>
               <w:rPr>
                 <w:rStyle w:val="Hyperlink"/>
                 <w:noProof/>
               </w:rPr>
-              <w:t>10.0 Schedules</w:t>
+              <w:t>Schedules</w:t>
             </w:r>
             <w:r>
               <w:rPr>
@@ -751,7 +907,7 @@
                 <w:noProof/>
                 <w:webHidden/>
               </w:rPr>
-              <w:instrText xml:space="preserve"> PAGEREF _Toc39236930 \h </w:instrText>
+              <w:instrText xml:space="preserve"> PAGEREF _Toc39339025 \h </w:instrText>
             </w:r>
             <w:r>
               <w:rPr>
@@ -771,7 +927,7 @@
                 <w:noProof/>
                 <w:webHidden/>
               </w:rPr>
-              <w:t>1</w:t>
+              <w:t>2</w:t>
             </w:r>
             <w:r>
               <w:rPr>
@@ -789,16 +945,18 @@
               <w:tab w:val="right" w:leader="dot" w:pos="9016"/>
             </w:tabs>
             <w:rPr>
+              <w:rFonts w:eastAsiaTheme="minorEastAsia"/>
               <w:noProof/>
+              <w:lang w:eastAsia="en-IE"/>
             </w:rPr>
           </w:pPr>
-          <w:hyperlink w:anchor="_Toc39236931" w:history="1">
+          <w:hyperlink w:anchor="_Toc39339026" w:history="1">
             <w:r>
               <w:rPr>
                 <w:rStyle w:val="Hyperlink"/>
                 <w:noProof/>
               </w:rPr>
-              <w:t>11.0 Risks/Assumptions</w:t>
+              <w:t>Risks/Assumptions</w:t>
             </w:r>
             <w:r>
               <w:rPr>
@@ -819,7 +977,7 @@
                 <w:noProof/>
                 <w:webHidden/>
               </w:rPr>
-              <w:instrText xml:space="preserve"> PAGEREF _Toc39236931 \h </w:instrText>
+              <w:instrText xml:space="preserve"> PAGEREF _Toc39339026 \h </w:instrText>
             </w:r>
             <w:r>
               <w:rPr>
@@ -839,7 +997,7 @@
                 <w:noProof/>
                 <w:webHidden/>
               </w:rPr>
-              <w:t>1</w:t>
+              <w:t>2</w:t>
             </w:r>
             <w:r>
               <w:rPr>
@@ -857,16 +1015,18 @@
               <w:tab w:val="right" w:leader="dot" w:pos="9016"/>
             </w:tabs>
             <w:rPr>
+              <w:rFonts w:eastAsiaTheme="minorEastAsia"/>
               <w:noProof/>
+              <w:lang w:eastAsia="en-IE"/>
             </w:rPr>
           </w:pPr>
-          <w:hyperlink w:anchor="_Toc39236932" w:history="1">
+          <w:hyperlink w:anchor="_Toc39339027" w:history="1">
             <w:r>
               <w:rPr>
                 <w:rStyle w:val="Hyperlink"/>
                 <w:noProof/>
               </w:rPr>
-              <w:t>12.0 Tools</w:t>
+              <w:t>Tools</w:t>
             </w:r>
             <w:r>
               <w:rPr>
@@ -887,7 +1047,7 @@
                 <w:noProof/>
                 <w:webHidden/>
               </w:rPr>
-              <w:instrText xml:space="preserve"> PAGEREF _Toc39236932 \h </w:instrText>
+              <w:instrText xml:space="preserve"> PAGEREF _Toc39339027 \h </w:instrText>
             </w:r>
             <w:r>
               <w:rPr>
@@ -907,7 +1067,7 @@
                 <w:noProof/>
                 <w:webHidden/>
               </w:rPr>
-              <w:t>1</w:t>
+              <w:t>2</w:t>
             </w:r>
             <w:r>
               <w:rPr>
@@ -933,149 +1093,290 @@
     <w:p>
       <w:pPr>
         <w:pStyle w:val="Heading1"/>
+      </w:pPr>
+      <w:bookmarkStart w:id="0" w:name="_Toc39339014"/>
+      <w:r>
+        <w:t>Introduction</w:t>
+      </w:r>
+      <w:bookmarkEnd w:id="0"/>
+    </w:p>
+    <w:p>
+      <w:r>
+        <w:t>This document describes the test plan for the game project “The Pixel Wizard”, this game is a side scrolling platformer where the player controls a wizard who must navigate through the levels by defeating all of the enemies in each level. The player can move through the levels, shoot magic at enemies, avoid obstacles</w:t>
+      </w:r>
+      <w:r>
+        <w:t>,</w:t>
+      </w:r>
+      <w:r>
+        <w:t xml:space="preserve"> and find pickups such as health pickups that can restore health</w:t>
+      </w:r>
+      <w:r>
+        <w:t xml:space="preserve">. </w:t>
+      </w:r>
+    </w:p>
+    <w:p>
+      <w:r>
+        <w:t>The game contains a menu where the player can start the game, open up game settings and exit the game, the player will also be able to load their previous progress from a save file and they can delete their save file.</w:t>
+      </w:r>
+    </w:p>
+    <w:p>
+      <w:pPr>
+        <w:pStyle w:val="Heading1"/>
+      </w:pPr>
+      <w:bookmarkStart w:id="1" w:name="_Toc39339015"/>
+      <w:r>
+        <w:t>Objectives &amp; Tasks</w:t>
+      </w:r>
+      <w:bookmarkEnd w:id="1"/>
+    </w:p>
+    <w:p>
+      <w:r>
+        <w:t>This section will detail all the objectives of this test plan and the tasks which will be taken to accomplish these goals.</w:t>
+      </w:r>
+    </w:p>
+    <w:p>
+      <w:pPr>
+        <w:pStyle w:val="Heading2"/>
+      </w:pPr>
+      <w:bookmarkStart w:id="2" w:name="_Toc39339016"/>
+      <w:r>
+        <w:t>Objectives</w:t>
+      </w:r>
+      <w:bookmarkEnd w:id="2"/>
+    </w:p>
+    <w:p>
+      <w:r>
+        <w:t>The objective of this test plan is to ensure the functionality of “The Pixel Wizard” works according to the specif</w:t>
+      </w:r>
+      <w:r>
+        <w:t>ications detailed in the game requirements document.</w:t>
+      </w:r>
+      <w:r>
+        <w:t xml:space="preserve"> This test plan will test the </w:t>
+      </w:r>
+      <w:r>
+        <w:lastRenderedPageBreak/>
+        <w:t xml:space="preserve">functionality of the </w:t>
+      </w:r>
+      <w:r>
+        <w:t>front-end</w:t>
+      </w:r>
+      <w:r>
+        <w:t xml:space="preserve"> menu components, the </w:t>
+      </w:r>
+      <w:r>
+        <w:t>in-game</w:t>
+      </w:r>
+      <w:r>
+        <w:t xml:space="preserve"> screens such as the pause menu, the</w:t>
+      </w:r>
+      <w:r>
+        <w:t xml:space="preserve"> player input controls and game features such as </w:t>
+      </w:r>
+      <w:r>
+        <w:t>enemy combat and level progression.</w:t>
+      </w:r>
+    </w:p>
+    <w:p>
+      <w:r>
+        <w:t xml:space="preserve">This test plan will also list all the tasks and responsibilities needed to complete the testing for “The Pixel Wizard”. This document will be used to communicate the testing that is required for this product and to provide a series of </w:t>
+      </w:r>
+      <w:r>
+        <w:t>reusable test scripts that can be utilized for test execution.</w:t>
+      </w:r>
+    </w:p>
+    <w:p>
+      <w:pPr>
+        <w:pStyle w:val="Heading2"/>
+      </w:pPr>
+      <w:bookmarkStart w:id="3" w:name="_Toc39339017"/>
+      <w:r>
+        <w:t>Tasks</w:t>
+      </w:r>
+      <w:bookmarkEnd w:id="3"/>
+    </w:p>
+    <w:p>
+      <w:r>
+        <w:t xml:space="preserve">Below are </w:t>
+      </w:r>
+      <w:r>
+        <w:t>all</w:t>
+      </w:r>
+      <w:r>
+        <w:t xml:space="preserve"> the tasks that will be involved in the test plan for this product:</w:t>
+      </w:r>
+    </w:p>
+    <w:p>
+      <w:pPr>
+        <w:pStyle w:val="ListParagraph"/>
         <w:numPr>
           <w:ilvl w:val="0"/>
-          <w:numId w:val="2"/>
+          <w:numId w:val="3"/>
         </w:numPr>
       </w:pPr>
-      <w:bookmarkStart w:id="0" w:name="_Toc39236921"/>
-      <w:r>
-        <w:t>Introduction</w:t>
-      </w:r>
-      <w:bookmarkEnd w:id="0"/>
-    </w:p>
-    <w:p>
-      <w:r>
-        <w:t>This document describes the test plan for the game project “The Pixel Wizard”, this game is a side scrolling platformer where the player controls a wizard who must navigate through the levels by defeating all of the enemies in each level. The player can move through the levels, shoot magic at enemies, avoid obstacles</w:t>
-      </w:r>
-      <w:r>
-        <w:t>,</w:t>
-      </w:r>
-      <w:r>
-        <w:t xml:space="preserve"> and find pickups such as health pickups that can restore health</w:t>
-      </w:r>
-      <w:r>
-        <w:t xml:space="preserve">. </w:t>
-      </w:r>
-    </w:p>
-    <w:p>
-      <w:r>
-        <w:t>The game contains a menu where the player can start the game, open up game settings and exit the game, the player will also be able to load their previous progress from a save file and they can delete their save file.</w:t>
+      <w:r>
+        <w:t>Unit Testing</w:t>
+      </w:r>
+    </w:p>
+    <w:p>
+      <w:pPr>
+        <w:pStyle w:val="ListParagraph"/>
+        <w:numPr>
+          <w:ilvl w:val="0"/>
+          <w:numId w:val="3"/>
+        </w:numPr>
+      </w:pPr>
+      <w:r>
+        <w:t>Integration Testing</w:t>
+      </w:r>
+    </w:p>
+    <w:p>
+      <w:pPr>
+        <w:pStyle w:val="ListParagraph"/>
+        <w:numPr>
+          <w:ilvl w:val="0"/>
+          <w:numId w:val="3"/>
+        </w:numPr>
+      </w:pPr>
+      <w:r>
+        <w:t>System Testing</w:t>
+      </w:r>
+    </w:p>
+    <w:p>
+      <w:pPr>
+        <w:pStyle w:val="ListParagraph"/>
+        <w:numPr>
+          <w:ilvl w:val="0"/>
+          <w:numId w:val="3"/>
+        </w:numPr>
+      </w:pPr>
+      <w:r>
+        <w:t>Stress Testing</w:t>
+      </w:r>
+    </w:p>
+    <w:p>
+      <w:pPr>
+        <w:pStyle w:val="ListParagraph"/>
+        <w:numPr>
+          <w:ilvl w:val="0"/>
+          <w:numId w:val="3"/>
+        </w:numPr>
+      </w:pPr>
+      <w:r>
+        <w:t>User Acceptance Testing</w:t>
+      </w:r>
+    </w:p>
+    <w:p>
+      <w:pPr>
+        <w:pStyle w:val="ListParagraph"/>
+        <w:numPr>
+          <w:ilvl w:val="0"/>
+          <w:numId w:val="3"/>
+        </w:numPr>
+      </w:pPr>
+      <w:r>
+        <w:t>Regression Testing</w:t>
       </w:r>
     </w:p>
     <w:p>
       <w:pPr>
         <w:pStyle w:val="Heading1"/>
       </w:pPr>
-      <w:bookmarkStart w:id="1" w:name="_Toc39236922"/>
-      <w:r>
-        <w:lastRenderedPageBreak/>
-        <w:t xml:space="preserve">2.0 </w:t>
-      </w:r>
-      <w:r>
-        <w:t>Objectives &amp; Tasks</w:t>
-      </w:r>
-      <w:bookmarkEnd w:id="1"/>
+      <w:bookmarkStart w:id="4" w:name="_Toc39339018"/>
+      <w:r>
+        <w:t>Scope</w:t>
+      </w:r>
+      <w:bookmarkEnd w:id="4"/>
     </w:p>
     <w:p>
       <w:pPr>
         <w:pStyle w:val="Heading1"/>
       </w:pPr>
-      <w:bookmarkStart w:id="2" w:name="_Toc39236923"/>
-      <w:r>
-        <w:t>3.0 Scope</w:t>
-      </w:r>
-      <w:bookmarkEnd w:id="2"/>
+      <w:bookmarkStart w:id="5" w:name="_Toc39339019"/>
+      <w:r>
+        <w:t>Testing Strategy</w:t>
+      </w:r>
+      <w:bookmarkEnd w:id="5"/>
     </w:p>
     <w:p>
       <w:pPr>
         <w:pStyle w:val="Heading1"/>
       </w:pPr>
-      <w:bookmarkStart w:id="3" w:name="_Toc39236924"/>
-      <w:r>
-        <w:t>4.0 Testing Strategy</w:t>
-      </w:r>
-      <w:bookmarkEnd w:id="3"/>
+      <w:bookmarkStart w:id="6" w:name="_Toc39339020"/>
+      <w:r>
+        <w:t>Test Schedule</w:t>
+      </w:r>
+      <w:bookmarkEnd w:id="6"/>
     </w:p>
     <w:p>
       <w:pPr>
         <w:pStyle w:val="Heading1"/>
       </w:pPr>
-      <w:bookmarkStart w:id="4" w:name="_Toc39236925"/>
-      <w:r>
-        <w:t>5.0 Test Schedule</w:t>
-      </w:r>
-      <w:bookmarkEnd w:id="4"/>
+      <w:bookmarkStart w:id="7" w:name="_Toc39339021"/>
+      <w:r>
+        <w:t>Control Procedures</w:t>
+      </w:r>
+      <w:bookmarkEnd w:id="7"/>
     </w:p>
     <w:p>
       <w:pPr>
         <w:pStyle w:val="Heading1"/>
       </w:pPr>
-      <w:bookmarkStart w:id="5" w:name="_Toc39236926"/>
-      <w:r>
-        <w:t>6.0 Control Procedures</w:t>
-      </w:r>
-      <w:bookmarkEnd w:id="5"/>
+      <w:bookmarkStart w:id="8" w:name="_Toc39339022"/>
+      <w:r>
+        <w:t>Features to be Tested</w:t>
+      </w:r>
+      <w:bookmarkEnd w:id="8"/>
     </w:p>
     <w:p>
       <w:pPr>
         <w:pStyle w:val="Heading1"/>
       </w:pPr>
-      <w:bookmarkStart w:id="6" w:name="_Toc39236927"/>
-      <w:r>
-        <w:t>7.0 Features to be Tested</w:t>
-      </w:r>
-      <w:bookmarkEnd w:id="6"/>
+      <w:bookmarkStart w:id="9" w:name="_Toc39339023"/>
+      <w:r>
+        <w:t>Features not to be Tested</w:t>
+      </w:r>
+      <w:bookmarkEnd w:id="9"/>
     </w:p>
     <w:p>
       <w:pPr>
         <w:pStyle w:val="Heading1"/>
       </w:pPr>
-      <w:bookmarkStart w:id="7" w:name="_Toc39236928"/>
-      <w:r>
-        <w:t>8.0 Features not to be Tested</w:t>
-      </w:r>
-      <w:bookmarkEnd w:id="7"/>
+      <w:bookmarkStart w:id="10" w:name="_Toc39339024"/>
+      <w:r>
+        <w:t>Resources/Roles &amp; Responsibilities</w:t>
+      </w:r>
+      <w:bookmarkEnd w:id="10"/>
     </w:p>
     <w:p>
       <w:pPr>
         <w:pStyle w:val="Heading1"/>
       </w:pPr>
-      <w:bookmarkStart w:id="8" w:name="_Toc39236929"/>
-      <w:r>
-        <w:t>9.0 Resources/Roles &amp; Responsibilities</w:t>
-      </w:r>
-      <w:bookmarkEnd w:id="8"/>
+      <w:bookmarkStart w:id="11" w:name="_Toc39339025"/>
+      <w:r>
+        <w:t>Schedules</w:t>
+      </w:r>
+      <w:bookmarkEnd w:id="11"/>
     </w:p>
     <w:p>
       <w:pPr>
         <w:pStyle w:val="Heading1"/>
       </w:pPr>
-      <w:bookmarkStart w:id="9" w:name="_Toc39236930"/>
-      <w:r>
-        <w:t>10.0 Schedules</w:t>
-      </w:r>
-      <w:bookmarkEnd w:id="9"/>
+      <w:bookmarkStart w:id="12" w:name="_Toc39339026"/>
+      <w:r>
+        <w:t>Risks/Assumptions</w:t>
+      </w:r>
+      <w:bookmarkEnd w:id="12"/>
     </w:p>
     <w:p>
       <w:pPr>
         <w:pStyle w:val="Heading1"/>
       </w:pPr>
-      <w:bookmarkStart w:id="10" w:name="_Toc39236931"/>
-      <w:r>
-        <w:t>11.0 Risks/Assumptions</w:t>
-      </w:r>
-      <w:bookmarkEnd w:id="10"/>
-    </w:p>
-    <w:p>
-      <w:pPr>
-        <w:pStyle w:val="Heading1"/>
-      </w:pPr>
-      <w:bookmarkStart w:id="11" w:name="_Toc39236932"/>
-      <w:r>
-        <w:t>12.0 Tools</w:t>
-      </w:r>
-      <w:bookmarkEnd w:id="11"/>
+      <w:bookmarkStart w:id="13" w:name="_Toc39339027"/>
+      <w:r>
+        <w:t>Tools</w:t>
+      </w:r>
+      <w:bookmarkEnd w:id="13"/>
     </w:p>
     <w:p/>
     <w:sectPr>
@@ -1204,6 +1505,119 @@
     </w:lvl>
   </w:abstractNum>
   <w:abstractNum w:abstractNumId="1" w15:restartNumberingAfterBreak="0">
+    <w:nsid w:val="299566F6"/>
+    <w:multiLevelType w:val="hybridMultilevel"/>
+    <w:tmpl w:val="7D7A33A2"/>
+    <w:lvl w:ilvl="0" w:tplc="18090001">
+      <w:start w:val="1"/>
+      <w:numFmt w:val="bullet"/>
+      <w:lvlText w:val=""/>
+      <w:lvlJc w:val="left"/>
+      <w:pPr>
+        <w:ind w:left="720" w:hanging="360"/>
+      </w:pPr>
+      <w:rPr>
+        <w:rFonts w:ascii="Symbol" w:hAnsi="Symbol" w:hint="default"/>
+      </w:rPr>
+    </w:lvl>
+    <w:lvl w:ilvl="1" w:tplc="18090003" w:tentative="1">
+      <w:start w:val="1"/>
+      <w:numFmt w:val="bullet"/>
+      <w:lvlText w:val="o"/>
+      <w:lvlJc w:val="left"/>
+      <w:pPr>
+        <w:ind w:left="1440" w:hanging="360"/>
+      </w:pPr>
+      <w:rPr>
+        <w:rFonts w:ascii="Courier New" w:hAnsi="Courier New" w:cs="Courier New" w:hint="default"/>
+      </w:rPr>
+    </w:lvl>
+    <w:lvl w:ilvl="2" w:tplc="18090005" w:tentative="1">
+      <w:start w:val="1"/>
+      <w:numFmt w:val="bullet"/>
+      <w:lvlText w:val=""/>
+      <w:lvlJc w:val="left"/>
+      <w:pPr>
+        <w:ind w:left="2160" w:hanging="360"/>
+      </w:pPr>
+      <w:rPr>
+        <w:rFonts w:ascii="Wingdings" w:hAnsi="Wingdings" w:hint="default"/>
+      </w:rPr>
+    </w:lvl>
+    <w:lvl w:ilvl="3" w:tplc="18090001" w:tentative="1">
+      <w:start w:val="1"/>
+      <w:numFmt w:val="bullet"/>
+      <w:lvlText w:val=""/>
+      <w:lvlJc w:val="left"/>
+      <w:pPr>
+        <w:ind w:left="2880" w:hanging="360"/>
+      </w:pPr>
+      <w:rPr>
+        <w:rFonts w:ascii="Symbol" w:hAnsi="Symbol" w:hint="default"/>
+      </w:rPr>
+    </w:lvl>
+    <w:lvl w:ilvl="4" w:tplc="18090003" w:tentative="1">
+      <w:start w:val="1"/>
+      <w:numFmt w:val="bullet"/>
+      <w:lvlText w:val="o"/>
+      <w:lvlJc w:val="left"/>
+      <w:pPr>
+        <w:ind w:left="3600" w:hanging="360"/>
+      </w:pPr>
+      <w:rPr>
+        <w:rFonts w:ascii="Courier New" w:hAnsi="Courier New" w:cs="Courier New" w:hint="default"/>
+      </w:rPr>
+    </w:lvl>
+    <w:lvl w:ilvl="5" w:tplc="18090005" w:tentative="1">
+      <w:start w:val="1"/>
+      <w:numFmt w:val="bullet"/>
+      <w:lvlText w:val=""/>
+      <w:lvlJc w:val="left"/>
+      <w:pPr>
+        <w:ind w:left="4320" w:hanging="360"/>
+      </w:pPr>
+      <w:rPr>
+        <w:rFonts w:ascii="Wingdings" w:hAnsi="Wingdings" w:hint="default"/>
+      </w:rPr>
+    </w:lvl>
+    <w:lvl w:ilvl="6" w:tplc="18090001" w:tentative="1">
+      <w:start w:val="1"/>
+      <w:numFmt w:val="bullet"/>
+      <w:lvlText w:val=""/>
+      <w:lvlJc w:val="left"/>
+      <w:pPr>
+        <w:ind w:left="5040" w:hanging="360"/>
+      </w:pPr>
+      <w:rPr>
+        <w:rFonts w:ascii="Symbol" w:hAnsi="Symbol" w:hint="default"/>
+      </w:rPr>
+    </w:lvl>
+    <w:lvl w:ilvl="7" w:tplc="18090003" w:tentative="1">
+      <w:start w:val="1"/>
+      <w:numFmt w:val="bullet"/>
+      <w:lvlText w:val="o"/>
+      <w:lvlJc w:val="left"/>
+      <w:pPr>
+        <w:ind w:left="5760" w:hanging="360"/>
+      </w:pPr>
+      <w:rPr>
+        <w:rFonts w:ascii="Courier New" w:hAnsi="Courier New" w:cs="Courier New" w:hint="default"/>
+      </w:rPr>
+    </w:lvl>
+    <w:lvl w:ilvl="8" w:tplc="18090005" w:tentative="1">
+      <w:start w:val="1"/>
+      <w:numFmt w:val="bullet"/>
+      <w:lvlText w:val=""/>
+      <w:lvlJc w:val="left"/>
+      <w:pPr>
+        <w:ind w:left="6480" w:hanging="360"/>
+      </w:pPr>
+      <w:rPr>
+        <w:rFonts w:ascii="Wingdings" w:hAnsi="Wingdings" w:hint="default"/>
+      </w:rPr>
+    </w:lvl>
+  </w:abstractNum>
+  <w:abstractNum w:abstractNumId="2" w15:restartNumberingAfterBreak="0">
     <w:nsid w:val="443F7961"/>
     <w:multiLevelType w:val="multilevel"/>
     <w:tmpl w:val="6F720AE2"/>
@@ -1317,10 +1731,13 @@
     </w:lvl>
   </w:abstractNum>
   <w:num w:numId="1">
-    <w:abstractNumId w:val="1"/>
+    <w:abstractNumId w:val="2"/>
   </w:num>
   <w:num w:numId="2">
     <w:abstractNumId w:val="0"/>
+  </w:num>
+  <w:num w:numId="3">
+    <w:abstractNumId w:val="1"/>
   </w:num>
 </w:numbering>
 </file>
@@ -1745,6 +2162,28 @@
       <w:szCs w:val="32"/>
     </w:rPr>
   </w:style>
+  <w:style w:type="paragraph" w:styleId="Heading2">
+    <w:name w:val="heading 2"/>
+    <w:basedOn w:val="Normal"/>
+    <w:next w:val="Normal"/>
+    <w:link w:val="Heading2Char"/>
+    <w:uiPriority w:val="9"/>
+    <w:unhideWhenUsed/>
+    <w:qFormat/>
+    <w:rsid w:val="001D7915"/>
+    <w:pPr>
+      <w:keepNext/>
+      <w:keepLines/>
+      <w:spacing w:before="40" w:after="0"/>
+      <w:outlineLvl w:val="1"/>
+    </w:pPr>
+    <w:rPr>
+      <w:rFonts w:asciiTheme="majorHAnsi" w:eastAsiaTheme="majorEastAsia" w:hAnsiTheme="majorHAnsi" w:cstheme="majorBidi"/>
+      <w:color w:val="2F5496" w:themeColor="accent1" w:themeShade="BF"/>
+      <w:sz w:val="26"/>
+      <w:szCs w:val="26"/>
+    </w:rPr>
+  </w:style>
   <w:style w:type="character" w:default="1" w:styleId="DefaultParagraphFont">
     <w:name w:val="Default Paragraph Font"/>
     <w:uiPriority w:val="1"/>
@@ -1867,6 +2306,32 @@
       <w:color w:val="0563C1" w:themeColor="hyperlink"/>
       <w:u w:val="single"/>
     </w:rPr>
+  </w:style>
+  <w:style w:type="character" w:customStyle="1" w:styleId="Heading2Char">
+    <w:name w:val="Heading 2 Char"/>
+    <w:basedOn w:val="DefaultParagraphFont"/>
+    <w:link w:val="Heading2"/>
+    <w:uiPriority w:val="9"/>
+    <w:rsid w:val="001D7915"/>
+    <w:rPr>
+      <w:rFonts w:asciiTheme="majorHAnsi" w:eastAsiaTheme="majorEastAsia" w:hAnsiTheme="majorHAnsi" w:cstheme="majorBidi"/>
+      <w:color w:val="2F5496" w:themeColor="accent1" w:themeShade="BF"/>
+      <w:sz w:val="26"/>
+      <w:szCs w:val="26"/>
+    </w:rPr>
+  </w:style>
+  <w:style w:type="paragraph" w:styleId="TOC2">
+    <w:name w:val="toc 2"/>
+    <w:basedOn w:val="Normal"/>
+    <w:next w:val="Normal"/>
+    <w:autoRedefine/>
+    <w:uiPriority w:val="39"/>
+    <w:unhideWhenUsed/>
+    <w:rsid w:val="00C52FF1"/>
+    <w:pPr>
+      <w:spacing w:after="100"/>
+      <w:ind w:left="220"/>
+    </w:pPr>
   </w:style>
 </w:styles>
 </file>
@@ -2171,7 +2636,7 @@
 </file>
 
 <file path=customXml/itemProps1.xml><?xml version="1.0" encoding="utf-8"?>
-<ds:datastoreItem xmlns:ds="http://schemas.openxmlformats.org/officeDocument/2006/customXml" ds:itemID="{D21B993D-ECB0-4A43-9F18-D8E81B450E03}">
+<ds:datastoreItem xmlns:ds="http://schemas.openxmlformats.org/officeDocument/2006/customXml" ds:itemID="{4DC446C8-A3E8-4EEF-85FE-888F6D0E9411}">
   <ds:schemaRefs>
     <ds:schemaRef ds:uri="http://schemas.openxmlformats.org/officeDocument/2006/bibliography"/>
   </ds:schemaRefs>

</xml_diff>

<commit_message>
Added Subheadings to Testing Strategy
</commit_message>
<xml_diff>
--- a/test_plan_gr.docx
+++ b/test_plan_gr.docx
@@ -56,7 +56,7 @@
         <w:rPr>
           <w:noProof/>
         </w:rPr>
-        <w:t>02/05/2020</w:t>
+        <w:t>03/05/2020</w:t>
       </w:r>
       <w:r>
         <w:fldChar w:fldCharType="end"/>
@@ -114,7 +114,7 @@
           <w:r>
             <w:fldChar w:fldCharType="separate"/>
           </w:r>
-          <w:hyperlink w:anchor="_Toc39339014" w:history="1">
+          <w:hyperlink w:anchor="_Toc39418535" w:history="1">
             <w:r>
               <w:rPr>
                 <w:rStyle w:val="Hyperlink"/>
@@ -141,7 +141,7 @@
                 <w:noProof/>
                 <w:webHidden/>
               </w:rPr>
-              <w:instrText xml:space="preserve"> PAGEREF _Toc39339014 \h </w:instrText>
+              <w:instrText xml:space="preserve"> PAGEREF _Toc39418535 \h </w:instrText>
             </w:r>
             <w:r>
               <w:rPr>
@@ -184,7 +184,7 @@
               <w:lang w:eastAsia="en-IE"/>
             </w:rPr>
           </w:pPr>
-          <w:hyperlink w:anchor="_Toc39339015" w:history="1">
+          <w:hyperlink w:anchor="_Toc39418536" w:history="1">
             <w:r>
               <w:rPr>
                 <w:rStyle w:val="Hyperlink"/>
@@ -211,7 +211,7 @@
                 <w:noProof/>
                 <w:webHidden/>
               </w:rPr>
-              <w:instrText xml:space="preserve"> PAGEREF _Toc39339015 \h </w:instrText>
+              <w:instrText xml:space="preserve"> PAGEREF _Toc39418536 \h </w:instrText>
             </w:r>
             <w:r>
               <w:rPr>
@@ -231,7 +231,7 @@
                 <w:noProof/>
                 <w:webHidden/>
               </w:rPr>
-              <w:t>1</w:t>
+              <w:t>2</w:t>
             </w:r>
             <w:r>
               <w:rPr>
@@ -249,10 +249,12 @@
               <w:tab w:val="right" w:leader="dot" w:pos="9016"/>
             </w:tabs>
             <w:rPr>
+              <w:rFonts w:eastAsiaTheme="minorEastAsia"/>
               <w:noProof/>
+              <w:lang w:eastAsia="en-IE"/>
             </w:rPr>
           </w:pPr>
-          <w:hyperlink w:anchor="_Toc39339016" w:history="1">
+          <w:hyperlink w:anchor="_Toc39418537" w:history="1">
             <w:r>
               <w:rPr>
                 <w:rStyle w:val="Hyperlink"/>
@@ -279,7 +281,7 @@
                 <w:noProof/>
                 <w:webHidden/>
               </w:rPr>
-              <w:instrText xml:space="preserve"> PAGEREF _Toc39339016 \h </w:instrText>
+              <w:instrText xml:space="preserve"> PAGEREF _Toc39418537 \h </w:instrText>
             </w:r>
             <w:r>
               <w:rPr>
@@ -299,7 +301,7 @@
                 <w:noProof/>
                 <w:webHidden/>
               </w:rPr>
-              <w:t>1</w:t>
+              <w:t>2</w:t>
             </w:r>
             <w:r>
               <w:rPr>
@@ -317,10 +319,12 @@
               <w:tab w:val="right" w:leader="dot" w:pos="9016"/>
             </w:tabs>
             <w:rPr>
+              <w:rFonts w:eastAsiaTheme="minorEastAsia"/>
               <w:noProof/>
+              <w:lang w:eastAsia="en-IE"/>
             </w:rPr>
           </w:pPr>
-          <w:hyperlink w:anchor="_Toc39339017" w:history="1">
+          <w:hyperlink w:anchor="_Toc39418538" w:history="1">
             <w:r>
               <w:rPr>
                 <w:rStyle w:val="Hyperlink"/>
@@ -347,7 +351,7 @@
                 <w:noProof/>
                 <w:webHidden/>
               </w:rPr>
-              <w:instrText xml:space="preserve"> PAGEREF _Toc39339017 \h </w:instrText>
+              <w:instrText xml:space="preserve"> PAGEREF _Toc39418538 \h </w:instrText>
             </w:r>
             <w:r>
               <w:rPr>
@@ -390,7 +394,7 @@
               <w:lang w:eastAsia="en-IE"/>
             </w:rPr>
           </w:pPr>
-          <w:hyperlink w:anchor="_Toc39339018" w:history="1">
+          <w:hyperlink w:anchor="_Toc39418539" w:history="1">
             <w:r>
               <w:rPr>
                 <w:rStyle w:val="Hyperlink"/>
@@ -417,7 +421,7 @@
                 <w:noProof/>
                 <w:webHidden/>
               </w:rPr>
-              <w:instrText xml:space="preserve"> PAGEREF _Toc39339018 \h </w:instrText>
+              <w:instrText xml:space="preserve"> PAGEREF _Toc39418539 \h </w:instrText>
             </w:r>
             <w:r>
               <w:rPr>
@@ -437,7 +441,7 @@
                 <w:noProof/>
                 <w:webHidden/>
               </w:rPr>
-              <w:t>2</w:t>
+              <w:t>3</w:t>
             </w:r>
             <w:r>
               <w:rPr>
@@ -460,7 +464,7 @@
               <w:lang w:eastAsia="en-IE"/>
             </w:rPr>
           </w:pPr>
-          <w:hyperlink w:anchor="_Toc39339019" w:history="1">
+          <w:hyperlink w:anchor="_Toc39418540" w:history="1">
             <w:r>
               <w:rPr>
                 <w:rStyle w:val="Hyperlink"/>
@@ -487,7 +491,7 @@
                 <w:noProof/>
                 <w:webHidden/>
               </w:rPr>
-              <w:instrText xml:space="preserve"> PAGEREF _Toc39339019 \h </w:instrText>
+              <w:instrText xml:space="preserve"> PAGEREF _Toc39418540 \h </w:instrText>
             </w:r>
             <w:r>
               <w:rPr>
@@ -507,7 +511,497 @@
                 <w:noProof/>
                 <w:webHidden/>
               </w:rPr>
-              <w:t>2</w:t>
+              <w:t>3</w:t>
+            </w:r>
+            <w:r>
+              <w:rPr>
+                <w:noProof/>
+                <w:webHidden/>
+              </w:rPr>
+              <w:fldChar w:fldCharType="end"/>
+            </w:r>
+          </w:hyperlink>
+        </w:p>
+        <w:p>
+          <w:pPr>
+            <w:pStyle w:val="TOC2"/>
+            <w:tabs>
+              <w:tab w:val="right" w:leader="dot" w:pos="9016"/>
+            </w:tabs>
+            <w:rPr>
+              <w:rFonts w:eastAsiaTheme="minorEastAsia"/>
+              <w:noProof/>
+              <w:lang w:eastAsia="en-IE"/>
+            </w:rPr>
+          </w:pPr>
+          <w:hyperlink w:anchor="_Toc39418541" w:history="1">
+            <w:r>
+              <w:rPr>
+                <w:rStyle w:val="Hyperlink"/>
+                <w:noProof/>
+              </w:rPr>
+              <w:t>Unit Testing</w:t>
+            </w:r>
+            <w:r>
+              <w:rPr>
+                <w:noProof/>
+                <w:webHidden/>
+              </w:rPr>
+              <w:tab/>
+            </w:r>
+            <w:r>
+              <w:rPr>
+                <w:noProof/>
+                <w:webHidden/>
+              </w:rPr>
+              <w:fldChar w:fldCharType="begin"/>
+            </w:r>
+            <w:r>
+              <w:rPr>
+                <w:noProof/>
+                <w:webHidden/>
+              </w:rPr>
+              <w:instrText xml:space="preserve"> PAGEREF _Toc39418541 \h </w:instrText>
+            </w:r>
+            <w:r>
+              <w:rPr>
+                <w:noProof/>
+                <w:webHidden/>
+              </w:rPr>
+            </w:r>
+            <w:r>
+              <w:rPr>
+                <w:noProof/>
+                <w:webHidden/>
+              </w:rPr>
+              <w:fldChar w:fldCharType="separate"/>
+            </w:r>
+            <w:r>
+              <w:rPr>
+                <w:noProof/>
+                <w:webHidden/>
+              </w:rPr>
+              <w:t>3</w:t>
+            </w:r>
+            <w:r>
+              <w:rPr>
+                <w:noProof/>
+                <w:webHidden/>
+              </w:rPr>
+              <w:fldChar w:fldCharType="end"/>
+            </w:r>
+          </w:hyperlink>
+        </w:p>
+        <w:p>
+          <w:pPr>
+            <w:pStyle w:val="TOC2"/>
+            <w:tabs>
+              <w:tab w:val="right" w:leader="dot" w:pos="9016"/>
+            </w:tabs>
+            <w:rPr>
+              <w:rFonts w:eastAsiaTheme="minorEastAsia"/>
+              <w:noProof/>
+              <w:lang w:eastAsia="en-IE"/>
+            </w:rPr>
+          </w:pPr>
+          <w:hyperlink w:anchor="_Toc39418542" w:history="1">
+            <w:r>
+              <w:rPr>
+                <w:rStyle w:val="Hyperlink"/>
+                <w:noProof/>
+              </w:rPr>
+              <w:t>System and Integration Testing</w:t>
+            </w:r>
+            <w:r>
+              <w:rPr>
+                <w:noProof/>
+                <w:webHidden/>
+              </w:rPr>
+              <w:tab/>
+            </w:r>
+            <w:r>
+              <w:rPr>
+                <w:noProof/>
+                <w:webHidden/>
+              </w:rPr>
+              <w:fldChar w:fldCharType="begin"/>
+            </w:r>
+            <w:r>
+              <w:rPr>
+                <w:noProof/>
+                <w:webHidden/>
+              </w:rPr>
+              <w:instrText xml:space="preserve"> PAGEREF _Toc39418542 \h </w:instrText>
+            </w:r>
+            <w:r>
+              <w:rPr>
+                <w:noProof/>
+                <w:webHidden/>
+              </w:rPr>
+            </w:r>
+            <w:r>
+              <w:rPr>
+                <w:noProof/>
+                <w:webHidden/>
+              </w:rPr>
+              <w:fldChar w:fldCharType="separate"/>
+            </w:r>
+            <w:r>
+              <w:rPr>
+                <w:noProof/>
+                <w:webHidden/>
+              </w:rPr>
+              <w:t>3</w:t>
+            </w:r>
+            <w:r>
+              <w:rPr>
+                <w:noProof/>
+                <w:webHidden/>
+              </w:rPr>
+              <w:fldChar w:fldCharType="end"/>
+            </w:r>
+          </w:hyperlink>
+        </w:p>
+        <w:p>
+          <w:pPr>
+            <w:pStyle w:val="TOC2"/>
+            <w:tabs>
+              <w:tab w:val="right" w:leader="dot" w:pos="9016"/>
+            </w:tabs>
+            <w:rPr>
+              <w:rFonts w:eastAsiaTheme="minorEastAsia"/>
+              <w:noProof/>
+              <w:lang w:eastAsia="en-IE"/>
+            </w:rPr>
+          </w:pPr>
+          <w:hyperlink w:anchor="_Toc39418543" w:history="1">
+            <w:r>
+              <w:rPr>
+                <w:rStyle w:val="Hyperlink"/>
+                <w:noProof/>
+              </w:rPr>
+              <w:t>Performance and Stress Testing</w:t>
+            </w:r>
+            <w:r>
+              <w:rPr>
+                <w:noProof/>
+                <w:webHidden/>
+              </w:rPr>
+              <w:tab/>
+            </w:r>
+            <w:r>
+              <w:rPr>
+                <w:noProof/>
+                <w:webHidden/>
+              </w:rPr>
+              <w:fldChar w:fldCharType="begin"/>
+            </w:r>
+            <w:r>
+              <w:rPr>
+                <w:noProof/>
+                <w:webHidden/>
+              </w:rPr>
+              <w:instrText xml:space="preserve"> PAGEREF _Toc39418543 \h </w:instrText>
+            </w:r>
+            <w:r>
+              <w:rPr>
+                <w:noProof/>
+                <w:webHidden/>
+              </w:rPr>
+            </w:r>
+            <w:r>
+              <w:rPr>
+                <w:noProof/>
+                <w:webHidden/>
+              </w:rPr>
+              <w:fldChar w:fldCharType="separate"/>
+            </w:r>
+            <w:r>
+              <w:rPr>
+                <w:noProof/>
+                <w:webHidden/>
+              </w:rPr>
+              <w:t>3</w:t>
+            </w:r>
+            <w:r>
+              <w:rPr>
+                <w:noProof/>
+                <w:webHidden/>
+              </w:rPr>
+              <w:fldChar w:fldCharType="end"/>
+            </w:r>
+          </w:hyperlink>
+        </w:p>
+        <w:p>
+          <w:pPr>
+            <w:pStyle w:val="TOC2"/>
+            <w:tabs>
+              <w:tab w:val="right" w:leader="dot" w:pos="9016"/>
+            </w:tabs>
+            <w:rPr>
+              <w:rFonts w:eastAsiaTheme="minorEastAsia"/>
+              <w:noProof/>
+              <w:lang w:eastAsia="en-IE"/>
+            </w:rPr>
+          </w:pPr>
+          <w:hyperlink w:anchor="_Toc39418544" w:history="1">
+            <w:r>
+              <w:rPr>
+                <w:rStyle w:val="Hyperlink"/>
+                <w:noProof/>
+              </w:rPr>
+              <w:t>User Acceptance Testing</w:t>
+            </w:r>
+            <w:r>
+              <w:rPr>
+                <w:noProof/>
+                <w:webHidden/>
+              </w:rPr>
+              <w:tab/>
+            </w:r>
+            <w:r>
+              <w:rPr>
+                <w:noProof/>
+                <w:webHidden/>
+              </w:rPr>
+              <w:fldChar w:fldCharType="begin"/>
+            </w:r>
+            <w:r>
+              <w:rPr>
+                <w:noProof/>
+                <w:webHidden/>
+              </w:rPr>
+              <w:instrText xml:space="preserve"> PAGEREF _Toc39418544 \h </w:instrText>
+            </w:r>
+            <w:r>
+              <w:rPr>
+                <w:noProof/>
+                <w:webHidden/>
+              </w:rPr>
+            </w:r>
+            <w:r>
+              <w:rPr>
+                <w:noProof/>
+                <w:webHidden/>
+              </w:rPr>
+              <w:fldChar w:fldCharType="separate"/>
+            </w:r>
+            <w:r>
+              <w:rPr>
+                <w:noProof/>
+                <w:webHidden/>
+              </w:rPr>
+              <w:t>3</w:t>
+            </w:r>
+            <w:r>
+              <w:rPr>
+                <w:noProof/>
+                <w:webHidden/>
+              </w:rPr>
+              <w:fldChar w:fldCharType="end"/>
+            </w:r>
+          </w:hyperlink>
+        </w:p>
+        <w:p>
+          <w:pPr>
+            <w:pStyle w:val="TOC2"/>
+            <w:tabs>
+              <w:tab w:val="right" w:leader="dot" w:pos="9016"/>
+            </w:tabs>
+            <w:rPr>
+              <w:rFonts w:eastAsiaTheme="minorEastAsia"/>
+              <w:noProof/>
+              <w:lang w:eastAsia="en-IE"/>
+            </w:rPr>
+          </w:pPr>
+          <w:hyperlink w:anchor="_Toc39418545" w:history="1">
+            <w:r>
+              <w:rPr>
+                <w:rStyle w:val="Hyperlink"/>
+                <w:noProof/>
+              </w:rPr>
+              <w:t>Batch Testing</w:t>
+            </w:r>
+            <w:r>
+              <w:rPr>
+                <w:noProof/>
+                <w:webHidden/>
+              </w:rPr>
+              <w:tab/>
+            </w:r>
+            <w:r>
+              <w:rPr>
+                <w:noProof/>
+                <w:webHidden/>
+              </w:rPr>
+              <w:fldChar w:fldCharType="begin"/>
+            </w:r>
+            <w:r>
+              <w:rPr>
+                <w:noProof/>
+                <w:webHidden/>
+              </w:rPr>
+              <w:instrText xml:space="preserve"> PAGEREF _Toc39418545 \h </w:instrText>
+            </w:r>
+            <w:r>
+              <w:rPr>
+                <w:noProof/>
+                <w:webHidden/>
+              </w:rPr>
+            </w:r>
+            <w:r>
+              <w:rPr>
+                <w:noProof/>
+                <w:webHidden/>
+              </w:rPr>
+              <w:fldChar w:fldCharType="separate"/>
+            </w:r>
+            <w:r>
+              <w:rPr>
+                <w:noProof/>
+                <w:webHidden/>
+              </w:rPr>
+              <w:t>3</w:t>
+            </w:r>
+            <w:r>
+              <w:rPr>
+                <w:noProof/>
+                <w:webHidden/>
+              </w:rPr>
+              <w:fldChar w:fldCharType="end"/>
+            </w:r>
+          </w:hyperlink>
+        </w:p>
+        <w:p>
+          <w:pPr>
+            <w:pStyle w:val="TOC2"/>
+            <w:tabs>
+              <w:tab w:val="right" w:leader="dot" w:pos="9016"/>
+            </w:tabs>
+            <w:rPr>
+              <w:rFonts w:eastAsiaTheme="minorEastAsia"/>
+              <w:noProof/>
+              <w:lang w:eastAsia="en-IE"/>
+            </w:rPr>
+          </w:pPr>
+          <w:hyperlink w:anchor="_Toc39418546" w:history="1">
+            <w:r>
+              <w:rPr>
+                <w:rStyle w:val="Hyperlink"/>
+                <w:noProof/>
+              </w:rPr>
+              <w:t>Automated Regression Testing</w:t>
+            </w:r>
+            <w:r>
+              <w:rPr>
+                <w:noProof/>
+                <w:webHidden/>
+              </w:rPr>
+              <w:tab/>
+            </w:r>
+            <w:r>
+              <w:rPr>
+                <w:noProof/>
+                <w:webHidden/>
+              </w:rPr>
+              <w:fldChar w:fldCharType="begin"/>
+            </w:r>
+            <w:r>
+              <w:rPr>
+                <w:noProof/>
+                <w:webHidden/>
+              </w:rPr>
+              <w:instrText xml:space="preserve"> PAGEREF _Toc39418546 \h </w:instrText>
+            </w:r>
+            <w:r>
+              <w:rPr>
+                <w:noProof/>
+                <w:webHidden/>
+              </w:rPr>
+            </w:r>
+            <w:r>
+              <w:rPr>
+                <w:noProof/>
+                <w:webHidden/>
+              </w:rPr>
+              <w:fldChar w:fldCharType="separate"/>
+            </w:r>
+            <w:r>
+              <w:rPr>
+                <w:noProof/>
+                <w:webHidden/>
+              </w:rPr>
+              <w:t>3</w:t>
+            </w:r>
+            <w:r>
+              <w:rPr>
+                <w:noProof/>
+                <w:webHidden/>
+              </w:rPr>
+              <w:fldChar w:fldCharType="end"/>
+            </w:r>
+          </w:hyperlink>
+        </w:p>
+        <w:p>
+          <w:pPr>
+            <w:pStyle w:val="TOC2"/>
+            <w:tabs>
+              <w:tab w:val="right" w:leader="dot" w:pos="9016"/>
+            </w:tabs>
+            <w:rPr>
+              <w:rFonts w:eastAsiaTheme="minorEastAsia"/>
+              <w:noProof/>
+              <w:lang w:eastAsia="en-IE"/>
+            </w:rPr>
+          </w:pPr>
+          <w:hyperlink w:anchor="_Toc39418547" w:history="1">
+            <w:r>
+              <w:rPr>
+                <w:rStyle w:val="Hyperlink"/>
+                <w:noProof/>
+              </w:rPr>
+              <w:t>Beta Testing</w:t>
+            </w:r>
+            <w:r>
+              <w:rPr>
+                <w:noProof/>
+                <w:webHidden/>
+              </w:rPr>
+              <w:tab/>
+            </w:r>
+            <w:r>
+              <w:rPr>
+                <w:noProof/>
+                <w:webHidden/>
+              </w:rPr>
+              <w:fldChar w:fldCharType="begin"/>
+            </w:r>
+            <w:r>
+              <w:rPr>
+                <w:noProof/>
+                <w:webHidden/>
+              </w:rPr>
+              <w:instrText xml:space="preserve"> PAGEREF _Toc39418547 \h </w:instrText>
+            </w:r>
+            <w:r>
+              <w:rPr>
+                <w:noProof/>
+                <w:webHidden/>
+              </w:rPr>
+            </w:r>
+            <w:r>
+              <w:rPr>
+                <w:noProof/>
+                <w:webHidden/>
+              </w:rPr>
+              <w:fldChar w:fldCharType="separate"/>
+            </w:r>
+            <w:r>
+              <w:rPr>
+                <w:noProof/>
+                <w:webHidden/>
+              </w:rPr>
+              <w:t>3</w:t>
             </w:r>
             <w:r>
               <w:rPr>
@@ -530,7 +1024,7 @@
               <w:lang w:eastAsia="en-IE"/>
             </w:rPr>
           </w:pPr>
-          <w:hyperlink w:anchor="_Toc39339020" w:history="1">
+          <w:hyperlink w:anchor="_Toc39418548" w:history="1">
             <w:r>
               <w:rPr>
                 <w:rStyle w:val="Hyperlink"/>
@@ -557,7 +1051,7 @@
                 <w:noProof/>
                 <w:webHidden/>
               </w:rPr>
-              <w:instrText xml:space="preserve"> PAGEREF _Toc39339020 \h </w:instrText>
+              <w:instrText xml:space="preserve"> PAGEREF _Toc39418548 \h </w:instrText>
             </w:r>
             <w:r>
               <w:rPr>
@@ -577,7 +1071,7 @@
                 <w:noProof/>
                 <w:webHidden/>
               </w:rPr>
-              <w:t>2</w:t>
+              <w:t>3</w:t>
             </w:r>
             <w:r>
               <w:rPr>
@@ -600,7 +1094,7 @@
               <w:lang w:eastAsia="en-IE"/>
             </w:rPr>
           </w:pPr>
-          <w:hyperlink w:anchor="_Toc39339021" w:history="1">
+          <w:hyperlink w:anchor="_Toc39418549" w:history="1">
             <w:r>
               <w:rPr>
                 <w:rStyle w:val="Hyperlink"/>
@@ -627,7 +1121,7 @@
                 <w:noProof/>
                 <w:webHidden/>
               </w:rPr>
-              <w:instrText xml:space="preserve"> PAGEREF _Toc39339021 \h </w:instrText>
+              <w:instrText xml:space="preserve"> PAGEREF _Toc39418549 \h </w:instrText>
             </w:r>
             <w:r>
               <w:rPr>
@@ -647,7 +1141,7 @@
                 <w:noProof/>
                 <w:webHidden/>
               </w:rPr>
-              <w:t>2</w:t>
+              <w:t>3</w:t>
             </w:r>
             <w:r>
               <w:rPr>
@@ -670,7 +1164,7 @@
               <w:lang w:eastAsia="en-IE"/>
             </w:rPr>
           </w:pPr>
-          <w:hyperlink w:anchor="_Toc39339022" w:history="1">
+          <w:hyperlink w:anchor="_Toc39418550" w:history="1">
             <w:r>
               <w:rPr>
                 <w:rStyle w:val="Hyperlink"/>
@@ -697,7 +1191,7 @@
                 <w:noProof/>
                 <w:webHidden/>
               </w:rPr>
-              <w:instrText xml:space="preserve"> PAGEREF _Toc39339022 \h </w:instrText>
+              <w:instrText xml:space="preserve"> PAGEREF _Toc39418550 \h </w:instrText>
             </w:r>
             <w:r>
               <w:rPr>
@@ -717,7 +1211,7 @@
                 <w:noProof/>
                 <w:webHidden/>
               </w:rPr>
-              <w:t>2</w:t>
+              <w:t>3</w:t>
             </w:r>
             <w:r>
               <w:rPr>
@@ -740,7 +1234,7 @@
               <w:lang w:eastAsia="en-IE"/>
             </w:rPr>
           </w:pPr>
-          <w:hyperlink w:anchor="_Toc39339023" w:history="1">
+          <w:hyperlink w:anchor="_Toc39418551" w:history="1">
             <w:r>
               <w:rPr>
                 <w:rStyle w:val="Hyperlink"/>
@@ -767,7 +1261,7 @@
                 <w:noProof/>
                 <w:webHidden/>
               </w:rPr>
-              <w:instrText xml:space="preserve"> PAGEREF _Toc39339023 \h </w:instrText>
+              <w:instrText xml:space="preserve"> PAGEREF _Toc39418551 \h </w:instrText>
             </w:r>
             <w:r>
               <w:rPr>
@@ -787,7 +1281,7 @@
                 <w:noProof/>
                 <w:webHidden/>
               </w:rPr>
-              <w:t>2</w:t>
+              <w:t>3</w:t>
             </w:r>
             <w:r>
               <w:rPr>
@@ -810,7 +1304,7 @@
               <w:lang w:eastAsia="en-IE"/>
             </w:rPr>
           </w:pPr>
-          <w:hyperlink w:anchor="_Toc39339024" w:history="1">
+          <w:hyperlink w:anchor="_Toc39418552" w:history="1">
             <w:r>
               <w:rPr>
                 <w:rStyle w:val="Hyperlink"/>
@@ -837,7 +1331,7 @@
                 <w:noProof/>
                 <w:webHidden/>
               </w:rPr>
-              <w:instrText xml:space="preserve"> PAGEREF _Toc39339024 \h </w:instrText>
+              <w:instrText xml:space="preserve"> PAGEREF _Toc39418552 \h </w:instrText>
             </w:r>
             <w:r>
               <w:rPr>
@@ -857,7 +1351,7 @@
                 <w:noProof/>
                 <w:webHidden/>
               </w:rPr>
-              <w:t>2</w:t>
+              <w:t>3</w:t>
             </w:r>
             <w:r>
               <w:rPr>
@@ -880,7 +1374,7 @@
               <w:lang w:eastAsia="en-IE"/>
             </w:rPr>
           </w:pPr>
-          <w:hyperlink w:anchor="_Toc39339025" w:history="1">
+          <w:hyperlink w:anchor="_Toc39418553" w:history="1">
             <w:r>
               <w:rPr>
                 <w:rStyle w:val="Hyperlink"/>
@@ -907,7 +1401,7 @@
                 <w:noProof/>
                 <w:webHidden/>
               </w:rPr>
-              <w:instrText xml:space="preserve"> PAGEREF _Toc39339025 \h </w:instrText>
+              <w:instrText xml:space="preserve"> PAGEREF _Toc39418553 \h </w:instrText>
             </w:r>
             <w:r>
               <w:rPr>
@@ -927,7 +1421,7 @@
                 <w:noProof/>
                 <w:webHidden/>
               </w:rPr>
-              <w:t>2</w:t>
+              <w:t>3</w:t>
             </w:r>
             <w:r>
               <w:rPr>
@@ -950,7 +1444,7 @@
               <w:lang w:eastAsia="en-IE"/>
             </w:rPr>
           </w:pPr>
-          <w:hyperlink w:anchor="_Toc39339026" w:history="1">
+          <w:hyperlink w:anchor="_Toc39418554" w:history="1">
             <w:r>
               <w:rPr>
                 <w:rStyle w:val="Hyperlink"/>
@@ -977,7 +1471,7 @@
                 <w:noProof/>
                 <w:webHidden/>
               </w:rPr>
-              <w:instrText xml:space="preserve"> PAGEREF _Toc39339026 \h </w:instrText>
+              <w:instrText xml:space="preserve"> PAGEREF _Toc39418554 \h </w:instrText>
             </w:r>
             <w:r>
               <w:rPr>
@@ -997,7 +1491,7 @@
                 <w:noProof/>
                 <w:webHidden/>
               </w:rPr>
-              <w:t>2</w:t>
+              <w:t>3</w:t>
             </w:r>
             <w:r>
               <w:rPr>
@@ -1020,7 +1514,7 @@
               <w:lang w:eastAsia="en-IE"/>
             </w:rPr>
           </w:pPr>
-          <w:hyperlink w:anchor="_Toc39339027" w:history="1">
+          <w:hyperlink w:anchor="_Toc39418555" w:history="1">
             <w:r>
               <w:rPr>
                 <w:rStyle w:val="Hyperlink"/>
@@ -1047,7 +1541,7 @@
                 <w:noProof/>
                 <w:webHidden/>
               </w:rPr>
-              <w:instrText xml:space="preserve"> PAGEREF _Toc39339027 \h </w:instrText>
+              <w:instrText xml:space="preserve"> PAGEREF _Toc39418555 \h </w:instrText>
             </w:r>
             <w:r>
               <w:rPr>
@@ -1067,7 +1561,7 @@
                 <w:noProof/>
                 <w:webHidden/>
               </w:rPr>
-              <w:t>2</w:t>
+              <w:t>3</w:t>
             </w:r>
             <w:r>
               <w:rPr>
@@ -1094,7 +1588,7 @@
       <w:pPr>
         <w:pStyle w:val="Heading1"/>
       </w:pPr>
-      <w:bookmarkStart w:id="0" w:name="_Toc39339014"/>
+      <w:bookmarkStart w:id="0" w:name="_Toc39418535"/>
       <w:r>
         <w:t>Introduction</w:t>
       </w:r>
@@ -1123,8 +1617,9 @@
       <w:pPr>
         <w:pStyle w:val="Heading1"/>
       </w:pPr>
-      <w:bookmarkStart w:id="1" w:name="_Toc39339015"/>
-      <w:r>
+      <w:bookmarkStart w:id="1" w:name="_Toc39418536"/>
+      <w:r>
+        <w:lastRenderedPageBreak/>
         <w:t>Objectives &amp; Tasks</w:t>
       </w:r>
       <w:bookmarkEnd w:id="1"/>
@@ -1138,7 +1633,7 @@
       <w:pPr>
         <w:pStyle w:val="Heading2"/>
       </w:pPr>
-      <w:bookmarkStart w:id="2" w:name="_Toc39339016"/>
+      <w:bookmarkStart w:id="2" w:name="_Toc39418537"/>
       <w:r>
         <w:t>Objectives</w:t>
       </w:r>
@@ -1152,11 +1647,7 @@
         <w:t>ications detailed in the game requirements document.</w:t>
       </w:r>
       <w:r>
-        <w:t xml:space="preserve"> This test plan will test the </w:t>
-      </w:r>
-      <w:r>
-        <w:lastRenderedPageBreak/>
-        <w:t xml:space="preserve">functionality of the </w:t>
+        <w:t xml:space="preserve"> This test plan will test the functionality of the </w:t>
       </w:r>
       <w:r>
         <w:t>front-end</w:t>
@@ -1189,7 +1680,7 @@
       <w:pPr>
         <w:pStyle w:val="Heading2"/>
       </w:pPr>
-      <w:bookmarkStart w:id="3" w:name="_Toc39339017"/>
+      <w:bookmarkStart w:id="3" w:name="_Toc39418538"/>
       <w:r>
         <w:t>Tasks</w:t>
       </w:r>
@@ -1227,7 +1718,7 @@
         </w:numPr>
       </w:pPr>
       <w:r>
-        <w:t>Integration Testing</w:t>
+        <w:t>System and Integration Testing</w:t>
       </w:r>
     </w:p>
     <w:p>
@@ -1239,7 +1730,10 @@
         </w:numPr>
       </w:pPr>
       <w:r>
-        <w:t>System Testing</w:t>
+        <w:t xml:space="preserve">Performance and </w:t>
+      </w:r>
+      <w:r>
+        <w:t>Stress Testing</w:t>
       </w:r>
     </w:p>
     <w:p>
@@ -1251,7 +1745,7 @@
         </w:numPr>
       </w:pPr>
       <w:r>
-        <w:t>Stress Testing</w:t>
+        <w:t>User Acceptance Testing</w:t>
       </w:r>
     </w:p>
     <w:p>
@@ -1263,7 +1757,7 @@
         </w:numPr>
       </w:pPr>
       <w:r>
-        <w:t>User Acceptance Testing</w:t>
+        <w:t>Batch Testing</w:t>
       </w:r>
     </w:p>
     <w:p>
@@ -1275,15 +1769,28 @@
         </w:numPr>
       </w:pPr>
       <w:r>
-        <w:t>Regression Testing</w:t>
+        <w:t>Automated Regression Testing</w:t>
+      </w:r>
+    </w:p>
+    <w:p>
+      <w:pPr>
+        <w:pStyle w:val="ListParagraph"/>
+        <w:numPr>
+          <w:ilvl w:val="0"/>
+          <w:numId w:val="3"/>
+        </w:numPr>
+      </w:pPr>
+      <w:r>
+        <w:t>Beta Testing</w:t>
       </w:r>
     </w:p>
     <w:p>
       <w:pPr>
         <w:pStyle w:val="Heading1"/>
       </w:pPr>
-      <w:bookmarkStart w:id="4" w:name="_Toc39339018"/>
-      <w:r>
+      <w:bookmarkStart w:id="4" w:name="_Toc39418539"/>
+      <w:r>
+        <w:lastRenderedPageBreak/>
         <w:t>Scope</w:t>
       </w:r>
       <w:bookmarkEnd w:id="4"/>
@@ -1292,7 +1799,7 @@
       <w:pPr>
         <w:pStyle w:val="Heading1"/>
       </w:pPr>
-      <w:bookmarkStart w:id="5" w:name="_Toc39339019"/>
+      <w:bookmarkStart w:id="5" w:name="_Toc39418540"/>
       <w:r>
         <w:t>Testing Strategy</w:t>
       </w:r>
@@ -1300,83 +1807,153 @@
     </w:p>
     <w:p>
       <w:pPr>
+        <w:pStyle w:val="Heading2"/>
+      </w:pPr>
+      <w:bookmarkStart w:id="6" w:name="_Toc39418541"/>
+      <w:r>
+        <w:t>Unit Testing</w:t>
+      </w:r>
+      <w:bookmarkEnd w:id="6"/>
+    </w:p>
+    <w:p>
+      <w:pPr>
+        <w:pStyle w:val="Heading2"/>
+      </w:pPr>
+      <w:bookmarkStart w:id="7" w:name="_Toc39418542"/>
+      <w:r>
+        <w:t>System and Integration Testing</w:t>
+      </w:r>
+      <w:bookmarkEnd w:id="7"/>
+    </w:p>
+    <w:p>
+      <w:pPr>
+        <w:pStyle w:val="Heading2"/>
+      </w:pPr>
+      <w:bookmarkStart w:id="8" w:name="_Toc39418543"/>
+      <w:r>
+        <w:t>Performance and Stress Testing</w:t>
+      </w:r>
+      <w:bookmarkEnd w:id="8"/>
+    </w:p>
+    <w:p>
+      <w:pPr>
+        <w:pStyle w:val="Heading2"/>
+      </w:pPr>
+      <w:bookmarkStart w:id="9" w:name="_Toc39418544"/>
+      <w:r>
+        <w:t>User Acceptance Testing</w:t>
+      </w:r>
+      <w:bookmarkEnd w:id="9"/>
+    </w:p>
+    <w:p>
+      <w:pPr>
+        <w:pStyle w:val="Heading2"/>
+      </w:pPr>
+      <w:bookmarkStart w:id="10" w:name="_Toc39418545"/>
+      <w:r>
+        <w:t>Batch Testing</w:t>
+      </w:r>
+      <w:bookmarkEnd w:id="10"/>
+    </w:p>
+    <w:p>
+      <w:pPr>
+        <w:pStyle w:val="Heading2"/>
+      </w:pPr>
+      <w:bookmarkStart w:id="11" w:name="_Toc39418546"/>
+      <w:r>
+        <w:t>Automated Regression Testing</w:t>
+      </w:r>
+      <w:bookmarkEnd w:id="11"/>
+    </w:p>
+    <w:p>
+      <w:pPr>
+        <w:pStyle w:val="Heading2"/>
+      </w:pPr>
+      <w:bookmarkStart w:id="12" w:name="_Toc39418547"/>
+      <w:r>
+        <w:t>Beta Testing</w:t>
+      </w:r>
+      <w:bookmarkEnd w:id="12"/>
+    </w:p>
+    <w:p>
+      <w:pPr>
         <w:pStyle w:val="Heading1"/>
       </w:pPr>
-      <w:bookmarkStart w:id="6" w:name="_Toc39339020"/>
+      <w:bookmarkStart w:id="13" w:name="_Toc39418548"/>
       <w:r>
         <w:t>Test Schedule</w:t>
       </w:r>
-      <w:bookmarkEnd w:id="6"/>
+      <w:bookmarkEnd w:id="13"/>
     </w:p>
     <w:p>
       <w:pPr>
         <w:pStyle w:val="Heading1"/>
       </w:pPr>
-      <w:bookmarkStart w:id="7" w:name="_Toc39339021"/>
+      <w:bookmarkStart w:id="14" w:name="_Toc39418549"/>
       <w:r>
         <w:t>Control Procedures</w:t>
       </w:r>
-      <w:bookmarkEnd w:id="7"/>
+      <w:bookmarkEnd w:id="14"/>
     </w:p>
     <w:p>
       <w:pPr>
         <w:pStyle w:val="Heading1"/>
       </w:pPr>
-      <w:bookmarkStart w:id="8" w:name="_Toc39339022"/>
+      <w:bookmarkStart w:id="15" w:name="_Toc39418550"/>
       <w:r>
         <w:t>Features to be Tested</w:t>
       </w:r>
-      <w:bookmarkEnd w:id="8"/>
+      <w:bookmarkEnd w:id="15"/>
     </w:p>
     <w:p>
       <w:pPr>
         <w:pStyle w:val="Heading1"/>
       </w:pPr>
-      <w:bookmarkStart w:id="9" w:name="_Toc39339023"/>
+      <w:bookmarkStart w:id="16" w:name="_Toc39418551"/>
       <w:r>
         <w:t>Features not to be Tested</w:t>
       </w:r>
-      <w:bookmarkEnd w:id="9"/>
+      <w:bookmarkEnd w:id="16"/>
     </w:p>
     <w:p>
       <w:pPr>
         <w:pStyle w:val="Heading1"/>
       </w:pPr>
-      <w:bookmarkStart w:id="10" w:name="_Toc39339024"/>
+      <w:bookmarkStart w:id="17" w:name="_Toc39418552"/>
       <w:r>
         <w:t>Resources/Roles &amp; Responsibilities</w:t>
       </w:r>
-      <w:bookmarkEnd w:id="10"/>
+      <w:bookmarkEnd w:id="17"/>
     </w:p>
     <w:p>
       <w:pPr>
         <w:pStyle w:val="Heading1"/>
       </w:pPr>
-      <w:bookmarkStart w:id="11" w:name="_Toc39339025"/>
+      <w:bookmarkStart w:id="18" w:name="_Toc39418553"/>
       <w:r>
         <w:t>Schedules</w:t>
       </w:r>
-      <w:bookmarkEnd w:id="11"/>
+      <w:bookmarkEnd w:id="18"/>
     </w:p>
     <w:p>
       <w:pPr>
         <w:pStyle w:val="Heading1"/>
       </w:pPr>
-      <w:bookmarkStart w:id="12" w:name="_Toc39339026"/>
+      <w:bookmarkStart w:id="19" w:name="_Toc39418554"/>
       <w:r>
         <w:t>Risks/Assumptions</w:t>
       </w:r>
-      <w:bookmarkEnd w:id="12"/>
+      <w:bookmarkEnd w:id="19"/>
     </w:p>
     <w:p>
       <w:pPr>
         <w:pStyle w:val="Heading1"/>
       </w:pPr>
-      <w:bookmarkStart w:id="13" w:name="_Toc39339027"/>
+      <w:bookmarkStart w:id="20" w:name="_Toc39418555"/>
       <w:r>
         <w:t>Tools</w:t>
       </w:r>
-      <w:bookmarkEnd w:id="13"/>
+      <w:bookmarkEnd w:id="20"/>
     </w:p>
     <w:p/>
     <w:sectPr>
@@ -2636,7 +3213,7 @@
 </file>
 
 <file path=customXml/itemProps1.xml><?xml version="1.0" encoding="utf-8"?>
-<ds:datastoreItem xmlns:ds="http://schemas.openxmlformats.org/officeDocument/2006/customXml" ds:itemID="{4DC446C8-A3E8-4EEF-85FE-888F6D0E9411}">
+<ds:datastoreItem xmlns:ds="http://schemas.openxmlformats.org/officeDocument/2006/customXml" ds:itemID="{9A9F44DF-D67D-40B9-BC19-DAECB5A34E46}">
   <ds:schemaRefs>
     <ds:schemaRef ds:uri="http://schemas.openxmlformats.org/officeDocument/2006/bibliography"/>
   </ds:schemaRefs>

</xml_diff>

<commit_message>
Added tools description and features to be tested.
</commit_message>
<xml_diff>
--- a/test_plan_gr.docx
+++ b/test_plan_gr.docx
@@ -56,7 +56,7 @@
         <w:rPr>
           <w:noProof/>
         </w:rPr>
-        <w:t>03/05/2020</w:t>
+        <w:t>06/05/2020</w:t>
       </w:r>
       <w:r>
         <w:fldChar w:fldCharType="end"/>
@@ -1790,172 +1790,289 @@
       </w:pPr>
       <w:bookmarkStart w:id="4" w:name="_Toc39418539"/>
       <w:r>
+        <w:t>Scope</w:t>
+      </w:r>
+      <w:bookmarkEnd w:id="4"/>
+    </w:p>
+    <w:p>
+      <w:pPr>
+        <w:pStyle w:val="Heading1"/>
+      </w:pPr>
+      <w:bookmarkStart w:id="5" w:name="_Toc39418540"/>
+      <w:r>
+        <w:t>Testing Strategy</w:t>
+      </w:r>
+      <w:bookmarkEnd w:id="5"/>
+    </w:p>
+    <w:p>
+      <w:pPr>
+        <w:pStyle w:val="Heading2"/>
+      </w:pPr>
+      <w:bookmarkStart w:id="6" w:name="_Toc39418541"/>
+      <w:r>
+        <w:t>Unit Testing</w:t>
+      </w:r>
+      <w:bookmarkEnd w:id="6"/>
+    </w:p>
+    <w:p>
+      <w:pPr>
+        <w:pStyle w:val="Heading2"/>
+      </w:pPr>
+      <w:bookmarkStart w:id="7" w:name="_Toc39418542"/>
+      <w:r>
+        <w:t>System and Integration Testing</w:t>
+      </w:r>
+      <w:bookmarkEnd w:id="7"/>
+    </w:p>
+    <w:p>
+      <w:pPr>
+        <w:pStyle w:val="Heading2"/>
+      </w:pPr>
+      <w:bookmarkStart w:id="8" w:name="_Toc39418543"/>
+      <w:r>
+        <w:t>Performance and Stress Testing</w:t>
+      </w:r>
+      <w:bookmarkEnd w:id="8"/>
+    </w:p>
+    <w:p>
+      <w:pPr>
+        <w:pStyle w:val="Heading2"/>
+      </w:pPr>
+      <w:bookmarkStart w:id="9" w:name="_Toc39418544"/>
+      <w:r>
+        <w:t>User Acceptance Testing</w:t>
+      </w:r>
+      <w:bookmarkEnd w:id="9"/>
+    </w:p>
+    <w:p>
+      <w:pPr>
+        <w:pStyle w:val="Heading2"/>
+      </w:pPr>
+      <w:bookmarkStart w:id="10" w:name="_Toc39418545"/>
+      <w:r>
+        <w:t>Batch Testing</w:t>
+      </w:r>
+      <w:bookmarkEnd w:id="10"/>
+    </w:p>
+    <w:p>
+      <w:pPr>
+        <w:pStyle w:val="Heading2"/>
+      </w:pPr>
+      <w:bookmarkStart w:id="11" w:name="_Toc39418546"/>
+      <w:r>
+        <w:t>Automated Regression Testing</w:t>
+      </w:r>
+      <w:bookmarkEnd w:id="11"/>
+    </w:p>
+    <w:p>
+      <w:pPr>
+        <w:pStyle w:val="Heading2"/>
+      </w:pPr>
+      <w:bookmarkStart w:id="12" w:name="_Toc39418547"/>
+      <w:r>
+        <w:t>Beta Testing</w:t>
+      </w:r>
+      <w:bookmarkEnd w:id="12"/>
+    </w:p>
+    <w:p>
+      <w:pPr>
+        <w:pStyle w:val="Heading1"/>
+      </w:pPr>
+      <w:bookmarkStart w:id="13" w:name="_Toc39418548"/>
+      <w:r>
+        <w:t>Test Schedule</w:t>
+      </w:r>
+      <w:bookmarkEnd w:id="13"/>
+    </w:p>
+    <w:p>
+      <w:pPr>
+        <w:pStyle w:val="Heading1"/>
+      </w:pPr>
+      <w:bookmarkStart w:id="14" w:name="_Toc39418549"/>
+      <w:r>
+        <w:t>Control Procedures</w:t>
+      </w:r>
+      <w:bookmarkEnd w:id="14"/>
+    </w:p>
+    <w:p>
+      <w:pPr>
+        <w:pStyle w:val="Heading1"/>
+      </w:pPr>
+      <w:bookmarkStart w:id="15" w:name="_Toc39418550"/>
+      <w:r>
+        <w:t>Features to be Tested</w:t>
+      </w:r>
+      <w:bookmarkEnd w:id="15"/>
+    </w:p>
+    <w:p>
+      <w:pPr>
+        <w:pStyle w:val="ListParagraph"/>
+        <w:numPr>
+          <w:ilvl w:val="0"/>
+          <w:numId w:val="4"/>
+        </w:numPr>
+      </w:pPr>
+      <w:r>
+        <w:t>Front-End Menu</w:t>
+      </w:r>
+    </w:p>
+    <w:p>
+      <w:pPr>
+        <w:pStyle w:val="ListParagraph"/>
+        <w:numPr>
+          <w:ilvl w:val="0"/>
+          <w:numId w:val="4"/>
+        </w:numPr>
+      </w:pPr>
+      <w:r>
+        <w:t>In-Game Menu</w:t>
+      </w:r>
+    </w:p>
+    <w:p>
+      <w:pPr>
+        <w:pStyle w:val="ListParagraph"/>
+        <w:numPr>
+          <w:ilvl w:val="0"/>
+          <w:numId w:val="4"/>
+        </w:numPr>
+      </w:pPr>
+      <w:r>
+        <w:t>Game Controls</w:t>
+      </w:r>
+    </w:p>
+    <w:p>
+      <w:pPr>
+        <w:pStyle w:val="ListParagraph"/>
+        <w:numPr>
+          <w:ilvl w:val="0"/>
+          <w:numId w:val="4"/>
+        </w:numPr>
+      </w:pPr>
+      <w:r>
+        <w:t>Gameplay features</w:t>
+      </w:r>
+    </w:p>
+    <w:p>
+      <w:pPr>
+        <w:pStyle w:val="ListParagraph"/>
+        <w:numPr>
+          <w:ilvl w:val="0"/>
+          <w:numId w:val="4"/>
+        </w:numPr>
+      </w:pPr>
+      <w:r>
         <w:lastRenderedPageBreak/>
-        <w:t>Scope</w:t>
-      </w:r>
-      <w:bookmarkEnd w:id="4"/>
+        <w:t>Sound and Music settings</w:t>
+      </w:r>
     </w:p>
     <w:p>
       <w:pPr>
         <w:pStyle w:val="Heading1"/>
       </w:pPr>
-      <w:bookmarkStart w:id="5" w:name="_Toc39418540"/>
-      <w:r>
-        <w:t>Testing Strategy</w:t>
-      </w:r>
-      <w:bookmarkEnd w:id="5"/>
-    </w:p>
-    <w:p>
-      <w:pPr>
-        <w:pStyle w:val="Heading2"/>
-      </w:pPr>
-      <w:bookmarkStart w:id="6" w:name="_Toc39418541"/>
-      <w:r>
-        <w:t>Unit Testing</w:t>
-      </w:r>
-      <w:bookmarkEnd w:id="6"/>
-    </w:p>
-    <w:p>
-      <w:pPr>
-        <w:pStyle w:val="Heading2"/>
-      </w:pPr>
-      <w:bookmarkStart w:id="7" w:name="_Toc39418542"/>
-      <w:r>
-        <w:t>System and Integration Testing</w:t>
-      </w:r>
-      <w:bookmarkEnd w:id="7"/>
-    </w:p>
-    <w:p>
-      <w:pPr>
-        <w:pStyle w:val="Heading2"/>
-      </w:pPr>
-      <w:bookmarkStart w:id="8" w:name="_Toc39418543"/>
-      <w:r>
-        <w:t>Performance and Stress Testing</w:t>
-      </w:r>
-      <w:bookmarkEnd w:id="8"/>
-    </w:p>
-    <w:p>
-      <w:pPr>
-        <w:pStyle w:val="Heading2"/>
-      </w:pPr>
-      <w:bookmarkStart w:id="9" w:name="_Toc39418544"/>
-      <w:r>
-        <w:t>User Acceptance Testing</w:t>
-      </w:r>
-      <w:bookmarkEnd w:id="9"/>
-    </w:p>
-    <w:p>
-      <w:pPr>
-        <w:pStyle w:val="Heading2"/>
-      </w:pPr>
-      <w:bookmarkStart w:id="10" w:name="_Toc39418545"/>
-      <w:r>
-        <w:t>Batch Testing</w:t>
-      </w:r>
-      <w:bookmarkEnd w:id="10"/>
-    </w:p>
-    <w:p>
-      <w:pPr>
-        <w:pStyle w:val="Heading2"/>
-      </w:pPr>
-      <w:bookmarkStart w:id="11" w:name="_Toc39418546"/>
-      <w:r>
-        <w:t>Automated Regression Testing</w:t>
-      </w:r>
-      <w:bookmarkEnd w:id="11"/>
-    </w:p>
-    <w:p>
-      <w:pPr>
-        <w:pStyle w:val="Heading2"/>
-      </w:pPr>
-      <w:bookmarkStart w:id="12" w:name="_Toc39418547"/>
-      <w:r>
-        <w:t>Beta Testing</w:t>
-      </w:r>
-      <w:bookmarkEnd w:id="12"/>
+      <w:bookmarkStart w:id="16" w:name="_Toc39418551"/>
+      <w:r>
+        <w:t>Features not to be Tested</w:t>
+      </w:r>
+      <w:bookmarkEnd w:id="16"/>
+    </w:p>
+    <w:p>
+      <w:pPr>
+        <w:pStyle w:val="ListParagraph"/>
+        <w:numPr>
+          <w:ilvl w:val="0"/>
+          <w:numId w:val="5"/>
+        </w:numPr>
+      </w:pPr>
+      <w:r>
+        <w:t>Saving and Loading System</w:t>
+      </w:r>
+    </w:p>
+    <w:p>
+      <w:pPr>
+        <w:pStyle w:val="ListParagraph"/>
+        <w:numPr>
+          <w:ilvl w:val="0"/>
+          <w:numId w:val="5"/>
+        </w:numPr>
+      </w:pPr>
+      <w:r>
+        <w:t>File Deletion System</w:t>
+      </w:r>
     </w:p>
     <w:p>
       <w:pPr>
         <w:pStyle w:val="Heading1"/>
       </w:pPr>
-      <w:bookmarkStart w:id="13" w:name="_Toc39418548"/>
-      <w:r>
-        <w:t>Test Schedule</w:t>
-      </w:r>
-      <w:bookmarkEnd w:id="13"/>
+      <w:bookmarkStart w:id="17" w:name="_Toc39418552"/>
+      <w:r>
+        <w:t>Resources/Roles &amp; Responsibilities</w:t>
+      </w:r>
+      <w:bookmarkEnd w:id="17"/>
     </w:p>
     <w:p>
       <w:pPr>
         <w:pStyle w:val="Heading1"/>
       </w:pPr>
-      <w:bookmarkStart w:id="14" w:name="_Toc39418549"/>
-      <w:r>
-        <w:t>Control Procedures</w:t>
-      </w:r>
-      <w:bookmarkEnd w:id="14"/>
+      <w:bookmarkStart w:id="18" w:name="_Toc39418553"/>
+      <w:r>
+        <w:t>Schedules</w:t>
+      </w:r>
+      <w:bookmarkEnd w:id="18"/>
     </w:p>
     <w:p>
       <w:pPr>
         <w:pStyle w:val="Heading1"/>
       </w:pPr>
-      <w:bookmarkStart w:id="15" w:name="_Toc39418550"/>
-      <w:r>
-        <w:t>Features to be Tested</w:t>
-      </w:r>
-      <w:bookmarkEnd w:id="15"/>
+      <w:bookmarkStart w:id="19" w:name="_Toc39418554"/>
+      <w:r>
+        <w:t>Risks/Assumptions</w:t>
+      </w:r>
+      <w:bookmarkEnd w:id="19"/>
     </w:p>
     <w:p>
       <w:pPr>
         <w:pStyle w:val="Heading1"/>
       </w:pPr>
-      <w:bookmarkStart w:id="16" w:name="_Toc39418551"/>
-      <w:r>
-        <w:t>Features not to be Tested</w:t>
-      </w:r>
-      <w:bookmarkEnd w:id="16"/>
-    </w:p>
-    <w:p>
-      <w:pPr>
-        <w:pStyle w:val="Heading1"/>
-      </w:pPr>
-      <w:bookmarkStart w:id="17" w:name="_Toc39418552"/>
-      <w:r>
-        <w:t>Resources/Roles &amp; Responsibilities</w:t>
-      </w:r>
-      <w:bookmarkEnd w:id="17"/>
-    </w:p>
-    <w:p>
-      <w:pPr>
-        <w:pStyle w:val="Heading1"/>
-      </w:pPr>
-      <w:bookmarkStart w:id="18" w:name="_Toc39418553"/>
-      <w:r>
-        <w:t>Schedules</w:t>
-      </w:r>
-      <w:bookmarkEnd w:id="18"/>
-    </w:p>
-    <w:p>
-      <w:pPr>
-        <w:pStyle w:val="Heading1"/>
-      </w:pPr>
-      <w:bookmarkStart w:id="19" w:name="_Toc39418554"/>
-      <w:r>
-        <w:t>Risks/Assumptions</w:t>
-      </w:r>
-      <w:bookmarkEnd w:id="19"/>
-    </w:p>
-    <w:p>
-      <w:pPr>
-        <w:pStyle w:val="Heading1"/>
-      </w:pPr>
       <w:bookmarkStart w:id="20" w:name="_Toc39418555"/>
       <w:r>
         <w:t>Tools</w:t>
       </w:r>
       <w:bookmarkEnd w:id="20"/>
     </w:p>
-    <w:p/>
+    <w:p>
+      <w:r>
+        <w:t xml:space="preserve">For this test plan, </w:t>
+      </w:r>
+      <w:r>
+        <w:t xml:space="preserve">our hardware to run our tests on will be computers of varying hardware specifications. </w:t>
+      </w:r>
+      <w:r>
+        <w:t xml:space="preserve">As this game is designed for PCs, we would test the game on the intended platform. </w:t>
+      </w:r>
+      <w:r>
+        <w:t>By using computers with less performance capabilities, we can also determine the minimum hardware specifications that the product requires to operate at.</w:t>
+      </w:r>
+    </w:p>
+    <w:p>
+      <w:r>
+        <w:t xml:space="preserve">The test cases </w:t>
+      </w:r>
+      <w:r>
+        <w:t xml:space="preserve">for this plan will be created using Microsoft Excel, </w:t>
+      </w:r>
+      <w:r>
+        <w:t>this will allow easy editing of the test cases where needed. We will be using Jira to manage bug tracking for our test</w:t>
+      </w:r>
+      <w:r>
+        <w:t>s</w:t>
+      </w:r>
+      <w:r>
+        <w:t xml:space="preserve"> </w:t>
+      </w:r>
+      <w:r>
+        <w:t>due to how well Jira can integrate with project environments.</w:t>
+      </w:r>
+    </w:p>
     <w:sectPr>
       <w:pgSz w:w="11906" w:h="16838"/>
       <w:pgMar w:top="1440" w:right="1440" w:bottom="1440" w:left="1440" w:header="708" w:footer="708" w:gutter="0"/>
@@ -1969,6 +2086,119 @@
 <file path=word/numbering.xml><?xml version="1.0" encoding="utf-8"?>
 <w:numbering xmlns:wpc="http://schemas.microsoft.com/office/word/2010/wordprocessingCanvas" xmlns:cx="http://schemas.microsoft.com/office/drawing/2014/chartex" xmlns:cx1="http://schemas.microsoft.com/office/drawing/2015/9/8/chartex" xmlns:cx2="http://schemas.microsoft.com/office/drawing/2015/10/21/chartex" xmlns:cx3="http://schemas.microsoft.com/office/drawing/2016/5/9/chartex" xmlns:cx4="http://schemas.microsoft.com/office/drawing/2016/5/10/chartex" xmlns:cx5="http://schemas.microsoft.com/office/drawing/2016/5/11/chartex" xmlns:cx6="http://schemas.microsoft.com/office/drawing/2016/5/12/chartex" xmlns:cx7="http://schemas.microsoft.com/office/drawing/2016/5/13/chartex" xmlns:cx8="http://schemas.microsoft.com/office/drawing/2016/5/14/chartex" xmlns:mc="http://schemas.openxmlformats.org/markup-compatibility/2006" xmlns:aink="http://schemas.microsoft.com/office/drawing/2016/ink" xmlns:am3d="http://schemas.microsoft.com/office/drawing/2017/model3d" xmlns:o="urn:schemas-microsoft-com:office:office" xmlns:r="http://schemas.openxmlformats.org/officeDocument/2006/relationships" xmlns:m="http://schemas.openxmlformats.org/officeDocument/2006/math" xmlns:v="urn:schemas-microsoft-com:vml" xmlns:wp14="http://schemas.microsoft.com/office/word/2010/wordprocessingDrawing" xmlns:wp="http://schemas.openxmlformats.org/drawingml/2006/wordprocessingDrawing" xmlns:w10="urn:schemas-microsoft-com:office:word" xmlns:w="http://schemas.openxmlformats.org/wordprocessingml/2006/main" xmlns:w14="http://schemas.microsoft.com/office/word/2010/wordml" xmlns:w15="http://schemas.microsoft.com/office/word/2012/wordml" xmlns:w16cex="http://schemas.microsoft.com/office/word/2018/wordml/cex" xmlns:w16cid="http://schemas.microsoft.com/office/word/2016/wordml/cid" xmlns:w16="http://schemas.microsoft.com/office/word/2018/wordml" xmlns:w16se="http://schemas.microsoft.com/office/word/2015/wordml/symex" xmlns:wpg="http://schemas.microsoft.com/office/word/2010/wordprocessingGroup" xmlns:wpi="http://schemas.microsoft.com/office/word/2010/wordprocessingInk" xmlns:wne="http://schemas.microsoft.com/office/word/2006/wordml" xmlns:wps="http://schemas.microsoft.com/office/word/2010/wordprocessingShape" mc:Ignorable="w14 w15 w16se w16cid w16 w16cex wp14">
   <w:abstractNum w:abstractNumId="0" w15:restartNumberingAfterBreak="0">
+    <w:nsid w:val="1DB676D4"/>
+    <w:multiLevelType w:val="hybridMultilevel"/>
+    <w:tmpl w:val="E020A7BC"/>
+    <w:lvl w:ilvl="0" w:tplc="18090001">
+      <w:start w:val="1"/>
+      <w:numFmt w:val="bullet"/>
+      <w:lvlText w:val=""/>
+      <w:lvlJc w:val="left"/>
+      <w:pPr>
+        <w:ind w:left="720" w:hanging="360"/>
+      </w:pPr>
+      <w:rPr>
+        <w:rFonts w:ascii="Symbol" w:hAnsi="Symbol" w:hint="default"/>
+      </w:rPr>
+    </w:lvl>
+    <w:lvl w:ilvl="1" w:tplc="18090003" w:tentative="1">
+      <w:start w:val="1"/>
+      <w:numFmt w:val="bullet"/>
+      <w:lvlText w:val="o"/>
+      <w:lvlJc w:val="left"/>
+      <w:pPr>
+        <w:ind w:left="1440" w:hanging="360"/>
+      </w:pPr>
+      <w:rPr>
+        <w:rFonts w:ascii="Courier New" w:hAnsi="Courier New" w:cs="Courier New" w:hint="default"/>
+      </w:rPr>
+    </w:lvl>
+    <w:lvl w:ilvl="2" w:tplc="18090005" w:tentative="1">
+      <w:start w:val="1"/>
+      <w:numFmt w:val="bullet"/>
+      <w:lvlText w:val=""/>
+      <w:lvlJc w:val="left"/>
+      <w:pPr>
+        <w:ind w:left="2160" w:hanging="360"/>
+      </w:pPr>
+      <w:rPr>
+        <w:rFonts w:ascii="Wingdings" w:hAnsi="Wingdings" w:hint="default"/>
+      </w:rPr>
+    </w:lvl>
+    <w:lvl w:ilvl="3" w:tplc="18090001" w:tentative="1">
+      <w:start w:val="1"/>
+      <w:numFmt w:val="bullet"/>
+      <w:lvlText w:val=""/>
+      <w:lvlJc w:val="left"/>
+      <w:pPr>
+        <w:ind w:left="2880" w:hanging="360"/>
+      </w:pPr>
+      <w:rPr>
+        <w:rFonts w:ascii="Symbol" w:hAnsi="Symbol" w:hint="default"/>
+      </w:rPr>
+    </w:lvl>
+    <w:lvl w:ilvl="4" w:tplc="18090003" w:tentative="1">
+      <w:start w:val="1"/>
+      <w:numFmt w:val="bullet"/>
+      <w:lvlText w:val="o"/>
+      <w:lvlJc w:val="left"/>
+      <w:pPr>
+        <w:ind w:left="3600" w:hanging="360"/>
+      </w:pPr>
+      <w:rPr>
+        <w:rFonts w:ascii="Courier New" w:hAnsi="Courier New" w:cs="Courier New" w:hint="default"/>
+      </w:rPr>
+    </w:lvl>
+    <w:lvl w:ilvl="5" w:tplc="18090005" w:tentative="1">
+      <w:start w:val="1"/>
+      <w:numFmt w:val="bullet"/>
+      <w:lvlText w:val=""/>
+      <w:lvlJc w:val="left"/>
+      <w:pPr>
+        <w:ind w:left="4320" w:hanging="360"/>
+      </w:pPr>
+      <w:rPr>
+        <w:rFonts w:ascii="Wingdings" w:hAnsi="Wingdings" w:hint="default"/>
+      </w:rPr>
+    </w:lvl>
+    <w:lvl w:ilvl="6" w:tplc="18090001" w:tentative="1">
+      <w:start w:val="1"/>
+      <w:numFmt w:val="bullet"/>
+      <w:lvlText w:val=""/>
+      <w:lvlJc w:val="left"/>
+      <w:pPr>
+        <w:ind w:left="5040" w:hanging="360"/>
+      </w:pPr>
+      <w:rPr>
+        <w:rFonts w:ascii="Symbol" w:hAnsi="Symbol" w:hint="default"/>
+      </w:rPr>
+    </w:lvl>
+    <w:lvl w:ilvl="7" w:tplc="18090003" w:tentative="1">
+      <w:start w:val="1"/>
+      <w:numFmt w:val="bullet"/>
+      <w:lvlText w:val="o"/>
+      <w:lvlJc w:val="left"/>
+      <w:pPr>
+        <w:ind w:left="5760" w:hanging="360"/>
+      </w:pPr>
+      <w:rPr>
+        <w:rFonts w:ascii="Courier New" w:hAnsi="Courier New" w:cs="Courier New" w:hint="default"/>
+      </w:rPr>
+    </w:lvl>
+    <w:lvl w:ilvl="8" w:tplc="18090005" w:tentative="1">
+      <w:start w:val="1"/>
+      <w:numFmt w:val="bullet"/>
+      <w:lvlText w:val=""/>
+      <w:lvlJc w:val="left"/>
+      <w:pPr>
+        <w:ind w:left="6480" w:hanging="360"/>
+      </w:pPr>
+      <w:rPr>
+        <w:rFonts w:ascii="Wingdings" w:hAnsi="Wingdings" w:hint="default"/>
+      </w:rPr>
+    </w:lvl>
+  </w:abstractNum>
+  <w:abstractNum w:abstractNumId="1" w15:restartNumberingAfterBreak="0">
     <w:nsid w:val="21282278"/>
     <w:multiLevelType w:val="multilevel"/>
     <w:tmpl w:val="08DAE162"/>
@@ -2081,7 +2311,7 @@
       </w:rPr>
     </w:lvl>
   </w:abstractNum>
-  <w:abstractNum w:abstractNumId="1" w15:restartNumberingAfterBreak="0">
+  <w:abstractNum w:abstractNumId="2" w15:restartNumberingAfterBreak="0">
     <w:nsid w:val="299566F6"/>
     <w:multiLevelType w:val="hybridMultilevel"/>
     <w:tmpl w:val="7D7A33A2"/>
@@ -2194,7 +2424,7 @@
       </w:rPr>
     </w:lvl>
   </w:abstractNum>
-  <w:abstractNum w:abstractNumId="2" w15:restartNumberingAfterBreak="0">
+  <w:abstractNum w:abstractNumId="3" w15:restartNumberingAfterBreak="0">
     <w:nsid w:val="443F7961"/>
     <w:multiLevelType w:val="multilevel"/>
     <w:tmpl w:val="6F720AE2"/>
@@ -2307,14 +2537,133 @@
       </w:rPr>
     </w:lvl>
   </w:abstractNum>
+  <w:abstractNum w:abstractNumId="4" w15:restartNumberingAfterBreak="0">
+    <w:nsid w:val="4A7540F9"/>
+    <w:multiLevelType w:val="hybridMultilevel"/>
+    <w:tmpl w:val="B93A88A0"/>
+    <w:lvl w:ilvl="0" w:tplc="18090001">
+      <w:start w:val="1"/>
+      <w:numFmt w:val="bullet"/>
+      <w:lvlText w:val=""/>
+      <w:lvlJc w:val="left"/>
+      <w:pPr>
+        <w:ind w:left="720" w:hanging="360"/>
+      </w:pPr>
+      <w:rPr>
+        <w:rFonts w:ascii="Symbol" w:hAnsi="Symbol" w:hint="default"/>
+      </w:rPr>
+    </w:lvl>
+    <w:lvl w:ilvl="1" w:tplc="18090003" w:tentative="1">
+      <w:start w:val="1"/>
+      <w:numFmt w:val="bullet"/>
+      <w:lvlText w:val="o"/>
+      <w:lvlJc w:val="left"/>
+      <w:pPr>
+        <w:ind w:left="1440" w:hanging="360"/>
+      </w:pPr>
+      <w:rPr>
+        <w:rFonts w:ascii="Courier New" w:hAnsi="Courier New" w:cs="Courier New" w:hint="default"/>
+      </w:rPr>
+    </w:lvl>
+    <w:lvl w:ilvl="2" w:tplc="18090005" w:tentative="1">
+      <w:start w:val="1"/>
+      <w:numFmt w:val="bullet"/>
+      <w:lvlText w:val=""/>
+      <w:lvlJc w:val="left"/>
+      <w:pPr>
+        <w:ind w:left="2160" w:hanging="360"/>
+      </w:pPr>
+      <w:rPr>
+        <w:rFonts w:ascii="Wingdings" w:hAnsi="Wingdings" w:hint="default"/>
+      </w:rPr>
+    </w:lvl>
+    <w:lvl w:ilvl="3" w:tplc="18090001" w:tentative="1">
+      <w:start w:val="1"/>
+      <w:numFmt w:val="bullet"/>
+      <w:lvlText w:val=""/>
+      <w:lvlJc w:val="left"/>
+      <w:pPr>
+        <w:ind w:left="2880" w:hanging="360"/>
+      </w:pPr>
+      <w:rPr>
+        <w:rFonts w:ascii="Symbol" w:hAnsi="Symbol" w:hint="default"/>
+      </w:rPr>
+    </w:lvl>
+    <w:lvl w:ilvl="4" w:tplc="18090003" w:tentative="1">
+      <w:start w:val="1"/>
+      <w:numFmt w:val="bullet"/>
+      <w:lvlText w:val="o"/>
+      <w:lvlJc w:val="left"/>
+      <w:pPr>
+        <w:ind w:left="3600" w:hanging="360"/>
+      </w:pPr>
+      <w:rPr>
+        <w:rFonts w:ascii="Courier New" w:hAnsi="Courier New" w:cs="Courier New" w:hint="default"/>
+      </w:rPr>
+    </w:lvl>
+    <w:lvl w:ilvl="5" w:tplc="18090005" w:tentative="1">
+      <w:start w:val="1"/>
+      <w:numFmt w:val="bullet"/>
+      <w:lvlText w:val=""/>
+      <w:lvlJc w:val="left"/>
+      <w:pPr>
+        <w:ind w:left="4320" w:hanging="360"/>
+      </w:pPr>
+      <w:rPr>
+        <w:rFonts w:ascii="Wingdings" w:hAnsi="Wingdings" w:hint="default"/>
+      </w:rPr>
+    </w:lvl>
+    <w:lvl w:ilvl="6" w:tplc="18090001" w:tentative="1">
+      <w:start w:val="1"/>
+      <w:numFmt w:val="bullet"/>
+      <w:lvlText w:val=""/>
+      <w:lvlJc w:val="left"/>
+      <w:pPr>
+        <w:ind w:left="5040" w:hanging="360"/>
+      </w:pPr>
+      <w:rPr>
+        <w:rFonts w:ascii="Symbol" w:hAnsi="Symbol" w:hint="default"/>
+      </w:rPr>
+    </w:lvl>
+    <w:lvl w:ilvl="7" w:tplc="18090003" w:tentative="1">
+      <w:start w:val="1"/>
+      <w:numFmt w:val="bullet"/>
+      <w:lvlText w:val="o"/>
+      <w:lvlJc w:val="left"/>
+      <w:pPr>
+        <w:ind w:left="5760" w:hanging="360"/>
+      </w:pPr>
+      <w:rPr>
+        <w:rFonts w:ascii="Courier New" w:hAnsi="Courier New" w:cs="Courier New" w:hint="default"/>
+      </w:rPr>
+    </w:lvl>
+    <w:lvl w:ilvl="8" w:tplc="18090005" w:tentative="1">
+      <w:start w:val="1"/>
+      <w:numFmt w:val="bullet"/>
+      <w:lvlText w:val=""/>
+      <w:lvlJc w:val="left"/>
+      <w:pPr>
+        <w:ind w:left="6480" w:hanging="360"/>
+      </w:pPr>
+      <w:rPr>
+        <w:rFonts w:ascii="Wingdings" w:hAnsi="Wingdings" w:hint="default"/>
+      </w:rPr>
+    </w:lvl>
+  </w:abstractNum>
   <w:num w:numId="1">
+    <w:abstractNumId w:val="3"/>
+  </w:num>
+  <w:num w:numId="2">
+    <w:abstractNumId w:val="1"/>
+  </w:num>
+  <w:num w:numId="3">
     <w:abstractNumId w:val="2"/>
   </w:num>
-  <w:num w:numId="2">
+  <w:num w:numId="4">
+    <w:abstractNumId w:val="4"/>
+  </w:num>
+  <w:num w:numId="5">
     <w:abstractNumId w:val="0"/>
-  </w:num>
-  <w:num w:numId="3">
-    <w:abstractNumId w:val="1"/>
   </w:num>
 </w:numbering>
 </file>
@@ -3213,7 +3562,7 @@
 </file>
 
 <file path=customXml/itemProps1.xml><?xml version="1.0" encoding="utf-8"?>
-<ds:datastoreItem xmlns:ds="http://schemas.openxmlformats.org/officeDocument/2006/customXml" ds:itemID="{9A9F44DF-D67D-40B9-BC19-DAECB5A34E46}">
+<ds:datastoreItem xmlns:ds="http://schemas.openxmlformats.org/officeDocument/2006/customXml" ds:itemID="{62796C56-BD5C-47B2-9DDE-E7067C951CE0}">
   <ds:schemaRefs>
     <ds:schemaRef ds:uri="http://schemas.openxmlformats.org/officeDocument/2006/bibliography"/>
   </ds:schemaRefs>

</xml_diff>

<commit_message>
Added risks and mitigation plans.
</commit_message>
<xml_diff>
--- a/test_plan_gr.docx
+++ b/test_plan_gr.docx
@@ -56,7 +56,7 @@
         <w:rPr>
           <w:noProof/>
         </w:rPr>
-        <w:t>06/05/2020</w:t>
+        <w:t>07/05/2020</w:t>
       </w:r>
       <w:r>
         <w:fldChar w:fldCharType="end"/>
@@ -1966,6 +1966,14 @@
       </w:r>
     </w:p>
     <w:p>
+      <w:r>
+        <w:t>The features listed above are considered key components to this Game project so we will ensure those features are tested</w:t>
+      </w:r>
+      <w:r>
+        <w:t>.</w:t>
+      </w:r>
+    </w:p>
+    <w:p>
       <w:pPr>
         <w:pStyle w:val="Heading1"/>
       </w:pPr>
@@ -2000,6 +2008,11 @@
       </w:r>
     </w:p>
     <w:p>
+      <w:r>
+        <w:t>The features listed above were identified as features that might be implemented, given that their inclusion to the project are optional, we have decided to ignore testing for these features.</w:t>
+      </w:r>
+    </w:p>
+    <w:p>
       <w:pPr>
         <w:pStyle w:val="Heading1"/>
       </w:pPr>
@@ -2030,11 +2043,203 @@
       <w:bookmarkEnd w:id="19"/>
     </w:p>
     <w:p>
+      <w:r>
+        <w:t>For this test plan, we have identified some risks that could appear during</w:t>
+      </w:r>
+      <w:r>
+        <w:t xml:space="preserve"> testing.</w:t>
+      </w:r>
+    </w:p>
+    <w:tbl>
+      <w:tblPr>
+        <w:tblStyle w:val="TableGrid"/>
+        <w:tblW w:w="0" w:type="auto"/>
+        <w:tblLook w:val="04A0" w:firstRow="1" w:lastRow="0" w:firstColumn="1" w:lastColumn="0" w:noHBand="0" w:noVBand="1"/>
+      </w:tblPr>
+      <w:tblGrid>
+        <w:gridCol w:w="4508"/>
+        <w:gridCol w:w="4508"/>
+      </w:tblGrid>
+      <w:tr>
+        <w:tc>
+          <w:tcPr>
+            <w:tcW w:w="4508" w:type="dxa"/>
+          </w:tcPr>
+          <w:p>
+            <w:pPr>
+              <w:rPr>
+                <w:b/>
+                <w:bCs/>
+              </w:rPr>
+            </w:pPr>
+            <w:r>
+              <w:rPr>
+                <w:b/>
+                <w:bCs/>
+              </w:rPr>
+              <w:t>Risk</w:t>
+            </w:r>
+          </w:p>
+        </w:tc>
+        <w:tc>
+          <w:tcPr>
+            <w:tcW w:w="4508" w:type="dxa"/>
+          </w:tcPr>
+          <w:p>
+            <w:pPr>
+              <w:rPr>
+                <w:b/>
+                <w:bCs/>
+              </w:rPr>
+            </w:pPr>
+            <w:r>
+              <w:rPr>
+                <w:b/>
+                <w:bCs/>
+              </w:rPr>
+              <w:t>Solution</w:t>
+            </w:r>
+          </w:p>
+        </w:tc>
+      </w:tr>
+      <w:tr>
+        <w:tc>
+          <w:tcPr>
+            <w:tcW w:w="4508" w:type="dxa"/>
+          </w:tcPr>
+          <w:p>
+            <w:r>
+              <w:t>Data Loss or Corruption</w:t>
+            </w:r>
+          </w:p>
+        </w:tc>
+        <w:tc>
+          <w:tcPr>
+            <w:tcW w:w="4508" w:type="dxa"/>
+          </w:tcPr>
+          <w:p>
+            <w:r>
+              <w:t xml:space="preserve">Have files backed up </w:t>
+            </w:r>
+            <w:r>
+              <w:t>on the local computer to minimise game data being lost permanently.</w:t>
+            </w:r>
+          </w:p>
+          <w:p/>
+          <w:p>
+            <w:r>
+              <w:t>Save files every day on the cloud to ensure that data can be accessed from any computer.</w:t>
+            </w:r>
+          </w:p>
+        </w:tc>
+      </w:tr>
+      <w:tr>
+        <w:tc>
+          <w:tcPr>
+            <w:tcW w:w="4508" w:type="dxa"/>
+          </w:tcPr>
+          <w:p>
+            <w:r>
+              <w:t>Hardware Crash or Malfunction</w:t>
+            </w:r>
+          </w:p>
+        </w:tc>
+        <w:tc>
+          <w:tcPr>
+            <w:tcW w:w="4508" w:type="dxa"/>
+          </w:tcPr>
+          <w:p>
+            <w:r>
+              <w:t>Have spare computers to use in the event of a crash</w:t>
+            </w:r>
+            <w:r>
+              <w:t xml:space="preserve"> to use for testing while the hardware is being fixed.</w:t>
+            </w:r>
+          </w:p>
+          <w:p/>
+          <w:p>
+            <w:r>
+              <w:t xml:space="preserve">Files are backed up on the cloud to allow the spare computer to run the tests. Spare computers have necessary programs installed. </w:t>
+            </w:r>
+          </w:p>
+          <w:p/>
+          <w:p>
+            <w:r>
+              <w:t>Software installers are saved for quick hardware restoration.</w:t>
+            </w:r>
+          </w:p>
+        </w:tc>
+      </w:tr>
+      <w:tr>
+        <w:tc>
+          <w:tcPr>
+            <w:tcW w:w="4508" w:type="dxa"/>
+          </w:tcPr>
+          <w:p>
+            <w:r>
+              <w:t>Delay in Tasks</w:t>
+            </w:r>
+          </w:p>
+        </w:tc>
+        <w:tc>
+          <w:tcPr>
+            <w:tcW w:w="4508" w:type="dxa"/>
+          </w:tcPr>
+          <w:p>
+            <w:r>
+              <w:t>Pinpoint where the delays are occurring and solve the problem</w:t>
+            </w:r>
+            <w:r>
+              <w:t>.</w:t>
+            </w:r>
+          </w:p>
+          <w:p/>
+          <w:p>
+            <w:r>
+              <w:t>Have testers sign task completion forms to indicate what progress</w:t>
+            </w:r>
+            <w:r>
+              <w:t xml:space="preserve"> has been made</w:t>
+            </w:r>
+            <w:r>
+              <w:t xml:space="preserve"> which will be compared to </w:t>
+            </w:r>
+            <w:r>
+              <w:t xml:space="preserve">the planned </w:t>
+            </w:r>
+            <w:r>
+              <w:t>schedule.</w:t>
+            </w:r>
+          </w:p>
+          <w:p/>
+          <w:p>
+            <w:r>
+              <w:t>If deadlines are approaching, testers will likely have to work night</w:t>
+            </w:r>
+            <w:r>
+              <w:t xml:space="preserve"> shifts</w:t>
+            </w:r>
+            <w:r>
+              <w:t xml:space="preserve"> to meet mandatory test requirements</w:t>
+            </w:r>
+            <w:r>
+              <w:t xml:space="preserve"> according to the schedule</w:t>
+            </w:r>
+            <w:r>
+              <w:t>.</w:t>
+            </w:r>
+          </w:p>
+        </w:tc>
+      </w:tr>
+    </w:tbl>
+    <w:p/>
+    <w:p>
       <w:pPr>
         <w:pStyle w:val="Heading1"/>
       </w:pPr>
       <w:bookmarkStart w:id="20" w:name="_Toc39418555"/>
       <w:r>
+        <w:lastRenderedPageBreak/>
         <w:t>Tools</w:t>
       </w:r>
       <w:bookmarkEnd w:id="20"/>
@@ -2425,6 +2630,232 @@
     </w:lvl>
   </w:abstractNum>
   <w:abstractNum w:abstractNumId="3" w15:restartNumberingAfterBreak="0">
+    <w:nsid w:val="2F79699F"/>
+    <w:multiLevelType w:val="hybridMultilevel"/>
+    <w:tmpl w:val="8CDC425A"/>
+    <w:lvl w:ilvl="0" w:tplc="18090001">
+      <w:start w:val="1"/>
+      <w:numFmt w:val="bullet"/>
+      <w:lvlText w:val=""/>
+      <w:lvlJc w:val="left"/>
+      <w:pPr>
+        <w:ind w:left="720" w:hanging="360"/>
+      </w:pPr>
+      <w:rPr>
+        <w:rFonts w:ascii="Symbol" w:hAnsi="Symbol" w:hint="default"/>
+      </w:rPr>
+    </w:lvl>
+    <w:lvl w:ilvl="1" w:tplc="18090003" w:tentative="1">
+      <w:start w:val="1"/>
+      <w:numFmt w:val="bullet"/>
+      <w:lvlText w:val="o"/>
+      <w:lvlJc w:val="left"/>
+      <w:pPr>
+        <w:ind w:left="1440" w:hanging="360"/>
+      </w:pPr>
+      <w:rPr>
+        <w:rFonts w:ascii="Courier New" w:hAnsi="Courier New" w:cs="Courier New" w:hint="default"/>
+      </w:rPr>
+    </w:lvl>
+    <w:lvl w:ilvl="2" w:tplc="18090005" w:tentative="1">
+      <w:start w:val="1"/>
+      <w:numFmt w:val="bullet"/>
+      <w:lvlText w:val=""/>
+      <w:lvlJc w:val="left"/>
+      <w:pPr>
+        <w:ind w:left="2160" w:hanging="360"/>
+      </w:pPr>
+      <w:rPr>
+        <w:rFonts w:ascii="Wingdings" w:hAnsi="Wingdings" w:hint="default"/>
+      </w:rPr>
+    </w:lvl>
+    <w:lvl w:ilvl="3" w:tplc="18090001" w:tentative="1">
+      <w:start w:val="1"/>
+      <w:numFmt w:val="bullet"/>
+      <w:lvlText w:val=""/>
+      <w:lvlJc w:val="left"/>
+      <w:pPr>
+        <w:ind w:left="2880" w:hanging="360"/>
+      </w:pPr>
+      <w:rPr>
+        <w:rFonts w:ascii="Symbol" w:hAnsi="Symbol" w:hint="default"/>
+      </w:rPr>
+    </w:lvl>
+    <w:lvl w:ilvl="4" w:tplc="18090003" w:tentative="1">
+      <w:start w:val="1"/>
+      <w:numFmt w:val="bullet"/>
+      <w:lvlText w:val="o"/>
+      <w:lvlJc w:val="left"/>
+      <w:pPr>
+        <w:ind w:left="3600" w:hanging="360"/>
+      </w:pPr>
+      <w:rPr>
+        <w:rFonts w:ascii="Courier New" w:hAnsi="Courier New" w:cs="Courier New" w:hint="default"/>
+      </w:rPr>
+    </w:lvl>
+    <w:lvl w:ilvl="5" w:tplc="18090005" w:tentative="1">
+      <w:start w:val="1"/>
+      <w:numFmt w:val="bullet"/>
+      <w:lvlText w:val=""/>
+      <w:lvlJc w:val="left"/>
+      <w:pPr>
+        <w:ind w:left="4320" w:hanging="360"/>
+      </w:pPr>
+      <w:rPr>
+        <w:rFonts w:ascii="Wingdings" w:hAnsi="Wingdings" w:hint="default"/>
+      </w:rPr>
+    </w:lvl>
+    <w:lvl w:ilvl="6" w:tplc="18090001" w:tentative="1">
+      <w:start w:val="1"/>
+      <w:numFmt w:val="bullet"/>
+      <w:lvlText w:val=""/>
+      <w:lvlJc w:val="left"/>
+      <w:pPr>
+        <w:ind w:left="5040" w:hanging="360"/>
+      </w:pPr>
+      <w:rPr>
+        <w:rFonts w:ascii="Symbol" w:hAnsi="Symbol" w:hint="default"/>
+      </w:rPr>
+    </w:lvl>
+    <w:lvl w:ilvl="7" w:tplc="18090003" w:tentative="1">
+      <w:start w:val="1"/>
+      <w:numFmt w:val="bullet"/>
+      <w:lvlText w:val="o"/>
+      <w:lvlJc w:val="left"/>
+      <w:pPr>
+        <w:ind w:left="5760" w:hanging="360"/>
+      </w:pPr>
+      <w:rPr>
+        <w:rFonts w:ascii="Courier New" w:hAnsi="Courier New" w:cs="Courier New" w:hint="default"/>
+      </w:rPr>
+    </w:lvl>
+    <w:lvl w:ilvl="8" w:tplc="18090005" w:tentative="1">
+      <w:start w:val="1"/>
+      <w:numFmt w:val="bullet"/>
+      <w:lvlText w:val=""/>
+      <w:lvlJc w:val="left"/>
+      <w:pPr>
+        <w:ind w:left="6480" w:hanging="360"/>
+      </w:pPr>
+      <w:rPr>
+        <w:rFonts w:ascii="Wingdings" w:hAnsi="Wingdings" w:hint="default"/>
+      </w:rPr>
+    </w:lvl>
+  </w:abstractNum>
+  <w:abstractNum w:abstractNumId="4" w15:restartNumberingAfterBreak="0">
+    <w:nsid w:val="42573C7C"/>
+    <w:multiLevelType w:val="hybridMultilevel"/>
+    <w:tmpl w:val="3C7E0A54"/>
+    <w:lvl w:ilvl="0" w:tplc="18090001">
+      <w:start w:val="1"/>
+      <w:numFmt w:val="bullet"/>
+      <w:lvlText w:val=""/>
+      <w:lvlJc w:val="left"/>
+      <w:pPr>
+        <w:ind w:left="720" w:hanging="360"/>
+      </w:pPr>
+      <w:rPr>
+        <w:rFonts w:ascii="Symbol" w:hAnsi="Symbol" w:hint="default"/>
+      </w:rPr>
+    </w:lvl>
+    <w:lvl w:ilvl="1" w:tplc="18090003" w:tentative="1">
+      <w:start w:val="1"/>
+      <w:numFmt w:val="bullet"/>
+      <w:lvlText w:val="o"/>
+      <w:lvlJc w:val="left"/>
+      <w:pPr>
+        <w:ind w:left="1440" w:hanging="360"/>
+      </w:pPr>
+      <w:rPr>
+        <w:rFonts w:ascii="Courier New" w:hAnsi="Courier New" w:cs="Courier New" w:hint="default"/>
+      </w:rPr>
+    </w:lvl>
+    <w:lvl w:ilvl="2" w:tplc="18090005" w:tentative="1">
+      <w:start w:val="1"/>
+      <w:numFmt w:val="bullet"/>
+      <w:lvlText w:val=""/>
+      <w:lvlJc w:val="left"/>
+      <w:pPr>
+        <w:ind w:left="2160" w:hanging="360"/>
+      </w:pPr>
+      <w:rPr>
+        <w:rFonts w:ascii="Wingdings" w:hAnsi="Wingdings" w:hint="default"/>
+      </w:rPr>
+    </w:lvl>
+    <w:lvl w:ilvl="3" w:tplc="18090001" w:tentative="1">
+      <w:start w:val="1"/>
+      <w:numFmt w:val="bullet"/>
+      <w:lvlText w:val=""/>
+      <w:lvlJc w:val="left"/>
+      <w:pPr>
+        <w:ind w:left="2880" w:hanging="360"/>
+      </w:pPr>
+      <w:rPr>
+        <w:rFonts w:ascii="Symbol" w:hAnsi="Symbol" w:hint="default"/>
+      </w:rPr>
+    </w:lvl>
+    <w:lvl w:ilvl="4" w:tplc="18090003" w:tentative="1">
+      <w:start w:val="1"/>
+      <w:numFmt w:val="bullet"/>
+      <w:lvlText w:val="o"/>
+      <w:lvlJc w:val="left"/>
+      <w:pPr>
+        <w:ind w:left="3600" w:hanging="360"/>
+      </w:pPr>
+      <w:rPr>
+        <w:rFonts w:ascii="Courier New" w:hAnsi="Courier New" w:cs="Courier New" w:hint="default"/>
+      </w:rPr>
+    </w:lvl>
+    <w:lvl w:ilvl="5" w:tplc="18090005" w:tentative="1">
+      <w:start w:val="1"/>
+      <w:numFmt w:val="bullet"/>
+      <w:lvlText w:val=""/>
+      <w:lvlJc w:val="left"/>
+      <w:pPr>
+        <w:ind w:left="4320" w:hanging="360"/>
+      </w:pPr>
+      <w:rPr>
+        <w:rFonts w:ascii="Wingdings" w:hAnsi="Wingdings" w:hint="default"/>
+      </w:rPr>
+    </w:lvl>
+    <w:lvl w:ilvl="6" w:tplc="18090001" w:tentative="1">
+      <w:start w:val="1"/>
+      <w:numFmt w:val="bullet"/>
+      <w:lvlText w:val=""/>
+      <w:lvlJc w:val="left"/>
+      <w:pPr>
+        <w:ind w:left="5040" w:hanging="360"/>
+      </w:pPr>
+      <w:rPr>
+        <w:rFonts w:ascii="Symbol" w:hAnsi="Symbol" w:hint="default"/>
+      </w:rPr>
+    </w:lvl>
+    <w:lvl w:ilvl="7" w:tplc="18090003" w:tentative="1">
+      <w:start w:val="1"/>
+      <w:numFmt w:val="bullet"/>
+      <w:lvlText w:val="o"/>
+      <w:lvlJc w:val="left"/>
+      <w:pPr>
+        <w:ind w:left="5760" w:hanging="360"/>
+      </w:pPr>
+      <w:rPr>
+        <w:rFonts w:ascii="Courier New" w:hAnsi="Courier New" w:cs="Courier New" w:hint="default"/>
+      </w:rPr>
+    </w:lvl>
+    <w:lvl w:ilvl="8" w:tplc="18090005" w:tentative="1">
+      <w:start w:val="1"/>
+      <w:numFmt w:val="bullet"/>
+      <w:lvlText w:val=""/>
+      <w:lvlJc w:val="left"/>
+      <w:pPr>
+        <w:ind w:left="6480" w:hanging="360"/>
+      </w:pPr>
+      <w:rPr>
+        <w:rFonts w:ascii="Wingdings" w:hAnsi="Wingdings" w:hint="default"/>
+      </w:rPr>
+    </w:lvl>
+  </w:abstractNum>
+  <w:abstractNum w:abstractNumId="5" w15:restartNumberingAfterBreak="0">
     <w:nsid w:val="443F7961"/>
     <w:multiLevelType w:val="multilevel"/>
     <w:tmpl w:val="6F720AE2"/>
@@ -2537,7 +2968,7 @@
       </w:rPr>
     </w:lvl>
   </w:abstractNum>
-  <w:abstractNum w:abstractNumId="4" w15:restartNumberingAfterBreak="0">
+  <w:abstractNum w:abstractNumId="6" w15:restartNumberingAfterBreak="0">
     <w:nsid w:val="4A7540F9"/>
     <w:multiLevelType w:val="hybridMultilevel"/>
     <w:tmpl w:val="B93A88A0"/>
@@ -2651,7 +3082,7 @@
     </w:lvl>
   </w:abstractNum>
   <w:num w:numId="1">
-    <w:abstractNumId w:val="3"/>
+    <w:abstractNumId w:val="5"/>
   </w:num>
   <w:num w:numId="2">
     <w:abstractNumId w:val="1"/>
@@ -2660,10 +3091,16 @@
     <w:abstractNumId w:val="2"/>
   </w:num>
   <w:num w:numId="4">
-    <w:abstractNumId w:val="4"/>
+    <w:abstractNumId w:val="6"/>
   </w:num>
   <w:num w:numId="5">
     <w:abstractNumId w:val="0"/>
+  </w:num>
+  <w:num w:numId="6">
+    <w:abstractNumId w:val="4"/>
+  </w:num>
+  <w:num w:numId="7">
+    <w:abstractNumId w:val="3"/>
   </w:num>
 </w:numbering>
 </file>
@@ -3259,6 +3696,88 @@
       <w:ind w:left="220"/>
     </w:pPr>
   </w:style>
+  <w:style w:type="table" w:styleId="TableGrid">
+    <w:name w:val="Table Grid"/>
+    <w:basedOn w:val="TableNormal"/>
+    <w:uiPriority w:val="39"/>
+    <w:rsid w:val="006C1479"/>
+    <w:pPr>
+      <w:spacing w:after="0" w:line="240" w:lineRule="auto"/>
+    </w:pPr>
+    <w:tblPr>
+      <w:tblBorders>
+        <w:top w:val="single" w:sz="4" w:space="0" w:color="auto"/>
+        <w:left w:val="single" w:sz="4" w:space="0" w:color="auto"/>
+        <w:bottom w:val="single" w:sz="4" w:space="0" w:color="auto"/>
+        <w:right w:val="single" w:sz="4" w:space="0" w:color="auto"/>
+        <w:insideH w:val="single" w:sz="4" w:space="0" w:color="auto"/>
+        <w:insideV w:val="single" w:sz="4" w:space="0" w:color="auto"/>
+      </w:tblBorders>
+    </w:tblPr>
+  </w:style>
+  <w:style w:type="table" w:styleId="PlainTable1">
+    <w:name w:val="Plain Table 1"/>
+    <w:basedOn w:val="TableNormal"/>
+    <w:uiPriority w:val="41"/>
+    <w:rsid w:val="006C1479"/>
+    <w:pPr>
+      <w:spacing w:after="0" w:line="240" w:lineRule="auto"/>
+    </w:pPr>
+    <w:tblPr>
+      <w:tblStyleRowBandSize w:val="1"/>
+      <w:tblStyleColBandSize w:val="1"/>
+      <w:tblBorders>
+        <w:top w:val="single" w:sz="4" w:space="0" w:color="BFBFBF" w:themeColor="background1" w:themeShade="BF"/>
+        <w:left w:val="single" w:sz="4" w:space="0" w:color="BFBFBF" w:themeColor="background1" w:themeShade="BF"/>
+        <w:bottom w:val="single" w:sz="4" w:space="0" w:color="BFBFBF" w:themeColor="background1" w:themeShade="BF"/>
+        <w:right w:val="single" w:sz="4" w:space="0" w:color="BFBFBF" w:themeColor="background1" w:themeShade="BF"/>
+        <w:insideH w:val="single" w:sz="4" w:space="0" w:color="BFBFBF" w:themeColor="background1" w:themeShade="BF"/>
+        <w:insideV w:val="single" w:sz="4" w:space="0" w:color="BFBFBF" w:themeColor="background1" w:themeShade="BF"/>
+      </w:tblBorders>
+    </w:tblPr>
+    <w:tblStylePr w:type="firstRow">
+      <w:rPr>
+        <w:b/>
+        <w:bCs/>
+      </w:rPr>
+    </w:tblStylePr>
+    <w:tblStylePr w:type="lastRow">
+      <w:rPr>
+        <w:b/>
+        <w:bCs/>
+      </w:rPr>
+      <w:tblPr/>
+      <w:tcPr>
+        <w:tcBorders>
+          <w:top w:val="double" w:sz="4" w:space="0" w:color="BFBFBF" w:themeColor="background1" w:themeShade="BF"/>
+        </w:tcBorders>
+      </w:tcPr>
+    </w:tblStylePr>
+    <w:tblStylePr w:type="firstCol">
+      <w:rPr>
+        <w:b/>
+        <w:bCs/>
+      </w:rPr>
+    </w:tblStylePr>
+    <w:tblStylePr w:type="lastCol">
+      <w:rPr>
+        <w:b/>
+        <w:bCs/>
+      </w:rPr>
+    </w:tblStylePr>
+    <w:tblStylePr w:type="band1Vert">
+      <w:tblPr/>
+      <w:tcPr>
+        <w:shd w:val="clear" w:color="auto" w:fill="F2F2F2" w:themeFill="background1" w:themeFillShade="F2"/>
+      </w:tcPr>
+    </w:tblStylePr>
+    <w:tblStylePr w:type="band1Horz">
+      <w:tblPr/>
+      <w:tcPr>
+        <w:shd w:val="clear" w:color="auto" w:fill="F2F2F2" w:themeFill="background1" w:themeFillShade="F2"/>
+      </w:tcPr>
+    </w:tblStylePr>
+  </w:style>
 </w:styles>
 </file>
 
@@ -3562,7 +4081,7 @@
 </file>
 
 <file path=customXml/itemProps1.xml><?xml version="1.0" encoding="utf-8"?>
-<ds:datastoreItem xmlns:ds="http://schemas.openxmlformats.org/officeDocument/2006/customXml" ds:itemID="{62796C56-BD5C-47B2-9DDE-E7067C951CE0}">
+<ds:datastoreItem xmlns:ds="http://schemas.openxmlformats.org/officeDocument/2006/customXml" ds:itemID="{0E5E6831-8488-4AE4-9E7B-58D4A2CCB053}">
   <ds:schemaRefs>
     <ds:schemaRef ds:uri="http://schemas.openxmlformats.org/officeDocument/2006/bibliography"/>
   </ds:schemaRefs>

</xml_diff>

<commit_message>
Added Contributors and Schedule
</commit_message>
<xml_diff>
--- a/test_plan_gr.docx
+++ b/test_plan_gr.docx
@@ -56,7 +56,7 @@
         <w:rPr>
           <w:noProof/>
         </w:rPr>
-        <w:t>07/05/2020</w:t>
+        <w:t>08/05/2020</w:t>
       </w:r>
       <w:r>
         <w:fldChar w:fldCharType="end"/>
@@ -114,7 +114,7 @@
           <w:r>
             <w:fldChar w:fldCharType="separate"/>
           </w:r>
-          <w:hyperlink w:anchor="_Toc39418535" w:history="1">
+          <w:hyperlink w:anchor="_Toc39839985" w:history="1">
             <w:r>
               <w:rPr>
                 <w:rStyle w:val="Hyperlink"/>
@@ -141,7 +141,7 @@
                 <w:noProof/>
                 <w:webHidden/>
               </w:rPr>
-              <w:instrText xml:space="preserve"> PAGEREF _Toc39418535 \h </w:instrText>
+              <w:instrText xml:space="preserve"> PAGEREF _Toc39839985 \h </w:instrText>
             </w:r>
             <w:r>
               <w:rPr>
@@ -184,7 +184,7 @@
               <w:lang w:eastAsia="en-IE"/>
             </w:rPr>
           </w:pPr>
-          <w:hyperlink w:anchor="_Toc39418536" w:history="1">
+          <w:hyperlink w:anchor="_Toc39839986" w:history="1">
             <w:r>
               <w:rPr>
                 <w:rStyle w:val="Hyperlink"/>
@@ -211,7 +211,7 @@
                 <w:noProof/>
                 <w:webHidden/>
               </w:rPr>
-              <w:instrText xml:space="preserve"> PAGEREF _Toc39418536 \h </w:instrText>
+              <w:instrText xml:space="preserve"> PAGEREF _Toc39839986 \h </w:instrText>
             </w:r>
             <w:r>
               <w:rPr>
@@ -254,7 +254,7 @@
               <w:lang w:eastAsia="en-IE"/>
             </w:rPr>
           </w:pPr>
-          <w:hyperlink w:anchor="_Toc39418537" w:history="1">
+          <w:hyperlink w:anchor="_Toc39839987" w:history="1">
             <w:r>
               <w:rPr>
                 <w:rStyle w:val="Hyperlink"/>
@@ -281,7 +281,7 @@
                 <w:noProof/>
                 <w:webHidden/>
               </w:rPr>
-              <w:instrText xml:space="preserve"> PAGEREF _Toc39418537 \h </w:instrText>
+              <w:instrText xml:space="preserve"> PAGEREF _Toc39839987 \h </w:instrText>
             </w:r>
             <w:r>
               <w:rPr>
@@ -324,7 +324,7 @@
               <w:lang w:eastAsia="en-IE"/>
             </w:rPr>
           </w:pPr>
-          <w:hyperlink w:anchor="_Toc39418538" w:history="1">
+          <w:hyperlink w:anchor="_Toc39839988" w:history="1">
             <w:r>
               <w:rPr>
                 <w:rStyle w:val="Hyperlink"/>
@@ -351,7 +351,7 @@
                 <w:noProof/>
                 <w:webHidden/>
               </w:rPr>
-              <w:instrText xml:space="preserve"> PAGEREF _Toc39418538 \h </w:instrText>
+              <w:instrText xml:space="preserve"> PAGEREF _Toc39839988 \h </w:instrText>
             </w:r>
             <w:r>
               <w:rPr>
@@ -394,7 +394,7 @@
               <w:lang w:eastAsia="en-IE"/>
             </w:rPr>
           </w:pPr>
-          <w:hyperlink w:anchor="_Toc39418539" w:history="1">
+          <w:hyperlink w:anchor="_Toc39839989" w:history="1">
             <w:r>
               <w:rPr>
                 <w:rStyle w:val="Hyperlink"/>
@@ -421,7 +421,7 @@
                 <w:noProof/>
                 <w:webHidden/>
               </w:rPr>
-              <w:instrText xml:space="preserve"> PAGEREF _Toc39418539 \h </w:instrText>
+              <w:instrText xml:space="preserve"> PAGEREF _Toc39839989 \h </w:instrText>
             </w:r>
             <w:r>
               <w:rPr>
@@ -441,7 +441,7 @@
                 <w:noProof/>
                 <w:webHidden/>
               </w:rPr>
-              <w:t>3</w:t>
+              <w:t>2</w:t>
             </w:r>
             <w:r>
               <w:rPr>
@@ -464,7 +464,7 @@
               <w:lang w:eastAsia="en-IE"/>
             </w:rPr>
           </w:pPr>
-          <w:hyperlink w:anchor="_Toc39418540" w:history="1">
+          <w:hyperlink w:anchor="_Toc39839990" w:history="1">
             <w:r>
               <w:rPr>
                 <w:rStyle w:val="Hyperlink"/>
@@ -491,7 +491,7 @@
                 <w:noProof/>
                 <w:webHidden/>
               </w:rPr>
-              <w:instrText xml:space="preserve"> PAGEREF _Toc39418540 \h </w:instrText>
+              <w:instrText xml:space="preserve"> PAGEREF _Toc39839990 \h </w:instrText>
             </w:r>
             <w:r>
               <w:rPr>
@@ -511,7 +511,7 @@
                 <w:noProof/>
                 <w:webHidden/>
               </w:rPr>
-              <w:t>3</w:t>
+              <w:t>2</w:t>
             </w:r>
             <w:r>
               <w:rPr>
@@ -534,7 +534,7 @@
               <w:lang w:eastAsia="en-IE"/>
             </w:rPr>
           </w:pPr>
-          <w:hyperlink w:anchor="_Toc39418541" w:history="1">
+          <w:hyperlink w:anchor="_Toc39839991" w:history="1">
             <w:r>
               <w:rPr>
                 <w:rStyle w:val="Hyperlink"/>
@@ -561,7 +561,7 @@
                 <w:noProof/>
                 <w:webHidden/>
               </w:rPr>
-              <w:instrText xml:space="preserve"> PAGEREF _Toc39418541 \h </w:instrText>
+              <w:instrText xml:space="preserve"> PAGEREF _Toc39839991 \h </w:instrText>
             </w:r>
             <w:r>
               <w:rPr>
@@ -581,7 +581,7 @@
                 <w:noProof/>
                 <w:webHidden/>
               </w:rPr>
-              <w:t>3</w:t>
+              <w:t>2</w:t>
             </w:r>
             <w:r>
               <w:rPr>
@@ -604,7 +604,7 @@
               <w:lang w:eastAsia="en-IE"/>
             </w:rPr>
           </w:pPr>
-          <w:hyperlink w:anchor="_Toc39418542" w:history="1">
+          <w:hyperlink w:anchor="_Toc39839992" w:history="1">
             <w:r>
               <w:rPr>
                 <w:rStyle w:val="Hyperlink"/>
@@ -631,7 +631,7 @@
                 <w:noProof/>
                 <w:webHidden/>
               </w:rPr>
-              <w:instrText xml:space="preserve"> PAGEREF _Toc39418542 \h </w:instrText>
+              <w:instrText xml:space="preserve"> PAGEREF _Toc39839992 \h </w:instrText>
             </w:r>
             <w:r>
               <w:rPr>
@@ -651,7 +651,7 @@
                 <w:noProof/>
                 <w:webHidden/>
               </w:rPr>
-              <w:t>3</w:t>
+              <w:t>2</w:t>
             </w:r>
             <w:r>
               <w:rPr>
@@ -674,7 +674,7 @@
               <w:lang w:eastAsia="en-IE"/>
             </w:rPr>
           </w:pPr>
-          <w:hyperlink w:anchor="_Toc39418543" w:history="1">
+          <w:hyperlink w:anchor="_Toc39839993" w:history="1">
             <w:r>
               <w:rPr>
                 <w:rStyle w:val="Hyperlink"/>
@@ -701,7 +701,7 @@
                 <w:noProof/>
                 <w:webHidden/>
               </w:rPr>
-              <w:instrText xml:space="preserve"> PAGEREF _Toc39418543 \h </w:instrText>
+              <w:instrText xml:space="preserve"> PAGEREF _Toc39839993 \h </w:instrText>
             </w:r>
             <w:r>
               <w:rPr>
@@ -721,7 +721,7 @@
                 <w:noProof/>
                 <w:webHidden/>
               </w:rPr>
-              <w:t>3</w:t>
+              <w:t>2</w:t>
             </w:r>
             <w:r>
               <w:rPr>
@@ -744,7 +744,7 @@
               <w:lang w:eastAsia="en-IE"/>
             </w:rPr>
           </w:pPr>
-          <w:hyperlink w:anchor="_Toc39418544" w:history="1">
+          <w:hyperlink w:anchor="_Toc39839994" w:history="1">
             <w:r>
               <w:rPr>
                 <w:rStyle w:val="Hyperlink"/>
@@ -771,7 +771,7 @@
                 <w:noProof/>
                 <w:webHidden/>
               </w:rPr>
-              <w:instrText xml:space="preserve"> PAGEREF _Toc39418544 \h </w:instrText>
+              <w:instrText xml:space="preserve"> PAGEREF _Toc39839994 \h </w:instrText>
             </w:r>
             <w:r>
               <w:rPr>
@@ -791,7 +791,7 @@
                 <w:noProof/>
                 <w:webHidden/>
               </w:rPr>
-              <w:t>3</w:t>
+              <w:t>2</w:t>
             </w:r>
             <w:r>
               <w:rPr>
@@ -814,7 +814,7 @@
               <w:lang w:eastAsia="en-IE"/>
             </w:rPr>
           </w:pPr>
-          <w:hyperlink w:anchor="_Toc39418545" w:history="1">
+          <w:hyperlink w:anchor="_Toc39839995" w:history="1">
             <w:r>
               <w:rPr>
                 <w:rStyle w:val="Hyperlink"/>
@@ -841,7 +841,7 @@
                 <w:noProof/>
                 <w:webHidden/>
               </w:rPr>
-              <w:instrText xml:space="preserve"> PAGEREF _Toc39418545 \h </w:instrText>
+              <w:instrText xml:space="preserve"> PAGEREF _Toc39839995 \h </w:instrText>
             </w:r>
             <w:r>
               <w:rPr>
@@ -861,7 +861,7 @@
                 <w:noProof/>
                 <w:webHidden/>
               </w:rPr>
-              <w:t>3</w:t>
+              <w:t>2</w:t>
             </w:r>
             <w:r>
               <w:rPr>
@@ -884,7 +884,7 @@
               <w:lang w:eastAsia="en-IE"/>
             </w:rPr>
           </w:pPr>
-          <w:hyperlink w:anchor="_Toc39418546" w:history="1">
+          <w:hyperlink w:anchor="_Toc39839996" w:history="1">
             <w:r>
               <w:rPr>
                 <w:rStyle w:val="Hyperlink"/>
@@ -911,7 +911,7 @@
                 <w:noProof/>
                 <w:webHidden/>
               </w:rPr>
-              <w:instrText xml:space="preserve"> PAGEREF _Toc39418546 \h </w:instrText>
+              <w:instrText xml:space="preserve"> PAGEREF _Toc39839996 \h </w:instrText>
             </w:r>
             <w:r>
               <w:rPr>
@@ -931,7 +931,7 @@
                 <w:noProof/>
                 <w:webHidden/>
               </w:rPr>
-              <w:t>3</w:t>
+              <w:t>2</w:t>
             </w:r>
             <w:r>
               <w:rPr>
@@ -954,7 +954,7 @@
               <w:lang w:eastAsia="en-IE"/>
             </w:rPr>
           </w:pPr>
-          <w:hyperlink w:anchor="_Toc39418547" w:history="1">
+          <w:hyperlink w:anchor="_Toc39839997" w:history="1">
             <w:r>
               <w:rPr>
                 <w:rStyle w:val="Hyperlink"/>
@@ -981,7 +981,7 @@
                 <w:noProof/>
                 <w:webHidden/>
               </w:rPr>
-              <w:instrText xml:space="preserve"> PAGEREF _Toc39418547 \h </w:instrText>
+              <w:instrText xml:space="preserve"> PAGEREF _Toc39839997 \h </w:instrText>
             </w:r>
             <w:r>
               <w:rPr>
@@ -1001,7 +1001,7 @@
                 <w:noProof/>
                 <w:webHidden/>
               </w:rPr>
-              <w:t>3</w:t>
+              <w:t>2</w:t>
             </w:r>
             <w:r>
               <w:rPr>
@@ -1024,7 +1024,7 @@
               <w:lang w:eastAsia="en-IE"/>
             </w:rPr>
           </w:pPr>
-          <w:hyperlink w:anchor="_Toc39418548" w:history="1">
+          <w:hyperlink w:anchor="_Toc39839998" w:history="1">
             <w:r>
               <w:rPr>
                 <w:rStyle w:val="Hyperlink"/>
@@ -1051,7 +1051,7 @@
                 <w:noProof/>
                 <w:webHidden/>
               </w:rPr>
-              <w:instrText xml:space="preserve"> PAGEREF _Toc39418548 \h </w:instrText>
+              <w:instrText xml:space="preserve"> PAGEREF _Toc39839998 \h </w:instrText>
             </w:r>
             <w:r>
               <w:rPr>
@@ -1071,7 +1071,7 @@
                 <w:noProof/>
                 <w:webHidden/>
               </w:rPr>
-              <w:t>3</w:t>
+              <w:t>2</w:t>
             </w:r>
             <w:r>
               <w:rPr>
@@ -1094,7 +1094,7 @@
               <w:lang w:eastAsia="en-IE"/>
             </w:rPr>
           </w:pPr>
-          <w:hyperlink w:anchor="_Toc39418549" w:history="1">
+          <w:hyperlink w:anchor="_Toc39839999" w:history="1">
             <w:r>
               <w:rPr>
                 <w:rStyle w:val="Hyperlink"/>
@@ -1121,7 +1121,7 @@
                 <w:noProof/>
                 <w:webHidden/>
               </w:rPr>
-              <w:instrText xml:space="preserve"> PAGEREF _Toc39418549 \h </w:instrText>
+              <w:instrText xml:space="preserve"> PAGEREF _Toc39839999 \h </w:instrText>
             </w:r>
             <w:r>
               <w:rPr>
@@ -1141,7 +1141,7 @@
                 <w:noProof/>
                 <w:webHidden/>
               </w:rPr>
-              <w:t>3</w:t>
+              <w:t>2</w:t>
             </w:r>
             <w:r>
               <w:rPr>
@@ -1164,7 +1164,7 @@
               <w:lang w:eastAsia="en-IE"/>
             </w:rPr>
           </w:pPr>
-          <w:hyperlink w:anchor="_Toc39418550" w:history="1">
+          <w:hyperlink w:anchor="_Toc39840000" w:history="1">
             <w:r>
               <w:rPr>
                 <w:rStyle w:val="Hyperlink"/>
@@ -1191,7 +1191,7 @@
                 <w:noProof/>
                 <w:webHidden/>
               </w:rPr>
-              <w:instrText xml:space="preserve"> PAGEREF _Toc39418550 \h </w:instrText>
+              <w:instrText xml:space="preserve"> PAGEREF _Toc39840000 \h </w:instrText>
             </w:r>
             <w:r>
               <w:rPr>
@@ -1211,7 +1211,7 @@
                 <w:noProof/>
                 <w:webHidden/>
               </w:rPr>
-              <w:t>3</w:t>
+              <w:t>2</w:t>
             </w:r>
             <w:r>
               <w:rPr>
@@ -1234,7 +1234,7 @@
               <w:lang w:eastAsia="en-IE"/>
             </w:rPr>
           </w:pPr>
-          <w:hyperlink w:anchor="_Toc39418551" w:history="1">
+          <w:hyperlink w:anchor="_Toc39840001" w:history="1">
             <w:r>
               <w:rPr>
                 <w:rStyle w:val="Hyperlink"/>
@@ -1261,7 +1261,7 @@
                 <w:noProof/>
                 <w:webHidden/>
               </w:rPr>
-              <w:instrText xml:space="preserve"> PAGEREF _Toc39418551 \h </w:instrText>
+              <w:instrText xml:space="preserve"> PAGEREF _Toc39840001 \h </w:instrText>
             </w:r>
             <w:r>
               <w:rPr>
@@ -1304,7 +1304,7 @@
               <w:lang w:eastAsia="en-IE"/>
             </w:rPr>
           </w:pPr>
-          <w:hyperlink w:anchor="_Toc39418552" w:history="1">
+          <w:hyperlink w:anchor="_Toc39840002" w:history="1">
             <w:r>
               <w:rPr>
                 <w:rStyle w:val="Hyperlink"/>
@@ -1331,7 +1331,7 @@
                 <w:noProof/>
                 <w:webHidden/>
               </w:rPr>
-              <w:instrText xml:space="preserve"> PAGEREF _Toc39418552 \h </w:instrText>
+              <w:instrText xml:space="preserve"> PAGEREF _Toc39840002 \h </w:instrText>
             </w:r>
             <w:r>
               <w:rPr>
@@ -1374,7 +1374,7 @@
               <w:lang w:eastAsia="en-IE"/>
             </w:rPr>
           </w:pPr>
-          <w:hyperlink w:anchor="_Toc39418553" w:history="1">
+          <w:hyperlink w:anchor="_Toc39840003" w:history="1">
             <w:r>
               <w:rPr>
                 <w:rStyle w:val="Hyperlink"/>
@@ -1401,7 +1401,7 @@
                 <w:noProof/>
                 <w:webHidden/>
               </w:rPr>
-              <w:instrText xml:space="preserve"> PAGEREF _Toc39418553 \h </w:instrText>
+              <w:instrText xml:space="preserve"> PAGEREF _Toc39840003 \h </w:instrText>
             </w:r>
             <w:r>
               <w:rPr>
@@ -1444,7 +1444,7 @@
               <w:lang w:eastAsia="en-IE"/>
             </w:rPr>
           </w:pPr>
-          <w:hyperlink w:anchor="_Toc39418554" w:history="1">
+          <w:hyperlink w:anchor="_Toc39840004" w:history="1">
             <w:r>
               <w:rPr>
                 <w:rStyle w:val="Hyperlink"/>
@@ -1471,7 +1471,7 @@
                 <w:noProof/>
                 <w:webHidden/>
               </w:rPr>
-              <w:instrText xml:space="preserve"> PAGEREF _Toc39418554 \h </w:instrText>
+              <w:instrText xml:space="preserve"> PAGEREF _Toc39840004 \h </w:instrText>
             </w:r>
             <w:r>
               <w:rPr>
@@ -1514,7 +1514,7 @@
               <w:lang w:eastAsia="en-IE"/>
             </w:rPr>
           </w:pPr>
-          <w:hyperlink w:anchor="_Toc39418555" w:history="1">
+          <w:hyperlink w:anchor="_Toc39840005" w:history="1">
             <w:r>
               <w:rPr>
                 <w:rStyle w:val="Hyperlink"/>
@@ -1541,7 +1541,7 @@
                 <w:noProof/>
                 <w:webHidden/>
               </w:rPr>
-              <w:instrText xml:space="preserve"> PAGEREF _Toc39418555 \h </w:instrText>
+              <w:instrText xml:space="preserve"> PAGEREF _Toc39840005 \h </w:instrText>
             </w:r>
             <w:r>
               <w:rPr>
@@ -1561,7 +1561,7 @@
                 <w:noProof/>
                 <w:webHidden/>
               </w:rPr>
-              <w:t>3</w:t>
+              <w:t>4</w:t>
             </w:r>
             <w:r>
               <w:rPr>
@@ -1588,7 +1588,7 @@
       <w:pPr>
         <w:pStyle w:val="Heading1"/>
       </w:pPr>
-      <w:bookmarkStart w:id="0" w:name="_Toc39418535"/>
+      <w:bookmarkStart w:id="0" w:name="_Toc39839985"/>
       <w:r>
         <w:t>Introduction</w:t>
       </w:r>
@@ -1617,7 +1617,7 @@
       <w:pPr>
         <w:pStyle w:val="Heading1"/>
       </w:pPr>
-      <w:bookmarkStart w:id="1" w:name="_Toc39418536"/>
+      <w:bookmarkStart w:id="1" w:name="_Toc39839986"/>
       <w:r>
         <w:lastRenderedPageBreak/>
         <w:t>Objectives &amp; Tasks</w:t>
@@ -1633,7 +1633,7 @@
       <w:pPr>
         <w:pStyle w:val="Heading2"/>
       </w:pPr>
-      <w:bookmarkStart w:id="2" w:name="_Toc39418537"/>
+      <w:bookmarkStart w:id="2" w:name="_Toc39839987"/>
       <w:r>
         <w:t>Objectives</w:t>
       </w:r>
@@ -1680,7 +1680,7 @@
       <w:pPr>
         <w:pStyle w:val="Heading2"/>
       </w:pPr>
-      <w:bookmarkStart w:id="3" w:name="_Toc39418538"/>
+      <w:bookmarkStart w:id="3" w:name="_Toc39839988"/>
       <w:r>
         <w:t>Tasks</w:t>
       </w:r>
@@ -1785,21 +1785,103 @@
       </w:r>
     </w:p>
     <w:p>
+      <w:r>
+        <w:t>The contributors to the test plan are as follows:</w:t>
+      </w:r>
+    </w:p>
+    <w:p>
+      <w:pPr>
+        <w:pStyle w:val="ListParagraph"/>
+        <w:numPr>
+          <w:ilvl w:val="0"/>
+          <w:numId w:val="8"/>
+        </w:numPr>
+      </w:pPr>
+      <w:r>
+        <w:t>John Johnson</w:t>
+      </w:r>
+    </w:p>
+    <w:p>
+      <w:pPr>
+        <w:pStyle w:val="ListParagraph"/>
+        <w:numPr>
+          <w:ilvl w:val="0"/>
+          <w:numId w:val="8"/>
+        </w:numPr>
+      </w:pPr>
+      <w:r>
+        <w:t xml:space="preserve">Gary </w:t>
+      </w:r>
+      <w:r>
+        <w:t>Garland</w:t>
+      </w:r>
+    </w:p>
+    <w:p>
+      <w:pPr>
+        <w:pStyle w:val="ListParagraph"/>
+        <w:numPr>
+          <w:ilvl w:val="0"/>
+          <w:numId w:val="8"/>
+        </w:numPr>
+      </w:pPr>
+      <w:r>
+        <w:t>Penny Quarters</w:t>
+      </w:r>
+    </w:p>
+    <w:p>
+      <w:pPr>
+        <w:pStyle w:val="ListParagraph"/>
+        <w:numPr>
+          <w:ilvl w:val="0"/>
+          <w:numId w:val="8"/>
+        </w:numPr>
+      </w:pPr>
+      <w:r>
+        <w:t>Frank Frankton</w:t>
+      </w:r>
+    </w:p>
+    <w:p>
+      <w:pPr>
+        <w:pStyle w:val="ListParagraph"/>
+        <w:numPr>
+          <w:ilvl w:val="0"/>
+          <w:numId w:val="8"/>
+        </w:numPr>
+      </w:pPr>
+      <w:r>
+        <w:t>Jack Jackson</w:t>
+      </w:r>
+    </w:p>
+    <w:p>
+      <w:pPr>
+        <w:pStyle w:val="ListParagraph"/>
+        <w:numPr>
+          <w:ilvl w:val="0"/>
+          <w:numId w:val="8"/>
+        </w:numPr>
+      </w:pPr>
+      <w:r>
+        <w:t>Amy Hendricks</w:t>
+      </w:r>
+    </w:p>
+    <w:p>
       <w:pPr>
         <w:pStyle w:val="Heading1"/>
       </w:pPr>
-      <w:bookmarkStart w:id="4" w:name="_Toc39418539"/>
+      <w:bookmarkStart w:id="4" w:name="_Toc39839989"/>
       <w:r>
         <w:t>Scope</w:t>
       </w:r>
       <w:bookmarkEnd w:id="4"/>
     </w:p>
+    <w:p/>
     <w:p>
       <w:pPr>
         <w:pStyle w:val="Heading1"/>
       </w:pPr>
-      <w:bookmarkStart w:id="5" w:name="_Toc39418540"/>
-      <w:r>
+      <w:bookmarkStart w:id="5" w:name="_Toc39839990"/>
+      <w:r>
+        <w:lastRenderedPageBreak/>
         <w:t>Testing Strategy</w:t>
       </w:r>
       <w:bookmarkEnd w:id="5"/>
@@ -1808,7 +1890,7 @@
       <w:pPr>
         <w:pStyle w:val="Heading2"/>
       </w:pPr>
-      <w:bookmarkStart w:id="6" w:name="_Toc39418541"/>
+      <w:bookmarkStart w:id="6" w:name="_Toc39839991"/>
       <w:r>
         <w:t>Unit Testing</w:t>
       </w:r>
@@ -1818,7 +1900,7 @@
       <w:pPr>
         <w:pStyle w:val="Heading2"/>
       </w:pPr>
-      <w:bookmarkStart w:id="7" w:name="_Toc39418542"/>
+      <w:bookmarkStart w:id="7" w:name="_Toc39839992"/>
       <w:r>
         <w:t>System and Integration Testing</w:t>
       </w:r>
@@ -1828,7 +1910,7 @@
       <w:pPr>
         <w:pStyle w:val="Heading2"/>
       </w:pPr>
-      <w:bookmarkStart w:id="8" w:name="_Toc39418543"/>
+      <w:bookmarkStart w:id="8" w:name="_Toc39839993"/>
       <w:r>
         <w:t>Performance and Stress Testing</w:t>
       </w:r>
@@ -1838,7 +1920,7 @@
       <w:pPr>
         <w:pStyle w:val="Heading2"/>
       </w:pPr>
-      <w:bookmarkStart w:id="9" w:name="_Toc39418544"/>
+      <w:bookmarkStart w:id="9" w:name="_Toc39839994"/>
       <w:r>
         <w:t>User Acceptance Testing</w:t>
       </w:r>
@@ -1848,7 +1930,7 @@
       <w:pPr>
         <w:pStyle w:val="Heading2"/>
       </w:pPr>
-      <w:bookmarkStart w:id="10" w:name="_Toc39418545"/>
+      <w:bookmarkStart w:id="10" w:name="_Toc39839995"/>
       <w:r>
         <w:t>Batch Testing</w:t>
       </w:r>
@@ -1858,7 +1940,7 @@
       <w:pPr>
         <w:pStyle w:val="Heading2"/>
       </w:pPr>
-      <w:bookmarkStart w:id="11" w:name="_Toc39418546"/>
+      <w:bookmarkStart w:id="11" w:name="_Toc39839996"/>
       <w:r>
         <w:t>Automated Regression Testing</w:t>
       </w:r>
@@ -1868,7 +1950,7 @@
       <w:pPr>
         <w:pStyle w:val="Heading2"/>
       </w:pPr>
-      <w:bookmarkStart w:id="12" w:name="_Toc39418547"/>
+      <w:bookmarkStart w:id="12" w:name="_Toc39839997"/>
       <w:r>
         <w:t>Beta Testing</w:t>
       </w:r>
@@ -1878,17 +1960,18 @@
       <w:pPr>
         <w:pStyle w:val="Heading1"/>
       </w:pPr>
-      <w:bookmarkStart w:id="13" w:name="_Toc39418548"/>
+      <w:bookmarkStart w:id="13" w:name="_Toc39839998"/>
       <w:r>
         <w:t>Test Schedule</w:t>
       </w:r>
       <w:bookmarkEnd w:id="13"/>
     </w:p>
+    <w:p/>
     <w:p>
       <w:pPr>
         <w:pStyle w:val="Heading1"/>
       </w:pPr>
-      <w:bookmarkStart w:id="14" w:name="_Toc39418549"/>
+      <w:bookmarkStart w:id="14" w:name="_Toc39839999"/>
       <w:r>
         <w:t>Control Procedures</w:t>
       </w:r>
@@ -1898,7 +1981,7 @@
       <w:pPr>
         <w:pStyle w:val="Heading1"/>
       </w:pPr>
-      <w:bookmarkStart w:id="15" w:name="_Toc39418550"/>
+      <w:bookmarkStart w:id="15" w:name="_Toc39840000"/>
       <w:r>
         <w:t>Features to be Tested</w:t>
       </w:r>
@@ -1961,7 +2044,6 @@
         </w:numPr>
       </w:pPr>
       <w:r>
-        <w:lastRenderedPageBreak/>
         <w:t>Sound and Music settings</w:t>
       </w:r>
     </w:p>
@@ -1977,7 +2059,7 @@
       <w:pPr>
         <w:pStyle w:val="Heading1"/>
       </w:pPr>
-      <w:bookmarkStart w:id="16" w:name="_Toc39418551"/>
+      <w:bookmarkStart w:id="16" w:name="_Toc39840001"/>
       <w:r>
         <w:t>Features not to be Tested</w:t>
       </w:r>
@@ -2016,7 +2098,7 @@
       <w:pPr>
         <w:pStyle w:val="Heading1"/>
       </w:pPr>
-      <w:bookmarkStart w:id="17" w:name="_Toc39418552"/>
+      <w:bookmarkStart w:id="17" w:name="_Toc39840002"/>
       <w:r>
         <w:t>Resources/Roles &amp; Responsibilities</w:t>
       </w:r>
@@ -2026,28 +2108,15 @@
       <w:pPr>
         <w:pStyle w:val="Heading1"/>
       </w:pPr>
-      <w:bookmarkStart w:id="18" w:name="_Toc39418553"/>
+      <w:bookmarkStart w:id="18" w:name="_Toc39840003"/>
       <w:r>
         <w:t>Schedules</w:t>
       </w:r>
       <w:bookmarkEnd w:id="18"/>
     </w:p>
     <w:p>
-      <w:pPr>
-        <w:pStyle w:val="Heading1"/>
-      </w:pPr>
-      <w:bookmarkStart w:id="19" w:name="_Toc39418554"/>
-      <w:r>
-        <w:t>Risks/Assumptions</w:t>
-      </w:r>
-      <w:bookmarkEnd w:id="19"/>
-    </w:p>
-    <w:p>
-      <w:r>
-        <w:t>For this test plan, we have identified some risks that could appear during</w:t>
-      </w:r>
-      <w:r>
-        <w:t xml:space="preserve"> testing.</w:t>
+      <w:r>
+        <w:t>Below are the identified deliverables for the test plan documents along with the planned delivery dates</w:t>
       </w:r>
     </w:p>
     <w:tbl>
@@ -2077,7 +2146,7 @@
                 <w:b/>
                 <w:bCs/>
               </w:rPr>
-              <w:t>Risk</w:t>
+              <w:t>Deliverable</w:t>
             </w:r>
           </w:p>
         </w:tc>
@@ -2097,7 +2166,7 @@
                 <w:b/>
                 <w:bCs/>
               </w:rPr>
-              <w:t>Solution</w:t>
+              <w:t>Expected Delivery Date</w:t>
             </w:r>
           </w:p>
         </w:tc>
@@ -2109,7 +2178,7 @@
           </w:tcPr>
           <w:p>
             <w:r>
-              <w:t>Data Loss or Corruption</w:t>
+              <w:t>Test Plan</w:t>
             </w:r>
           </w:p>
         </w:tc>
@@ -2119,16 +2188,7 @@
           </w:tcPr>
           <w:p>
             <w:r>
-              <w:t xml:space="preserve">Have files backed up </w:t>
-            </w:r>
-            <w:r>
-              <w:t>on the local computer to minimise game data being lost permanently.</w:t>
-            </w:r>
-          </w:p>
-          <w:p/>
-          <w:p>
-            <w:r>
-              <w:t>Save files every day on the cloud to ensure that data can be accessed from any computer.</w:t>
+              <w:t>12/05/2020</w:t>
             </w:r>
           </w:p>
         </w:tc>
@@ -2140,7 +2200,7 @@
           </w:tcPr>
           <w:p>
             <w:r>
-              <w:t>Hardware Crash or Malfunction</w:t>
+              <w:t>Test Cases</w:t>
             </w:r>
           </w:p>
         </w:tc>
@@ -2150,22 +2210,7 @@
           </w:tcPr>
           <w:p>
             <w:r>
-              <w:t>Have spare computers to use in the event of a crash</w:t>
-            </w:r>
-            <w:r>
-              <w:t xml:space="preserve"> to use for testing while the hardware is being fixed.</w:t>
-            </w:r>
-          </w:p>
-          <w:p/>
-          <w:p>
-            <w:r>
-              <w:t xml:space="preserve">Files are backed up on the cloud to allow the spare computer to run the tests. Spare computers have necessary programs installed. </w:t>
-            </w:r>
-          </w:p>
-          <w:p/>
-          <w:p>
-            <w:r>
-              <w:t>Software installers are saved for quick hardware restoration.</w:t>
+              <w:t>25/05/2020</w:t>
             </w:r>
           </w:p>
         </w:tc>
@@ -2177,7 +2222,7 @@
           </w:tcPr>
           <w:p>
             <w:r>
-              <w:t>Delay in Tasks</w:t>
+              <w:t>Test Incident Reports</w:t>
             </w:r>
           </w:p>
         </w:tc>
@@ -2187,46 +2232,29 @@
           </w:tcPr>
           <w:p>
             <w:r>
-              <w:t>Pinpoint where the delays are occurring and solve the problem</w:t>
-            </w:r>
-            <w:r>
-              <w:t>.</w:t>
+              <w:t>30/06/2020</w:t>
             </w:r>
           </w:p>
-          <w:p/>
+        </w:tc>
+      </w:tr>
+      <w:tr>
+        <w:tc>
+          <w:tcPr>
+            <w:tcW w:w="4508" w:type="dxa"/>
+          </w:tcPr>
           <w:p>
             <w:r>
-              <w:t>Have testers sign task completion forms to indicate what progress</w:t>
-            </w:r>
-            <w:r>
-              <w:t xml:space="preserve"> has been made</w:t>
-            </w:r>
-            <w:r>
-              <w:t xml:space="preserve"> which will be compared to </w:t>
-            </w:r>
-            <w:r>
-              <w:t xml:space="preserve">the planned </w:t>
-            </w:r>
-            <w:r>
-              <w:t>schedule.</w:t>
+              <w:t>Test Summary Reports</w:t>
             </w:r>
           </w:p>
-          <w:p/>
+        </w:tc>
+        <w:tc>
+          <w:tcPr>
+            <w:tcW w:w="4508" w:type="dxa"/>
+          </w:tcPr>
           <w:p>
             <w:r>
-              <w:t>If deadlines are approaching, testers will likely have to work night</w:t>
-            </w:r>
-            <w:r>
-              <w:t xml:space="preserve"> shifts</w:t>
-            </w:r>
-            <w:r>
-              <w:t xml:space="preserve"> to meet mandatory test requirements</w:t>
-            </w:r>
-            <w:r>
-              <w:t xml:space="preserve"> according to the schedule</w:t>
-            </w:r>
-            <w:r>
-              <w:t>.</w:t>
+              <w:t>30/06/2020</w:t>
             </w:r>
           </w:p>
         </w:tc>
@@ -2237,9 +2265,210 @@
       <w:pPr>
         <w:pStyle w:val="Heading1"/>
       </w:pPr>
-      <w:bookmarkStart w:id="20" w:name="_Toc39418555"/>
+      <w:bookmarkStart w:id="19" w:name="_Toc39840004"/>
       <w:r>
         <w:lastRenderedPageBreak/>
+        <w:t>Risks/Assumptions</w:t>
+      </w:r>
+      <w:bookmarkEnd w:id="19"/>
+    </w:p>
+    <w:p>
+      <w:r>
+        <w:t>For this test plan, we have identified some risks that could appear during</w:t>
+      </w:r>
+      <w:r>
+        <w:t xml:space="preserve"> testing.</w:t>
+      </w:r>
+    </w:p>
+    <w:tbl>
+      <w:tblPr>
+        <w:tblStyle w:val="TableGrid"/>
+        <w:tblW w:w="0" w:type="auto"/>
+        <w:tblLook w:val="04A0" w:firstRow="1" w:lastRow="0" w:firstColumn="1" w:lastColumn="0" w:noHBand="0" w:noVBand="1"/>
+      </w:tblPr>
+      <w:tblGrid>
+        <w:gridCol w:w="4508"/>
+        <w:gridCol w:w="4508"/>
+      </w:tblGrid>
+      <w:tr>
+        <w:tc>
+          <w:tcPr>
+            <w:tcW w:w="4508" w:type="dxa"/>
+          </w:tcPr>
+          <w:p>
+            <w:pPr>
+              <w:rPr>
+                <w:b/>
+                <w:bCs/>
+              </w:rPr>
+            </w:pPr>
+            <w:r>
+              <w:rPr>
+                <w:b/>
+                <w:bCs/>
+              </w:rPr>
+              <w:t>Risk</w:t>
+            </w:r>
+          </w:p>
+        </w:tc>
+        <w:tc>
+          <w:tcPr>
+            <w:tcW w:w="4508" w:type="dxa"/>
+          </w:tcPr>
+          <w:p>
+            <w:pPr>
+              <w:rPr>
+                <w:b/>
+                <w:bCs/>
+              </w:rPr>
+            </w:pPr>
+            <w:r>
+              <w:rPr>
+                <w:b/>
+                <w:bCs/>
+              </w:rPr>
+              <w:t>Solution</w:t>
+            </w:r>
+          </w:p>
+        </w:tc>
+      </w:tr>
+      <w:tr>
+        <w:tc>
+          <w:tcPr>
+            <w:tcW w:w="4508" w:type="dxa"/>
+          </w:tcPr>
+          <w:p>
+            <w:r>
+              <w:t>Data Loss or Corruption</w:t>
+            </w:r>
+          </w:p>
+        </w:tc>
+        <w:tc>
+          <w:tcPr>
+            <w:tcW w:w="4508" w:type="dxa"/>
+          </w:tcPr>
+          <w:p>
+            <w:r>
+              <w:t xml:space="preserve">Have files backed up </w:t>
+            </w:r>
+            <w:r>
+              <w:t>on the local computer to minimise game data being lost permanently.</w:t>
+            </w:r>
+          </w:p>
+          <w:p/>
+          <w:p>
+            <w:r>
+              <w:t>Save files every day on the cloud to ensure that data can be accessed from any computer.</w:t>
+            </w:r>
+          </w:p>
+        </w:tc>
+      </w:tr>
+      <w:tr>
+        <w:tc>
+          <w:tcPr>
+            <w:tcW w:w="4508" w:type="dxa"/>
+          </w:tcPr>
+          <w:p>
+            <w:r>
+              <w:t>Hardware Crash or Malfunction</w:t>
+            </w:r>
+          </w:p>
+        </w:tc>
+        <w:tc>
+          <w:tcPr>
+            <w:tcW w:w="4508" w:type="dxa"/>
+          </w:tcPr>
+          <w:p>
+            <w:r>
+              <w:t>Have spare computers to use in the event of a crash</w:t>
+            </w:r>
+            <w:r>
+              <w:t xml:space="preserve"> to use for testing while the hardware is being fixed.</w:t>
+            </w:r>
+          </w:p>
+          <w:p/>
+          <w:p>
+            <w:r>
+              <w:t xml:space="preserve">Files are backed up on the cloud to allow the spare computer to run the tests. Spare computers have necessary programs installed. </w:t>
+            </w:r>
+          </w:p>
+          <w:p/>
+          <w:p>
+            <w:r>
+              <w:t>Software installers are saved for quick hardware restoration.</w:t>
+            </w:r>
+          </w:p>
+        </w:tc>
+      </w:tr>
+      <w:tr>
+        <w:tc>
+          <w:tcPr>
+            <w:tcW w:w="4508" w:type="dxa"/>
+          </w:tcPr>
+          <w:p>
+            <w:r>
+              <w:t>Delay in Tasks</w:t>
+            </w:r>
+          </w:p>
+        </w:tc>
+        <w:tc>
+          <w:tcPr>
+            <w:tcW w:w="4508" w:type="dxa"/>
+          </w:tcPr>
+          <w:p>
+            <w:r>
+              <w:t>Pinpoint where the delays are occurring and solve the problem</w:t>
+            </w:r>
+            <w:r>
+              <w:t>.</w:t>
+            </w:r>
+          </w:p>
+          <w:p/>
+          <w:p>
+            <w:r>
+              <w:t>Have testers sign task completion forms to indicate what progress</w:t>
+            </w:r>
+            <w:r>
+              <w:t xml:space="preserve"> has been made</w:t>
+            </w:r>
+            <w:r>
+              <w:t xml:space="preserve"> which will be compared to </w:t>
+            </w:r>
+            <w:r>
+              <w:t xml:space="preserve">the planned </w:t>
+            </w:r>
+            <w:r>
+              <w:t>schedule.</w:t>
+            </w:r>
+          </w:p>
+          <w:p/>
+          <w:p>
+            <w:r>
+              <w:t>If deadlines are approaching, testers will likely have to work night</w:t>
+            </w:r>
+            <w:r>
+              <w:t xml:space="preserve"> shifts</w:t>
+            </w:r>
+            <w:r>
+              <w:t xml:space="preserve"> to meet mandatory test requirements</w:t>
+            </w:r>
+            <w:r>
+              <w:t xml:space="preserve"> according to the schedule</w:t>
+            </w:r>
+            <w:r>
+              <w:t>.</w:t>
+            </w:r>
+          </w:p>
+        </w:tc>
+      </w:tr>
+    </w:tbl>
+    <w:p/>
+    <w:p>
+      <w:pPr>
+        <w:pStyle w:val="Heading1"/>
+      </w:pPr>
+      <w:bookmarkStart w:id="20" w:name="_Toc39840005"/>
+      <w:r>
         <w:t>Tools</w:t>
       </w:r>
       <w:bookmarkEnd w:id="20"/>
@@ -2972,6 +3201,119 @@
     <w:nsid w:val="4A7540F9"/>
     <w:multiLevelType w:val="hybridMultilevel"/>
     <w:tmpl w:val="B93A88A0"/>
+    <w:lvl w:ilvl="0" w:tplc="18090001">
+      <w:start w:val="1"/>
+      <w:numFmt w:val="bullet"/>
+      <w:lvlText w:val=""/>
+      <w:lvlJc w:val="left"/>
+      <w:pPr>
+        <w:ind w:left="720" w:hanging="360"/>
+      </w:pPr>
+      <w:rPr>
+        <w:rFonts w:ascii="Symbol" w:hAnsi="Symbol" w:hint="default"/>
+      </w:rPr>
+    </w:lvl>
+    <w:lvl w:ilvl="1" w:tplc="18090003" w:tentative="1">
+      <w:start w:val="1"/>
+      <w:numFmt w:val="bullet"/>
+      <w:lvlText w:val="o"/>
+      <w:lvlJc w:val="left"/>
+      <w:pPr>
+        <w:ind w:left="1440" w:hanging="360"/>
+      </w:pPr>
+      <w:rPr>
+        <w:rFonts w:ascii="Courier New" w:hAnsi="Courier New" w:cs="Courier New" w:hint="default"/>
+      </w:rPr>
+    </w:lvl>
+    <w:lvl w:ilvl="2" w:tplc="18090005" w:tentative="1">
+      <w:start w:val="1"/>
+      <w:numFmt w:val="bullet"/>
+      <w:lvlText w:val=""/>
+      <w:lvlJc w:val="left"/>
+      <w:pPr>
+        <w:ind w:left="2160" w:hanging="360"/>
+      </w:pPr>
+      <w:rPr>
+        <w:rFonts w:ascii="Wingdings" w:hAnsi="Wingdings" w:hint="default"/>
+      </w:rPr>
+    </w:lvl>
+    <w:lvl w:ilvl="3" w:tplc="18090001" w:tentative="1">
+      <w:start w:val="1"/>
+      <w:numFmt w:val="bullet"/>
+      <w:lvlText w:val=""/>
+      <w:lvlJc w:val="left"/>
+      <w:pPr>
+        <w:ind w:left="2880" w:hanging="360"/>
+      </w:pPr>
+      <w:rPr>
+        <w:rFonts w:ascii="Symbol" w:hAnsi="Symbol" w:hint="default"/>
+      </w:rPr>
+    </w:lvl>
+    <w:lvl w:ilvl="4" w:tplc="18090003" w:tentative="1">
+      <w:start w:val="1"/>
+      <w:numFmt w:val="bullet"/>
+      <w:lvlText w:val="o"/>
+      <w:lvlJc w:val="left"/>
+      <w:pPr>
+        <w:ind w:left="3600" w:hanging="360"/>
+      </w:pPr>
+      <w:rPr>
+        <w:rFonts w:ascii="Courier New" w:hAnsi="Courier New" w:cs="Courier New" w:hint="default"/>
+      </w:rPr>
+    </w:lvl>
+    <w:lvl w:ilvl="5" w:tplc="18090005" w:tentative="1">
+      <w:start w:val="1"/>
+      <w:numFmt w:val="bullet"/>
+      <w:lvlText w:val=""/>
+      <w:lvlJc w:val="left"/>
+      <w:pPr>
+        <w:ind w:left="4320" w:hanging="360"/>
+      </w:pPr>
+      <w:rPr>
+        <w:rFonts w:ascii="Wingdings" w:hAnsi="Wingdings" w:hint="default"/>
+      </w:rPr>
+    </w:lvl>
+    <w:lvl w:ilvl="6" w:tplc="18090001" w:tentative="1">
+      <w:start w:val="1"/>
+      <w:numFmt w:val="bullet"/>
+      <w:lvlText w:val=""/>
+      <w:lvlJc w:val="left"/>
+      <w:pPr>
+        <w:ind w:left="5040" w:hanging="360"/>
+      </w:pPr>
+      <w:rPr>
+        <w:rFonts w:ascii="Symbol" w:hAnsi="Symbol" w:hint="default"/>
+      </w:rPr>
+    </w:lvl>
+    <w:lvl w:ilvl="7" w:tplc="18090003" w:tentative="1">
+      <w:start w:val="1"/>
+      <w:numFmt w:val="bullet"/>
+      <w:lvlText w:val="o"/>
+      <w:lvlJc w:val="left"/>
+      <w:pPr>
+        <w:ind w:left="5760" w:hanging="360"/>
+      </w:pPr>
+      <w:rPr>
+        <w:rFonts w:ascii="Courier New" w:hAnsi="Courier New" w:cs="Courier New" w:hint="default"/>
+      </w:rPr>
+    </w:lvl>
+    <w:lvl w:ilvl="8" w:tplc="18090005" w:tentative="1">
+      <w:start w:val="1"/>
+      <w:numFmt w:val="bullet"/>
+      <w:lvlText w:val=""/>
+      <w:lvlJc w:val="left"/>
+      <w:pPr>
+        <w:ind w:left="6480" w:hanging="360"/>
+      </w:pPr>
+      <w:rPr>
+        <w:rFonts w:ascii="Wingdings" w:hAnsi="Wingdings" w:hint="default"/>
+      </w:rPr>
+    </w:lvl>
+  </w:abstractNum>
+  <w:abstractNum w:abstractNumId="7" w15:restartNumberingAfterBreak="0">
+    <w:nsid w:val="65024F0B"/>
+    <w:multiLevelType w:val="hybridMultilevel"/>
+    <w:tmpl w:val="1C50AEA6"/>
     <w:lvl w:ilvl="0" w:tplc="18090001">
       <w:start w:val="1"/>
       <w:numFmt w:val="bullet"/>
@@ -3101,6 +3443,9 @@
   </w:num>
   <w:num w:numId="7">
     <w:abstractNumId w:val="3"/>
+  </w:num>
+  <w:num w:numId="8">
+    <w:abstractNumId w:val="7"/>
   </w:num>
 </w:numbering>
 </file>
@@ -4081,7 +4426,7 @@
 </file>
 
 <file path=customXml/itemProps1.xml><?xml version="1.0" encoding="utf-8"?>
-<ds:datastoreItem xmlns:ds="http://schemas.openxmlformats.org/officeDocument/2006/customXml" ds:itemID="{0E5E6831-8488-4AE4-9E7B-58D4A2CCB053}">
+<ds:datastoreItem xmlns:ds="http://schemas.openxmlformats.org/officeDocument/2006/customXml" ds:itemID="{E9952A8D-6786-4DDD-9F95-41E1C381349C}">
   <ds:schemaRefs>
     <ds:schemaRef ds:uri="http://schemas.openxmlformats.org/officeDocument/2006/bibliography"/>
   </ds:schemaRefs>

</xml_diff>

<commit_message>
Added Scope and Test tactics.
</commit_message>
<xml_diff>
--- a/test_plan_gr.docx
+++ b/test_plan_gr.docx
@@ -56,7 +56,7 @@
         <w:rPr>
           <w:noProof/>
         </w:rPr>
-        <w:t>08/05/2020</w:t>
+        <w:t>11/05/2020</w:t>
       </w:r>
       <w:r>
         <w:fldChar w:fldCharType="end"/>
@@ -114,7 +114,7 @@
           <w:r>
             <w:fldChar w:fldCharType="separate"/>
           </w:r>
-          <w:hyperlink w:anchor="_Toc39839985" w:history="1">
+          <w:hyperlink w:anchor="_Toc39960622" w:history="1">
             <w:r>
               <w:rPr>
                 <w:rStyle w:val="Hyperlink"/>
@@ -141,7 +141,7 @@
                 <w:noProof/>
                 <w:webHidden/>
               </w:rPr>
-              <w:instrText xml:space="preserve"> PAGEREF _Toc39839985 \h </w:instrText>
+              <w:instrText xml:space="preserve"> PAGEREF _Toc39960622 \h </w:instrText>
             </w:r>
             <w:r>
               <w:rPr>
@@ -161,7 +161,7 @@
                 <w:noProof/>
                 <w:webHidden/>
               </w:rPr>
-              <w:t>1</w:t>
+              <w:t>2</w:t>
             </w:r>
             <w:r>
               <w:rPr>
@@ -184,7 +184,7 @@
               <w:lang w:eastAsia="en-IE"/>
             </w:rPr>
           </w:pPr>
-          <w:hyperlink w:anchor="_Toc39839986" w:history="1">
+          <w:hyperlink w:anchor="_Toc39960623" w:history="1">
             <w:r>
               <w:rPr>
                 <w:rStyle w:val="Hyperlink"/>
@@ -211,7 +211,7 @@
                 <w:noProof/>
                 <w:webHidden/>
               </w:rPr>
-              <w:instrText xml:space="preserve"> PAGEREF _Toc39839986 \h </w:instrText>
+              <w:instrText xml:space="preserve"> PAGEREF _Toc39960623 \h </w:instrText>
             </w:r>
             <w:r>
               <w:rPr>
@@ -254,7 +254,7 @@
               <w:lang w:eastAsia="en-IE"/>
             </w:rPr>
           </w:pPr>
-          <w:hyperlink w:anchor="_Toc39839987" w:history="1">
+          <w:hyperlink w:anchor="_Toc39960624" w:history="1">
             <w:r>
               <w:rPr>
                 <w:rStyle w:val="Hyperlink"/>
@@ -281,7 +281,7 @@
                 <w:noProof/>
                 <w:webHidden/>
               </w:rPr>
-              <w:instrText xml:space="preserve"> PAGEREF _Toc39839987 \h </w:instrText>
+              <w:instrText xml:space="preserve"> PAGEREF _Toc39960624 \h </w:instrText>
             </w:r>
             <w:r>
               <w:rPr>
@@ -324,7 +324,7 @@
               <w:lang w:eastAsia="en-IE"/>
             </w:rPr>
           </w:pPr>
-          <w:hyperlink w:anchor="_Toc39839988" w:history="1">
+          <w:hyperlink w:anchor="_Toc39960625" w:history="1">
             <w:r>
               <w:rPr>
                 <w:rStyle w:val="Hyperlink"/>
@@ -351,7 +351,7 @@
                 <w:noProof/>
                 <w:webHidden/>
               </w:rPr>
-              <w:instrText xml:space="preserve"> PAGEREF _Toc39839988 \h </w:instrText>
+              <w:instrText xml:space="preserve"> PAGEREF _Toc39960625 \h </w:instrText>
             </w:r>
             <w:r>
               <w:rPr>
@@ -394,7 +394,7 @@
               <w:lang w:eastAsia="en-IE"/>
             </w:rPr>
           </w:pPr>
-          <w:hyperlink w:anchor="_Toc39839989" w:history="1">
+          <w:hyperlink w:anchor="_Toc39960626" w:history="1">
             <w:r>
               <w:rPr>
                 <w:rStyle w:val="Hyperlink"/>
@@ -421,7 +421,7 @@
                 <w:noProof/>
                 <w:webHidden/>
               </w:rPr>
-              <w:instrText xml:space="preserve"> PAGEREF _Toc39839989 \h </w:instrText>
+              <w:instrText xml:space="preserve"> PAGEREF _Toc39960626 \h </w:instrText>
             </w:r>
             <w:r>
               <w:rPr>
@@ -442,6 +442,356 @@
                 <w:webHidden/>
               </w:rPr>
               <w:t>2</w:t>
+            </w:r>
+            <w:r>
+              <w:rPr>
+                <w:noProof/>
+                <w:webHidden/>
+              </w:rPr>
+              <w:fldChar w:fldCharType="end"/>
+            </w:r>
+          </w:hyperlink>
+        </w:p>
+        <w:p>
+          <w:pPr>
+            <w:pStyle w:val="TOC2"/>
+            <w:tabs>
+              <w:tab w:val="right" w:leader="dot" w:pos="9016"/>
+            </w:tabs>
+            <w:rPr>
+              <w:rFonts w:eastAsiaTheme="minorEastAsia"/>
+              <w:noProof/>
+              <w:lang w:eastAsia="en-IE"/>
+            </w:rPr>
+          </w:pPr>
+          <w:hyperlink w:anchor="_Toc39960627" w:history="1">
+            <w:r>
+              <w:rPr>
+                <w:rStyle w:val="Hyperlink"/>
+                <w:noProof/>
+              </w:rPr>
+              <w:t>Front-End Menu</w:t>
+            </w:r>
+            <w:r>
+              <w:rPr>
+                <w:noProof/>
+                <w:webHidden/>
+              </w:rPr>
+              <w:tab/>
+            </w:r>
+            <w:r>
+              <w:rPr>
+                <w:noProof/>
+                <w:webHidden/>
+              </w:rPr>
+              <w:fldChar w:fldCharType="begin"/>
+            </w:r>
+            <w:r>
+              <w:rPr>
+                <w:noProof/>
+                <w:webHidden/>
+              </w:rPr>
+              <w:instrText xml:space="preserve"> PAGEREF _Toc39960627 \h </w:instrText>
+            </w:r>
+            <w:r>
+              <w:rPr>
+                <w:noProof/>
+                <w:webHidden/>
+              </w:rPr>
+            </w:r>
+            <w:r>
+              <w:rPr>
+                <w:noProof/>
+                <w:webHidden/>
+              </w:rPr>
+              <w:fldChar w:fldCharType="separate"/>
+            </w:r>
+            <w:r>
+              <w:rPr>
+                <w:noProof/>
+                <w:webHidden/>
+              </w:rPr>
+              <w:t>3</w:t>
+            </w:r>
+            <w:r>
+              <w:rPr>
+                <w:noProof/>
+                <w:webHidden/>
+              </w:rPr>
+              <w:fldChar w:fldCharType="end"/>
+            </w:r>
+          </w:hyperlink>
+        </w:p>
+        <w:p>
+          <w:pPr>
+            <w:pStyle w:val="TOC2"/>
+            <w:tabs>
+              <w:tab w:val="right" w:leader="dot" w:pos="9016"/>
+            </w:tabs>
+            <w:rPr>
+              <w:rFonts w:eastAsiaTheme="minorEastAsia"/>
+              <w:noProof/>
+              <w:lang w:eastAsia="en-IE"/>
+            </w:rPr>
+          </w:pPr>
+          <w:hyperlink w:anchor="_Toc39960628" w:history="1">
+            <w:r>
+              <w:rPr>
+                <w:rStyle w:val="Hyperlink"/>
+                <w:noProof/>
+              </w:rPr>
+              <w:t>In-Game Menu</w:t>
+            </w:r>
+            <w:r>
+              <w:rPr>
+                <w:noProof/>
+                <w:webHidden/>
+              </w:rPr>
+              <w:tab/>
+            </w:r>
+            <w:r>
+              <w:rPr>
+                <w:noProof/>
+                <w:webHidden/>
+              </w:rPr>
+              <w:fldChar w:fldCharType="begin"/>
+            </w:r>
+            <w:r>
+              <w:rPr>
+                <w:noProof/>
+                <w:webHidden/>
+              </w:rPr>
+              <w:instrText xml:space="preserve"> PAGEREF _Toc39960628 \h </w:instrText>
+            </w:r>
+            <w:r>
+              <w:rPr>
+                <w:noProof/>
+                <w:webHidden/>
+              </w:rPr>
+            </w:r>
+            <w:r>
+              <w:rPr>
+                <w:noProof/>
+                <w:webHidden/>
+              </w:rPr>
+              <w:fldChar w:fldCharType="separate"/>
+            </w:r>
+            <w:r>
+              <w:rPr>
+                <w:noProof/>
+                <w:webHidden/>
+              </w:rPr>
+              <w:t>3</w:t>
+            </w:r>
+            <w:r>
+              <w:rPr>
+                <w:noProof/>
+                <w:webHidden/>
+              </w:rPr>
+              <w:fldChar w:fldCharType="end"/>
+            </w:r>
+          </w:hyperlink>
+        </w:p>
+        <w:p>
+          <w:pPr>
+            <w:pStyle w:val="TOC2"/>
+            <w:tabs>
+              <w:tab w:val="right" w:leader="dot" w:pos="9016"/>
+            </w:tabs>
+            <w:rPr>
+              <w:rFonts w:eastAsiaTheme="minorEastAsia"/>
+              <w:noProof/>
+              <w:lang w:eastAsia="en-IE"/>
+            </w:rPr>
+          </w:pPr>
+          <w:hyperlink w:anchor="_Toc39960629" w:history="1">
+            <w:r>
+              <w:rPr>
+                <w:rStyle w:val="Hyperlink"/>
+                <w:noProof/>
+              </w:rPr>
+              <w:t>Game Controls</w:t>
+            </w:r>
+            <w:r>
+              <w:rPr>
+                <w:noProof/>
+                <w:webHidden/>
+              </w:rPr>
+              <w:tab/>
+            </w:r>
+            <w:r>
+              <w:rPr>
+                <w:noProof/>
+                <w:webHidden/>
+              </w:rPr>
+              <w:fldChar w:fldCharType="begin"/>
+            </w:r>
+            <w:r>
+              <w:rPr>
+                <w:noProof/>
+                <w:webHidden/>
+              </w:rPr>
+              <w:instrText xml:space="preserve"> PAGEREF _Toc39960629 \h </w:instrText>
+            </w:r>
+            <w:r>
+              <w:rPr>
+                <w:noProof/>
+                <w:webHidden/>
+              </w:rPr>
+            </w:r>
+            <w:r>
+              <w:rPr>
+                <w:noProof/>
+                <w:webHidden/>
+              </w:rPr>
+              <w:fldChar w:fldCharType="separate"/>
+            </w:r>
+            <w:r>
+              <w:rPr>
+                <w:noProof/>
+                <w:webHidden/>
+              </w:rPr>
+              <w:t>3</w:t>
+            </w:r>
+            <w:r>
+              <w:rPr>
+                <w:noProof/>
+                <w:webHidden/>
+              </w:rPr>
+              <w:fldChar w:fldCharType="end"/>
+            </w:r>
+          </w:hyperlink>
+        </w:p>
+        <w:p>
+          <w:pPr>
+            <w:pStyle w:val="TOC2"/>
+            <w:tabs>
+              <w:tab w:val="right" w:leader="dot" w:pos="9016"/>
+            </w:tabs>
+            <w:rPr>
+              <w:rFonts w:eastAsiaTheme="minorEastAsia"/>
+              <w:noProof/>
+              <w:lang w:eastAsia="en-IE"/>
+            </w:rPr>
+          </w:pPr>
+          <w:hyperlink w:anchor="_Toc39960630" w:history="1">
+            <w:r>
+              <w:rPr>
+                <w:rStyle w:val="Hyperlink"/>
+                <w:noProof/>
+              </w:rPr>
+              <w:t>Gameplay Features</w:t>
+            </w:r>
+            <w:r>
+              <w:rPr>
+                <w:noProof/>
+                <w:webHidden/>
+              </w:rPr>
+              <w:tab/>
+            </w:r>
+            <w:r>
+              <w:rPr>
+                <w:noProof/>
+                <w:webHidden/>
+              </w:rPr>
+              <w:fldChar w:fldCharType="begin"/>
+            </w:r>
+            <w:r>
+              <w:rPr>
+                <w:noProof/>
+                <w:webHidden/>
+              </w:rPr>
+              <w:instrText xml:space="preserve"> PAGEREF _Toc39960630 \h </w:instrText>
+            </w:r>
+            <w:r>
+              <w:rPr>
+                <w:noProof/>
+                <w:webHidden/>
+              </w:rPr>
+            </w:r>
+            <w:r>
+              <w:rPr>
+                <w:noProof/>
+                <w:webHidden/>
+              </w:rPr>
+              <w:fldChar w:fldCharType="separate"/>
+            </w:r>
+            <w:r>
+              <w:rPr>
+                <w:noProof/>
+                <w:webHidden/>
+              </w:rPr>
+              <w:t>3</w:t>
+            </w:r>
+            <w:r>
+              <w:rPr>
+                <w:noProof/>
+                <w:webHidden/>
+              </w:rPr>
+              <w:fldChar w:fldCharType="end"/>
+            </w:r>
+          </w:hyperlink>
+        </w:p>
+        <w:p>
+          <w:pPr>
+            <w:pStyle w:val="TOC2"/>
+            <w:tabs>
+              <w:tab w:val="right" w:leader="dot" w:pos="9016"/>
+            </w:tabs>
+            <w:rPr>
+              <w:rFonts w:eastAsiaTheme="minorEastAsia"/>
+              <w:noProof/>
+              <w:lang w:eastAsia="en-IE"/>
+            </w:rPr>
+          </w:pPr>
+          <w:hyperlink w:anchor="_Toc39960631" w:history="1">
+            <w:r>
+              <w:rPr>
+                <w:rStyle w:val="Hyperlink"/>
+                <w:noProof/>
+              </w:rPr>
+              <w:t>Testing Tactics</w:t>
+            </w:r>
+            <w:r>
+              <w:rPr>
+                <w:noProof/>
+                <w:webHidden/>
+              </w:rPr>
+              <w:tab/>
+            </w:r>
+            <w:r>
+              <w:rPr>
+                <w:noProof/>
+                <w:webHidden/>
+              </w:rPr>
+              <w:fldChar w:fldCharType="begin"/>
+            </w:r>
+            <w:r>
+              <w:rPr>
+                <w:noProof/>
+                <w:webHidden/>
+              </w:rPr>
+              <w:instrText xml:space="preserve"> PAGEREF _Toc39960631 \h </w:instrText>
+            </w:r>
+            <w:r>
+              <w:rPr>
+                <w:noProof/>
+                <w:webHidden/>
+              </w:rPr>
+            </w:r>
+            <w:r>
+              <w:rPr>
+                <w:noProof/>
+                <w:webHidden/>
+              </w:rPr>
+              <w:fldChar w:fldCharType="separate"/>
+            </w:r>
+            <w:r>
+              <w:rPr>
+                <w:noProof/>
+                <w:webHidden/>
+              </w:rPr>
+              <w:t>4</w:t>
             </w:r>
             <w:r>
               <w:rPr>
@@ -464,7 +814,7 @@
               <w:lang w:eastAsia="en-IE"/>
             </w:rPr>
           </w:pPr>
-          <w:hyperlink w:anchor="_Toc39839990" w:history="1">
+          <w:hyperlink w:anchor="_Toc39960632" w:history="1">
             <w:r>
               <w:rPr>
                 <w:rStyle w:val="Hyperlink"/>
@@ -491,7 +841,7 @@
                 <w:noProof/>
                 <w:webHidden/>
               </w:rPr>
-              <w:instrText xml:space="preserve"> PAGEREF _Toc39839990 \h </w:instrText>
+              <w:instrText xml:space="preserve"> PAGEREF _Toc39960632 \h </w:instrText>
             </w:r>
             <w:r>
               <w:rPr>
@@ -511,7 +861,7 @@
                 <w:noProof/>
                 <w:webHidden/>
               </w:rPr>
-              <w:t>2</w:t>
+              <w:t>4</w:t>
             </w:r>
             <w:r>
               <w:rPr>
@@ -534,7 +884,7 @@
               <w:lang w:eastAsia="en-IE"/>
             </w:rPr>
           </w:pPr>
-          <w:hyperlink w:anchor="_Toc39839991" w:history="1">
+          <w:hyperlink w:anchor="_Toc39960633" w:history="1">
             <w:r>
               <w:rPr>
                 <w:rStyle w:val="Hyperlink"/>
@@ -561,7 +911,7 @@
                 <w:noProof/>
                 <w:webHidden/>
               </w:rPr>
-              <w:instrText xml:space="preserve"> PAGEREF _Toc39839991 \h </w:instrText>
+              <w:instrText xml:space="preserve"> PAGEREF _Toc39960633 \h </w:instrText>
             </w:r>
             <w:r>
               <w:rPr>
@@ -581,7 +931,7 @@
                 <w:noProof/>
                 <w:webHidden/>
               </w:rPr>
-              <w:t>2</w:t>
+              <w:t>4</w:t>
             </w:r>
             <w:r>
               <w:rPr>
@@ -604,7 +954,7 @@
               <w:lang w:eastAsia="en-IE"/>
             </w:rPr>
           </w:pPr>
-          <w:hyperlink w:anchor="_Toc39839992" w:history="1">
+          <w:hyperlink w:anchor="_Toc39960634" w:history="1">
             <w:r>
               <w:rPr>
                 <w:rStyle w:val="Hyperlink"/>
@@ -631,7 +981,7 @@
                 <w:noProof/>
                 <w:webHidden/>
               </w:rPr>
-              <w:instrText xml:space="preserve"> PAGEREF _Toc39839992 \h </w:instrText>
+              <w:instrText xml:space="preserve"> PAGEREF _Toc39960634 \h </w:instrText>
             </w:r>
             <w:r>
               <w:rPr>
@@ -651,7 +1001,7 @@
                 <w:noProof/>
                 <w:webHidden/>
               </w:rPr>
-              <w:t>2</w:t>
+              <w:t>4</w:t>
             </w:r>
             <w:r>
               <w:rPr>
@@ -674,7 +1024,7 @@
               <w:lang w:eastAsia="en-IE"/>
             </w:rPr>
           </w:pPr>
-          <w:hyperlink w:anchor="_Toc39839993" w:history="1">
+          <w:hyperlink w:anchor="_Toc39960635" w:history="1">
             <w:r>
               <w:rPr>
                 <w:rStyle w:val="Hyperlink"/>
@@ -701,7 +1051,7 @@
                 <w:noProof/>
                 <w:webHidden/>
               </w:rPr>
-              <w:instrText xml:space="preserve"> PAGEREF _Toc39839993 \h </w:instrText>
+              <w:instrText xml:space="preserve"> PAGEREF _Toc39960635 \h </w:instrText>
             </w:r>
             <w:r>
               <w:rPr>
@@ -721,7 +1071,7 @@
                 <w:noProof/>
                 <w:webHidden/>
               </w:rPr>
-              <w:t>2</w:t>
+              <w:t>4</w:t>
             </w:r>
             <w:r>
               <w:rPr>
@@ -744,7 +1094,7 @@
               <w:lang w:eastAsia="en-IE"/>
             </w:rPr>
           </w:pPr>
-          <w:hyperlink w:anchor="_Toc39839994" w:history="1">
+          <w:hyperlink w:anchor="_Toc39960636" w:history="1">
             <w:r>
               <w:rPr>
                 <w:rStyle w:val="Hyperlink"/>
@@ -771,7 +1121,7 @@
                 <w:noProof/>
                 <w:webHidden/>
               </w:rPr>
-              <w:instrText xml:space="preserve"> PAGEREF _Toc39839994 \h </w:instrText>
+              <w:instrText xml:space="preserve"> PAGEREF _Toc39960636 \h </w:instrText>
             </w:r>
             <w:r>
               <w:rPr>
@@ -791,7 +1141,7 @@
                 <w:noProof/>
                 <w:webHidden/>
               </w:rPr>
-              <w:t>2</w:t>
+              <w:t>4</w:t>
             </w:r>
             <w:r>
               <w:rPr>
@@ -814,7 +1164,7 @@
               <w:lang w:eastAsia="en-IE"/>
             </w:rPr>
           </w:pPr>
-          <w:hyperlink w:anchor="_Toc39839995" w:history="1">
+          <w:hyperlink w:anchor="_Toc39960637" w:history="1">
             <w:r>
               <w:rPr>
                 <w:rStyle w:val="Hyperlink"/>
@@ -841,7 +1191,7 @@
                 <w:noProof/>
                 <w:webHidden/>
               </w:rPr>
-              <w:instrText xml:space="preserve"> PAGEREF _Toc39839995 \h </w:instrText>
+              <w:instrText xml:space="preserve"> PAGEREF _Toc39960637 \h </w:instrText>
             </w:r>
             <w:r>
               <w:rPr>
@@ -861,7 +1211,7 @@
                 <w:noProof/>
                 <w:webHidden/>
               </w:rPr>
-              <w:t>2</w:t>
+              <w:t>4</w:t>
             </w:r>
             <w:r>
               <w:rPr>
@@ -884,7 +1234,7 @@
               <w:lang w:eastAsia="en-IE"/>
             </w:rPr>
           </w:pPr>
-          <w:hyperlink w:anchor="_Toc39839996" w:history="1">
+          <w:hyperlink w:anchor="_Toc39960638" w:history="1">
             <w:r>
               <w:rPr>
                 <w:rStyle w:val="Hyperlink"/>
@@ -911,7 +1261,7 @@
                 <w:noProof/>
                 <w:webHidden/>
               </w:rPr>
-              <w:instrText xml:space="preserve"> PAGEREF _Toc39839996 \h </w:instrText>
+              <w:instrText xml:space="preserve"> PAGEREF _Toc39960638 \h </w:instrText>
             </w:r>
             <w:r>
               <w:rPr>
@@ -931,7 +1281,7 @@
                 <w:noProof/>
                 <w:webHidden/>
               </w:rPr>
-              <w:t>2</w:t>
+              <w:t>4</w:t>
             </w:r>
             <w:r>
               <w:rPr>
@@ -954,7 +1304,7 @@
               <w:lang w:eastAsia="en-IE"/>
             </w:rPr>
           </w:pPr>
-          <w:hyperlink w:anchor="_Toc39839997" w:history="1">
+          <w:hyperlink w:anchor="_Toc39960639" w:history="1">
             <w:r>
               <w:rPr>
                 <w:rStyle w:val="Hyperlink"/>
@@ -981,7 +1331,7 @@
                 <w:noProof/>
                 <w:webHidden/>
               </w:rPr>
-              <w:instrText xml:space="preserve"> PAGEREF _Toc39839997 \h </w:instrText>
+              <w:instrText xml:space="preserve"> PAGEREF _Toc39960639 \h </w:instrText>
             </w:r>
             <w:r>
               <w:rPr>
@@ -1001,7 +1351,7 @@
                 <w:noProof/>
                 <w:webHidden/>
               </w:rPr>
-              <w:t>2</w:t>
+              <w:t>4</w:t>
             </w:r>
             <w:r>
               <w:rPr>
@@ -1024,7 +1374,7 @@
               <w:lang w:eastAsia="en-IE"/>
             </w:rPr>
           </w:pPr>
-          <w:hyperlink w:anchor="_Toc39839998" w:history="1">
+          <w:hyperlink w:anchor="_Toc39960640" w:history="1">
             <w:r>
               <w:rPr>
                 <w:rStyle w:val="Hyperlink"/>
@@ -1051,7 +1401,7 @@
                 <w:noProof/>
                 <w:webHidden/>
               </w:rPr>
-              <w:instrText xml:space="preserve"> PAGEREF _Toc39839998 \h </w:instrText>
+              <w:instrText xml:space="preserve"> PAGEREF _Toc39960640 \h </w:instrText>
             </w:r>
             <w:r>
               <w:rPr>
@@ -1071,7 +1421,7 @@
                 <w:noProof/>
                 <w:webHidden/>
               </w:rPr>
-              <w:t>2</w:t>
+              <w:t>4</w:t>
             </w:r>
             <w:r>
               <w:rPr>
@@ -1094,7 +1444,7 @@
               <w:lang w:eastAsia="en-IE"/>
             </w:rPr>
           </w:pPr>
-          <w:hyperlink w:anchor="_Toc39839999" w:history="1">
+          <w:hyperlink w:anchor="_Toc39960641" w:history="1">
             <w:r>
               <w:rPr>
                 <w:rStyle w:val="Hyperlink"/>
@@ -1121,7 +1471,7 @@
                 <w:noProof/>
                 <w:webHidden/>
               </w:rPr>
-              <w:instrText xml:space="preserve"> PAGEREF _Toc39839999 \h </w:instrText>
+              <w:instrText xml:space="preserve"> PAGEREF _Toc39960641 \h </w:instrText>
             </w:r>
             <w:r>
               <w:rPr>
@@ -1141,7 +1491,7 @@
                 <w:noProof/>
                 <w:webHidden/>
               </w:rPr>
-              <w:t>2</w:t>
+              <w:t>4</w:t>
             </w:r>
             <w:r>
               <w:rPr>
@@ -1164,7 +1514,7 @@
               <w:lang w:eastAsia="en-IE"/>
             </w:rPr>
           </w:pPr>
-          <w:hyperlink w:anchor="_Toc39840000" w:history="1">
+          <w:hyperlink w:anchor="_Toc39960642" w:history="1">
             <w:r>
               <w:rPr>
                 <w:rStyle w:val="Hyperlink"/>
@@ -1191,7 +1541,7 @@
                 <w:noProof/>
                 <w:webHidden/>
               </w:rPr>
-              <w:instrText xml:space="preserve"> PAGEREF _Toc39840000 \h </w:instrText>
+              <w:instrText xml:space="preserve"> PAGEREF _Toc39960642 \h </w:instrText>
             </w:r>
             <w:r>
               <w:rPr>
@@ -1211,7 +1561,7 @@
                 <w:noProof/>
                 <w:webHidden/>
               </w:rPr>
-              <w:t>2</w:t>
+              <w:t>4</w:t>
             </w:r>
             <w:r>
               <w:rPr>
@@ -1234,7 +1584,7 @@
               <w:lang w:eastAsia="en-IE"/>
             </w:rPr>
           </w:pPr>
-          <w:hyperlink w:anchor="_Toc39840001" w:history="1">
+          <w:hyperlink w:anchor="_Toc39960643" w:history="1">
             <w:r>
               <w:rPr>
                 <w:rStyle w:val="Hyperlink"/>
@@ -1261,7 +1611,7 @@
                 <w:noProof/>
                 <w:webHidden/>
               </w:rPr>
-              <w:instrText xml:space="preserve"> PAGEREF _Toc39840001 \h </w:instrText>
+              <w:instrText xml:space="preserve"> PAGEREF _Toc39960643 \h </w:instrText>
             </w:r>
             <w:r>
               <w:rPr>
@@ -1281,7 +1631,7 @@
                 <w:noProof/>
                 <w:webHidden/>
               </w:rPr>
-              <w:t>3</w:t>
+              <w:t>4</w:t>
             </w:r>
             <w:r>
               <w:rPr>
@@ -1304,7 +1654,7 @@
               <w:lang w:eastAsia="en-IE"/>
             </w:rPr>
           </w:pPr>
-          <w:hyperlink w:anchor="_Toc39840002" w:history="1">
+          <w:hyperlink w:anchor="_Toc39960644" w:history="1">
             <w:r>
               <w:rPr>
                 <w:rStyle w:val="Hyperlink"/>
@@ -1331,7 +1681,7 @@
                 <w:noProof/>
                 <w:webHidden/>
               </w:rPr>
-              <w:instrText xml:space="preserve"> PAGEREF _Toc39840002 \h </w:instrText>
+              <w:instrText xml:space="preserve"> PAGEREF _Toc39960644 \h </w:instrText>
             </w:r>
             <w:r>
               <w:rPr>
@@ -1351,7 +1701,7 @@
                 <w:noProof/>
                 <w:webHidden/>
               </w:rPr>
-              <w:t>3</w:t>
+              <w:t>5</w:t>
             </w:r>
             <w:r>
               <w:rPr>
@@ -1374,7 +1724,7 @@
               <w:lang w:eastAsia="en-IE"/>
             </w:rPr>
           </w:pPr>
-          <w:hyperlink w:anchor="_Toc39840003" w:history="1">
+          <w:hyperlink w:anchor="_Toc39960645" w:history="1">
             <w:r>
               <w:rPr>
                 <w:rStyle w:val="Hyperlink"/>
@@ -1401,7 +1751,7 @@
                 <w:noProof/>
                 <w:webHidden/>
               </w:rPr>
-              <w:instrText xml:space="preserve"> PAGEREF _Toc39840003 \h </w:instrText>
+              <w:instrText xml:space="preserve"> PAGEREF _Toc39960645 \h </w:instrText>
             </w:r>
             <w:r>
               <w:rPr>
@@ -1421,7 +1771,7 @@
                 <w:noProof/>
                 <w:webHidden/>
               </w:rPr>
-              <w:t>3</w:t>
+              <w:t>5</w:t>
             </w:r>
             <w:r>
               <w:rPr>
@@ -1444,7 +1794,7 @@
               <w:lang w:eastAsia="en-IE"/>
             </w:rPr>
           </w:pPr>
-          <w:hyperlink w:anchor="_Toc39840004" w:history="1">
+          <w:hyperlink w:anchor="_Toc39960646" w:history="1">
             <w:r>
               <w:rPr>
                 <w:rStyle w:val="Hyperlink"/>
@@ -1471,7 +1821,7 @@
                 <w:noProof/>
                 <w:webHidden/>
               </w:rPr>
-              <w:instrText xml:space="preserve"> PAGEREF _Toc39840004 \h </w:instrText>
+              <w:instrText xml:space="preserve"> PAGEREF _Toc39960646 \h </w:instrText>
             </w:r>
             <w:r>
               <w:rPr>
@@ -1491,7 +1841,7 @@
                 <w:noProof/>
                 <w:webHidden/>
               </w:rPr>
-              <w:t>3</w:t>
+              <w:t>5</w:t>
             </w:r>
             <w:r>
               <w:rPr>
@@ -1514,7 +1864,7 @@
               <w:lang w:eastAsia="en-IE"/>
             </w:rPr>
           </w:pPr>
-          <w:hyperlink w:anchor="_Toc39840005" w:history="1">
+          <w:hyperlink w:anchor="_Toc39960647" w:history="1">
             <w:r>
               <w:rPr>
                 <w:rStyle w:val="Hyperlink"/>
@@ -1541,7 +1891,7 @@
                 <w:noProof/>
                 <w:webHidden/>
               </w:rPr>
-              <w:instrText xml:space="preserve"> PAGEREF _Toc39840005 \h </w:instrText>
+              <w:instrText xml:space="preserve"> PAGEREF _Toc39960647 \h </w:instrText>
             </w:r>
             <w:r>
               <w:rPr>
@@ -1561,7 +1911,7 @@
                 <w:noProof/>
                 <w:webHidden/>
               </w:rPr>
-              <w:t>4</w:t>
+              <w:t>5</w:t>
             </w:r>
             <w:r>
               <w:rPr>
@@ -1588,7 +1938,12 @@
       <w:pPr>
         <w:pStyle w:val="Heading1"/>
       </w:pPr>
-      <w:bookmarkStart w:id="0" w:name="_Toc39839985"/>
+    </w:p>
+    <w:p>
+      <w:pPr>
+        <w:pStyle w:val="Heading1"/>
+      </w:pPr>
+      <w:bookmarkStart w:id="0" w:name="_Toc39960622"/>
       <w:r>
         <w:t>Introduction</w:t>
       </w:r>
@@ -1617,9 +1972,8 @@
       <w:pPr>
         <w:pStyle w:val="Heading1"/>
       </w:pPr>
-      <w:bookmarkStart w:id="1" w:name="_Toc39839986"/>
-      <w:r>
-        <w:lastRenderedPageBreak/>
+      <w:bookmarkStart w:id="1" w:name="_Toc39960623"/>
+      <w:r>
         <w:t>Objectives &amp; Tasks</w:t>
       </w:r>
       <w:bookmarkEnd w:id="1"/>
@@ -1633,7 +1987,7 @@
       <w:pPr>
         <w:pStyle w:val="Heading2"/>
       </w:pPr>
-      <w:bookmarkStart w:id="2" w:name="_Toc39839987"/>
+      <w:bookmarkStart w:id="2" w:name="_Toc39960624"/>
       <w:r>
         <w:t>Objectives</w:t>
       </w:r>
@@ -1680,7 +2034,7 @@
       <w:pPr>
         <w:pStyle w:val="Heading2"/>
       </w:pPr>
-      <w:bookmarkStart w:id="3" w:name="_Toc39839988"/>
+      <w:bookmarkStart w:id="3" w:name="_Toc39960625"/>
       <w:r>
         <w:t>Tasks</w:t>
       </w:r>
@@ -1868,255 +2222,577 @@
       <w:pPr>
         <w:pStyle w:val="Heading1"/>
       </w:pPr>
-      <w:bookmarkStart w:id="4" w:name="_Toc39839989"/>
+      <w:bookmarkStart w:id="4" w:name="_Toc39960626"/>
       <w:r>
         <w:t>Scope</w:t>
       </w:r>
       <w:bookmarkEnd w:id="4"/>
     </w:p>
+    <w:p>
+      <w:r>
+        <w:t xml:space="preserve">This section will describe </w:t>
+      </w:r>
+      <w:r>
+        <w:t>all</w:t>
+      </w:r>
+      <w:r>
+        <w:t xml:space="preserve"> the components of “The Pixel Wizard” that will be tested with this plan.</w:t>
+      </w:r>
+    </w:p>
+    <w:p>
+      <w:pPr>
+        <w:pStyle w:val="Heading2"/>
+      </w:pPr>
+      <w:bookmarkStart w:id="5" w:name="_Toc39960627"/>
+      <w:r>
+        <w:lastRenderedPageBreak/>
+        <w:t>Front-End Menu</w:t>
+      </w:r>
+      <w:bookmarkEnd w:id="5"/>
+    </w:p>
+    <w:p>
+      <w:r>
+        <w:t xml:space="preserve">The front-end menu is what the </w:t>
+      </w:r>
+      <w:r>
+        <w:t>player</w:t>
+      </w:r>
+      <w:r>
+        <w:t xml:space="preserve"> will see upon starting the game, the menu will provide 3 options to select from, “Play”, “Settings” and “</w:t>
+      </w:r>
+      <w:r>
+        <w:t>Exit Game</w:t>
+      </w:r>
+      <w:r>
+        <w:t>”</w:t>
+      </w:r>
+      <w:r>
+        <w:t xml:space="preserve">. By selecting “Play”, the </w:t>
+      </w:r>
+      <w:r>
+        <w:t>player</w:t>
+      </w:r>
+      <w:r>
+        <w:t xml:space="preserve"> will begin the game a</w:t>
+      </w:r>
+      <w:r>
+        <w:t>t the first level, selecting “Settings” will allow the user to edit game settings such as sound and music volumes</w:t>
+      </w:r>
+      <w:r>
+        <w:t>, selecting “Exit Game” will quit the application.</w:t>
+      </w:r>
+    </w:p>
+    <w:p>
+      <w:pPr>
+        <w:pStyle w:val="Heading2"/>
+      </w:pPr>
+      <w:bookmarkStart w:id="6" w:name="_Toc39960628"/>
+      <w:r>
+        <w:t>In-Game Menu</w:t>
+      </w:r>
+      <w:bookmarkEnd w:id="6"/>
+    </w:p>
+    <w:p>
+      <w:r>
+        <w:t>The player can pause the game during gameplay and a menu with similar options to the front-end menu will appear, no other game features will be active while this pause menu is open. The pause menu will provide 4 options to choose from, “Resume”, “Settings”, “Restart” and “Exit Game”</w:t>
+      </w:r>
+      <w:r>
+        <w:t>. If the player selects “Resume”, the game will resume, and the player will continue from when they paused the game. Selecting “Settings” will open game options like those in the main menu and allow the player to change sound and music volume. Selecting “Restart” will restart the current level, the player will be sent back to the starting point of the level, the player’s health will be reset and all enemies and pickups will be set back to their initial points in the level. If the player selects “Exit Game”, they will exit the game level and be brought back to the main menu.</w:t>
+      </w:r>
+    </w:p>
+    <w:p>
+      <w:pPr>
+        <w:pStyle w:val="Heading2"/>
+      </w:pPr>
+      <w:bookmarkStart w:id="7" w:name="_Toc39960629"/>
+      <w:r>
+        <w:t>Game Controls</w:t>
+      </w:r>
+      <w:bookmarkEnd w:id="7"/>
+    </w:p>
+    <w:p>
+      <w:r>
+        <w:t xml:space="preserve">The game has 2 </w:t>
+      </w:r>
+      <w:r>
+        <w:t>input controls, one for the computer version of the game and one for the mobile version of the game.</w:t>
+      </w:r>
+      <w:r>
+        <w:t xml:space="preserve"> The </w:t>
+      </w:r>
+      <w:r>
+        <w:t>controls for the PC version are managed through keyboard inputs</w:t>
+      </w:r>
+      <w:r>
+        <w:t xml:space="preserve"> and the controls for the mobile version are managed through </w:t>
+      </w:r>
+      <w:r>
+        <w:t>on-screen</w:t>
+      </w:r>
+      <w:r>
+        <w:t xml:space="preserve"> buttons that the player can touch.</w:t>
+      </w:r>
+    </w:p>
+    <w:tbl>
+      <w:tblPr>
+        <w:tblStyle w:val="TableGrid"/>
+        <w:tblW w:w="0" w:type="auto"/>
+        <w:tblLook w:val="04A0" w:firstRow="1" w:lastRow="0" w:firstColumn="1" w:lastColumn="0" w:noHBand="0" w:noVBand="1"/>
+      </w:tblPr>
+      <w:tblGrid>
+        <w:gridCol w:w="3006"/>
+        <w:gridCol w:w="3005"/>
+        <w:gridCol w:w="3005"/>
+      </w:tblGrid>
+      <w:tr>
+        <w:tc>
+          <w:tcPr>
+            <w:tcW w:w="3006" w:type="dxa"/>
+          </w:tcPr>
+          <w:p>
+            <w:pPr>
+              <w:rPr>
+                <w:b/>
+                <w:bCs/>
+              </w:rPr>
+            </w:pPr>
+            <w:r>
+              <w:rPr>
+                <w:b/>
+                <w:bCs/>
+              </w:rPr>
+              <w:t>Action</w:t>
+            </w:r>
+          </w:p>
+        </w:tc>
+        <w:tc>
+          <w:tcPr>
+            <w:tcW w:w="3005" w:type="dxa"/>
+          </w:tcPr>
+          <w:p>
+            <w:pPr>
+              <w:rPr>
+                <w:b/>
+                <w:bCs/>
+              </w:rPr>
+            </w:pPr>
+            <w:r>
+              <w:rPr>
+                <w:b/>
+                <w:bCs/>
+              </w:rPr>
+              <w:t>Computer</w:t>
+            </w:r>
+          </w:p>
+        </w:tc>
+        <w:tc>
+          <w:tcPr>
+            <w:tcW w:w="3005" w:type="dxa"/>
+          </w:tcPr>
+          <w:p>
+            <w:pPr>
+              <w:rPr>
+                <w:b/>
+                <w:bCs/>
+              </w:rPr>
+            </w:pPr>
+            <w:r>
+              <w:rPr>
+                <w:b/>
+                <w:bCs/>
+              </w:rPr>
+              <w:t>Phone</w:t>
+            </w:r>
+          </w:p>
+        </w:tc>
+      </w:tr>
+      <w:tr>
+        <w:tc>
+          <w:tcPr>
+            <w:tcW w:w="3006" w:type="dxa"/>
+          </w:tcPr>
+          <w:p>
+            <w:r>
+              <w:t>Move Forwards</w:t>
+            </w:r>
+          </w:p>
+        </w:tc>
+        <w:tc>
+          <w:tcPr>
+            <w:tcW w:w="3005" w:type="dxa"/>
+          </w:tcPr>
+          <w:p>
+            <w:r>
+              <w:t>Right Arrow</w:t>
+            </w:r>
+            <w:r>
+              <w:t xml:space="preserve"> Key</w:t>
+            </w:r>
+            <w:r>
+              <w:t>/D Key</w:t>
+            </w:r>
+          </w:p>
+        </w:tc>
+        <w:tc>
+          <w:tcPr>
+            <w:tcW w:w="3005" w:type="dxa"/>
+          </w:tcPr>
+          <w:p>
+            <w:r>
+              <w:t>Right Arrow on Screen</w:t>
+            </w:r>
+          </w:p>
+        </w:tc>
+      </w:tr>
+      <w:tr>
+        <w:tc>
+          <w:tcPr>
+            <w:tcW w:w="3006" w:type="dxa"/>
+          </w:tcPr>
+          <w:p>
+            <w:r>
+              <w:t>Move Backwards</w:t>
+            </w:r>
+          </w:p>
+        </w:tc>
+        <w:tc>
+          <w:tcPr>
+            <w:tcW w:w="3005" w:type="dxa"/>
+          </w:tcPr>
+          <w:p>
+            <w:r>
+              <w:t>Left Arrow</w:t>
+            </w:r>
+            <w:r>
+              <w:t xml:space="preserve"> Key</w:t>
+            </w:r>
+            <w:r>
+              <w:t>/A Key</w:t>
+            </w:r>
+          </w:p>
+        </w:tc>
+        <w:tc>
+          <w:tcPr>
+            <w:tcW w:w="3005" w:type="dxa"/>
+          </w:tcPr>
+          <w:p>
+            <w:r>
+              <w:t>Left Arrow on Screen</w:t>
+            </w:r>
+          </w:p>
+        </w:tc>
+      </w:tr>
+      <w:tr>
+        <w:tc>
+          <w:tcPr>
+            <w:tcW w:w="3006" w:type="dxa"/>
+          </w:tcPr>
+          <w:p>
+            <w:r>
+              <w:t>Jump</w:t>
+            </w:r>
+          </w:p>
+        </w:tc>
+        <w:tc>
+          <w:tcPr>
+            <w:tcW w:w="3005" w:type="dxa"/>
+          </w:tcPr>
+          <w:p>
+            <w:r>
+              <w:t>Up Arrow</w:t>
+            </w:r>
+            <w:r>
+              <w:t xml:space="preserve"> Key</w:t>
+            </w:r>
+            <w:r>
+              <w:t>/W Key</w:t>
+            </w:r>
+          </w:p>
+        </w:tc>
+        <w:tc>
+          <w:tcPr>
+            <w:tcW w:w="3005" w:type="dxa"/>
+          </w:tcPr>
+          <w:p>
+            <w:r>
+              <w:t>Up Arrow on Screen</w:t>
+            </w:r>
+          </w:p>
+        </w:tc>
+      </w:tr>
+      <w:tr>
+        <w:tc>
+          <w:tcPr>
+            <w:tcW w:w="3006" w:type="dxa"/>
+          </w:tcPr>
+          <w:p>
+            <w:r>
+              <w:t>Crouch</w:t>
+            </w:r>
+          </w:p>
+        </w:tc>
+        <w:tc>
+          <w:tcPr>
+            <w:tcW w:w="3005" w:type="dxa"/>
+          </w:tcPr>
+          <w:p>
+            <w:r>
+              <w:t>C Key</w:t>
+            </w:r>
+          </w:p>
+        </w:tc>
+        <w:tc>
+          <w:tcPr>
+            <w:tcW w:w="3005" w:type="dxa"/>
+          </w:tcPr>
+          <w:p>
+            <w:r>
+              <w:t>Down Arrow on Screen</w:t>
+            </w:r>
+          </w:p>
+        </w:tc>
+      </w:tr>
+      <w:tr>
+        <w:tc>
+          <w:tcPr>
+            <w:tcW w:w="3006" w:type="dxa"/>
+          </w:tcPr>
+          <w:p>
+            <w:r>
+              <w:t>Attack</w:t>
+            </w:r>
+          </w:p>
+        </w:tc>
+        <w:tc>
+          <w:tcPr>
+            <w:tcW w:w="3005" w:type="dxa"/>
+          </w:tcPr>
+          <w:p>
+            <w:r>
+              <w:t>Left Mouse Click/R Key</w:t>
+            </w:r>
+          </w:p>
+        </w:tc>
+        <w:tc>
+          <w:tcPr>
+            <w:tcW w:w="3005" w:type="dxa"/>
+          </w:tcPr>
+          <w:p>
+            <w:r>
+              <w:t>Dedicated Button on Screen</w:t>
+            </w:r>
+          </w:p>
+        </w:tc>
+      </w:tr>
+      <w:tr>
+        <w:tc>
+          <w:tcPr>
+            <w:tcW w:w="3006" w:type="dxa"/>
+          </w:tcPr>
+          <w:p>
+            <w:r>
+              <w:t>Pause/Resume</w:t>
+            </w:r>
+          </w:p>
+        </w:tc>
+        <w:tc>
+          <w:tcPr>
+            <w:tcW w:w="3005" w:type="dxa"/>
+          </w:tcPr>
+          <w:p>
+            <w:r>
+              <w:t>Spacebar</w:t>
+            </w:r>
+          </w:p>
+        </w:tc>
+        <w:tc>
+          <w:tcPr>
+            <w:tcW w:w="3005" w:type="dxa"/>
+          </w:tcPr>
+          <w:p>
+            <w:r>
+              <w:t>Top Right Button on Screen</w:t>
+            </w:r>
+          </w:p>
+        </w:tc>
+      </w:tr>
+    </w:tbl>
     <w:p/>
     <w:p>
       <w:pPr>
-        <w:pStyle w:val="Heading1"/>
-      </w:pPr>
-      <w:bookmarkStart w:id="5" w:name="_Toc39839990"/>
-      <w:r>
+        <w:pStyle w:val="Heading2"/>
+      </w:pPr>
+      <w:bookmarkStart w:id="8" w:name="_Toc39960630"/>
+      <w:r>
+        <w:t>Gameplay Features</w:t>
+      </w:r>
+      <w:bookmarkEnd w:id="8"/>
+    </w:p>
+    <w:p>
+      <w:pPr>
+        <w:rPr>
+          <w:b/>
+          <w:bCs/>
+        </w:rPr>
+      </w:pPr>
+      <w:r>
+        <w:rPr>
+          <w:b/>
+          <w:bCs/>
+        </w:rPr>
+        <w:t>Player Controls:</w:t>
+      </w:r>
+    </w:p>
+    <w:p>
+      <w:r>
+        <w:t>The player can move the character forwards and backwards</w:t>
+      </w:r>
+      <w:r>
+        <w:t>, jump and crouch using the mention controls above. The player should be able to navigate through the level</w:t>
+      </w:r>
+      <w:r>
+        <w:t>s</w:t>
+      </w:r>
+      <w:r>
+        <w:t xml:space="preserve"> by moving and jumping on platforms when needed.</w:t>
+      </w:r>
+      <w:r>
+        <w:t xml:space="preserve"> The player can also shoot projectiles with a delay time between each shot.</w:t>
+      </w:r>
+    </w:p>
+    <w:p>
+      <w:pPr>
+        <w:rPr>
+          <w:b/>
+          <w:bCs/>
+        </w:rPr>
+      </w:pPr>
+      <w:r>
+        <w:rPr>
+          <w:b/>
+          <w:bCs/>
+        </w:rPr>
+        <w:t>Player Health:</w:t>
+      </w:r>
+    </w:p>
+    <w:p>
+      <w:r>
+        <w:t xml:space="preserve">The player has health </w:t>
+      </w:r>
+      <w:r>
+        <w:t>is displayed on the top left side of the screen represented by red diamonds.</w:t>
+      </w:r>
+      <w:r>
+        <w:t xml:space="preserve"> The player can lose health by taking damage from enem</w:t>
+      </w:r>
+      <w:r>
+        <w:t xml:space="preserve">y attacks. If the player loses </w:t>
+      </w:r>
+      <w:r>
+        <w:t>all</w:t>
+      </w:r>
+      <w:r>
+        <w:t xml:space="preserve"> their health, the player loses the game</w:t>
+      </w:r>
+      <w:r>
+        <w:t>.</w:t>
+      </w:r>
+    </w:p>
+    <w:p>
+      <w:pPr>
+        <w:rPr>
+          <w:b/>
+          <w:bCs/>
+        </w:rPr>
+      </w:pPr>
+      <w:r>
+        <w:rPr>
+          <w:b/>
+          <w:bCs/>
+        </w:rPr>
+        <w:t>Enemies:</w:t>
+      </w:r>
+    </w:p>
+    <w:p>
+      <w:r>
+        <w:t>Each level contains enemies that can move towards the player and shoot their own projectiles at the player, enemies will be damaged when the player’s projectiles collide with them. Enemies have their own health and will be removed from the level if they lose all their health. At the end of each level there is a boss enemy whose health is displayed in the top right corner of the screen represented with blue diamonds, like the player’s health.</w:t>
+      </w:r>
+    </w:p>
+    <w:p>
+      <w:pPr>
+        <w:rPr>
+          <w:b/>
+          <w:bCs/>
+        </w:rPr>
+      </w:pPr>
+      <w:r>
+        <w:rPr>
+          <w:b/>
+          <w:bCs/>
+        </w:rPr>
         <w:lastRenderedPageBreak/>
-        <w:t>Testing Strategy</w:t>
-      </w:r>
-      <w:bookmarkEnd w:id="5"/>
+        <w:t>Levels:</w:t>
+      </w:r>
+    </w:p>
+    <w:p>
+      <w:r>
+        <w:t>There are multiple levels that the player must progress through, when the player completes 1 level, they move to the next one until they reach the end of the last level where they win the game. Platforms, enemies, and pickups are in each level which add different challenges to the player.</w:t>
+      </w:r>
+    </w:p>
+    <w:p>
+      <w:pPr>
+        <w:rPr>
+          <w:b/>
+          <w:bCs/>
+        </w:rPr>
+      </w:pPr>
+      <w:r>
+        <w:rPr>
+          <w:b/>
+          <w:bCs/>
+        </w:rPr>
+        <w:t>Pickups:</w:t>
+      </w:r>
+    </w:p>
+    <w:p>
+      <w:r>
+        <w:t>When the player interacts with a health pickup, it should restore some of the player’s health.</w:t>
+      </w:r>
     </w:p>
     <w:p>
       <w:pPr>
         <w:pStyle w:val="Heading2"/>
       </w:pPr>
-      <w:bookmarkStart w:id="6" w:name="_Toc39839991"/>
-      <w:r>
-        <w:t>Unit Testing</w:t>
-      </w:r>
-      <w:bookmarkEnd w:id="6"/>
-    </w:p>
-    <w:p>
-      <w:pPr>
-        <w:pStyle w:val="Heading2"/>
-      </w:pPr>
-      <w:bookmarkStart w:id="7" w:name="_Toc39839992"/>
-      <w:r>
-        <w:t>System and Integration Testing</w:t>
-      </w:r>
-      <w:bookmarkEnd w:id="7"/>
-    </w:p>
-    <w:p>
-      <w:pPr>
-        <w:pStyle w:val="Heading2"/>
-      </w:pPr>
-      <w:bookmarkStart w:id="8" w:name="_Toc39839993"/>
-      <w:r>
-        <w:t>Performance and Stress Testing</w:t>
-      </w:r>
-      <w:bookmarkEnd w:id="8"/>
-    </w:p>
-    <w:p>
-      <w:pPr>
-        <w:pStyle w:val="Heading2"/>
-      </w:pPr>
-      <w:bookmarkStart w:id="9" w:name="_Toc39839994"/>
-      <w:r>
-        <w:t>User Acceptance Testing</w:t>
+      <w:bookmarkStart w:id="9" w:name="_Toc39960631"/>
+      <w:r>
+        <w:t>Testing Tactics</w:t>
       </w:r>
       <w:bookmarkEnd w:id="9"/>
     </w:p>
     <w:p>
-      <w:pPr>
-        <w:pStyle w:val="Heading2"/>
-      </w:pPr>
-      <w:bookmarkStart w:id="10" w:name="_Toc39839995"/>
-      <w:r>
-        <w:t>Batch Testing</w:t>
-      </w:r>
-      <w:bookmarkEnd w:id="10"/>
-    </w:p>
-    <w:p>
-      <w:pPr>
-        <w:pStyle w:val="Heading2"/>
-      </w:pPr>
-      <w:bookmarkStart w:id="11" w:name="_Toc39839996"/>
-      <w:r>
-        <w:t>Automated Regression Testing</w:t>
-      </w:r>
-      <w:bookmarkEnd w:id="11"/>
-    </w:p>
-    <w:p>
-      <w:pPr>
-        <w:pStyle w:val="Heading2"/>
-      </w:pPr>
-      <w:bookmarkStart w:id="12" w:name="_Toc39839997"/>
-      <w:r>
-        <w:t>Beta Testing</w:t>
-      </w:r>
-      <w:bookmarkEnd w:id="12"/>
-    </w:p>
-    <w:p>
-      <w:pPr>
-        <w:pStyle w:val="Heading1"/>
-      </w:pPr>
-      <w:bookmarkStart w:id="13" w:name="_Toc39839998"/>
-      <w:r>
-        <w:t>Test Schedule</w:t>
-      </w:r>
-      <w:bookmarkEnd w:id="13"/>
-    </w:p>
-    <w:p/>
-    <w:p>
-      <w:pPr>
-        <w:pStyle w:val="Heading1"/>
-      </w:pPr>
-      <w:bookmarkStart w:id="14" w:name="_Toc39839999"/>
-      <w:r>
-        <w:t>Control Procedures</w:t>
-      </w:r>
-      <w:bookmarkEnd w:id="14"/>
-    </w:p>
-    <w:p>
-      <w:pPr>
-        <w:pStyle w:val="Heading1"/>
-      </w:pPr>
-      <w:bookmarkStart w:id="15" w:name="_Toc39840000"/>
-      <w:r>
-        <w:t>Features to be Tested</w:t>
-      </w:r>
-      <w:bookmarkEnd w:id="15"/>
-    </w:p>
-    <w:p>
-      <w:pPr>
-        <w:pStyle w:val="ListParagraph"/>
-        <w:numPr>
-          <w:ilvl w:val="0"/>
-          <w:numId w:val="4"/>
-        </w:numPr>
-      </w:pPr>
-      <w:r>
-        <w:t>Front-End Menu</w:t>
-      </w:r>
-    </w:p>
-    <w:p>
-      <w:pPr>
-        <w:pStyle w:val="ListParagraph"/>
-        <w:numPr>
-          <w:ilvl w:val="0"/>
-          <w:numId w:val="4"/>
-        </w:numPr>
-      </w:pPr>
-      <w:r>
-        <w:t>In-Game Menu</w:t>
-      </w:r>
-    </w:p>
-    <w:p>
-      <w:pPr>
-        <w:pStyle w:val="ListParagraph"/>
-        <w:numPr>
-          <w:ilvl w:val="0"/>
-          <w:numId w:val="4"/>
-        </w:numPr>
-      </w:pPr>
-      <w:r>
-        <w:t>Game Controls</w:t>
-      </w:r>
-    </w:p>
-    <w:p>
-      <w:pPr>
-        <w:pStyle w:val="ListParagraph"/>
-        <w:numPr>
-          <w:ilvl w:val="0"/>
-          <w:numId w:val="4"/>
-        </w:numPr>
-      </w:pPr>
-      <w:r>
-        <w:t>Gameplay features</w:t>
-      </w:r>
-    </w:p>
-    <w:p>
-      <w:pPr>
-        <w:pStyle w:val="ListParagraph"/>
-        <w:numPr>
-          <w:ilvl w:val="0"/>
-          <w:numId w:val="4"/>
-        </w:numPr>
-      </w:pPr>
-      <w:r>
-        <w:t>Sound and Music settings</w:t>
-      </w:r>
-    </w:p>
-    <w:p>
-      <w:r>
-        <w:t>The features listed above are considered key components to this Game project so we will ensure those features are tested</w:t>
-      </w:r>
-      <w:r>
-        <w:t>.</w:t>
-      </w:r>
-    </w:p>
-    <w:p>
-      <w:pPr>
-        <w:pStyle w:val="Heading1"/>
-      </w:pPr>
-      <w:bookmarkStart w:id="16" w:name="_Toc39840001"/>
-      <w:r>
-        <w:t>Features not to be Tested</w:t>
-      </w:r>
-      <w:bookmarkEnd w:id="16"/>
-    </w:p>
-    <w:p>
-      <w:pPr>
-        <w:pStyle w:val="ListParagraph"/>
-        <w:numPr>
-          <w:ilvl w:val="0"/>
-          <w:numId w:val="5"/>
-        </w:numPr>
-      </w:pPr>
-      <w:r>
-        <w:t>Saving and Loading System</w:t>
-      </w:r>
-    </w:p>
-    <w:p>
-      <w:pPr>
-        <w:pStyle w:val="ListParagraph"/>
-        <w:numPr>
-          <w:ilvl w:val="0"/>
-          <w:numId w:val="5"/>
-        </w:numPr>
-      </w:pPr>
-      <w:r>
-        <w:t>File Deletion System</w:t>
-      </w:r>
-    </w:p>
-    <w:p>
-      <w:r>
-        <w:t>The features listed above were identified as features that might be implemented, given that their inclusion to the project are optional, we have decided to ignore testing for these features.</w:t>
-      </w:r>
-    </w:p>
-    <w:p>
-      <w:pPr>
-        <w:pStyle w:val="Heading1"/>
-      </w:pPr>
-      <w:bookmarkStart w:id="17" w:name="_Toc39840002"/>
-      <w:r>
-        <w:t>Resources/Roles &amp; Responsibilities</w:t>
-      </w:r>
-      <w:bookmarkEnd w:id="17"/>
-    </w:p>
-    <w:p>
-      <w:pPr>
-        <w:pStyle w:val="Heading1"/>
-      </w:pPr>
-      <w:bookmarkStart w:id="18" w:name="_Toc39840003"/>
-      <w:r>
-        <w:t>Schedules</w:t>
-      </w:r>
-      <w:bookmarkEnd w:id="18"/>
-    </w:p>
-    <w:p>
-      <w:r>
-        <w:t>Below are the identified deliverables for the test plan documents along with the planned delivery dates</w:t>
+      <w:r>
+        <w:t>Below will list how we intend to test some of the features listed in the scope.</w:t>
+      </w:r>
+      <w:r>
+        <w:t xml:space="preserve"> Some features may</w:t>
+      </w:r>
+      <w:r>
+        <w:t xml:space="preserve"> be tested simultaneously </w:t>
+      </w:r>
+      <w:r>
+        <w:t>because of</w:t>
+      </w:r>
+      <w:r>
+        <w:t xml:space="preserve"> 1 test case.</w:t>
+      </w:r>
+      <w:r>
+        <w:t xml:space="preserve"> We will follow our test schedule to ensure that the features are </w:t>
+      </w:r>
+      <w:r>
+        <w:t>tested,</w:t>
+      </w:r>
+      <w:r>
+        <w:t xml:space="preserve"> and the product is suitable for release for customers.</w:t>
       </w:r>
     </w:p>
     <w:tbl>
@@ -2146,7 +2822,7 @@
                 <w:b/>
                 <w:bCs/>
               </w:rPr>
-              <w:t>Deliverable</w:t>
+              <w:t>Test Item</w:t>
             </w:r>
           </w:p>
         </w:tc>
@@ -2166,7 +2842,7 @@
                 <w:b/>
                 <w:bCs/>
               </w:rPr>
-              <w:t>Expected Delivery Date</w:t>
+              <w:t>Test Method</w:t>
             </w:r>
           </w:p>
         </w:tc>
@@ -2178,7 +2854,7 @@
           </w:tcPr>
           <w:p>
             <w:r>
-              <w:t>Test Plan</w:t>
+              <w:t>Front End Menu</w:t>
             </w:r>
           </w:p>
         </w:tc>
@@ -2188,7 +2864,25 @@
           </w:tcPr>
           <w:p>
             <w:r>
-              <w:t>12/05/2020</w:t>
+              <w:t>Click each menu item to test if they work. Log messages to test functionality before implementing other components.</w:t>
+            </w:r>
+          </w:p>
+          <w:p/>
+          <w:p>
+            <w:r>
+              <w:t>Verify the “Play” button brings the player to level 1</w:t>
+            </w:r>
+          </w:p>
+          <w:p/>
+          <w:p>
+            <w:r>
+              <w:t>Verify that the player can change the sound and music volume in the main menu after clicking “Settings”</w:t>
+            </w:r>
+          </w:p>
+          <w:p/>
+          <w:p>
+            <w:r>
+              <w:t>Verify the application closes after the player clicks the “Exit Game” button.</w:t>
             </w:r>
           </w:p>
         </w:tc>
@@ -2200,7 +2894,7 @@
           </w:tcPr>
           <w:p>
             <w:r>
-              <w:t>Test Cases</w:t>
+              <w:t>In Game Menu</w:t>
             </w:r>
           </w:p>
         </w:tc>
@@ -2210,7 +2904,65 @@
           </w:tcPr>
           <w:p>
             <w:r>
-              <w:t>25/05/2020</w:t>
+              <w:t>Verify the player can pause the game by pressing the pause button.</w:t>
+            </w:r>
+          </w:p>
+          <w:p/>
+          <w:p>
+            <w:r>
+              <w:t>Verify that neither the player character nor enemies can move while the game is paused.</w:t>
+            </w:r>
+          </w:p>
+          <w:p/>
+          <w:p>
+            <w:r>
+              <w:t>Verify that the options function by clicking each button. Add debug logs to test each button before implementing other features.</w:t>
+            </w:r>
+          </w:p>
+          <w:p/>
+          <w:p>
+            <w:r>
+              <w:t xml:space="preserve">Verify that clicking the “Resume” button will resume the game. </w:t>
+            </w:r>
+          </w:p>
+          <w:p/>
+          <w:p>
+            <w:r>
+              <w:t>Verify that the player character and enemies can move again after the game is resumed.</w:t>
+            </w:r>
+          </w:p>
+          <w:p/>
+          <w:p>
+            <w:r>
+              <w:t>Verify that the player can adjust so</w:t>
+            </w:r>
+            <w:r>
+              <w:t>und</w:t>
+            </w:r>
+            <w:r>
+              <w:t xml:space="preserve"> and music volumes</w:t>
+            </w:r>
+            <w:r>
+              <w:t xml:space="preserve"> after clicking “Settings”.</w:t>
+            </w:r>
+          </w:p>
+          <w:p/>
+          <w:p>
+            <w:r>
+              <w:t>Verify that the player is brought back to the beginning of the level after selecting “Restart”.</w:t>
+            </w:r>
+            <w:r>
+              <w:t xml:space="preserve"> Ensure that player health is reset, enemies and </w:t>
+            </w:r>
+            <w:r>
+              <w:lastRenderedPageBreak/>
+              <w:t>pickups are added back to their original points in the level.</w:t>
+            </w:r>
+          </w:p>
+          <w:p/>
+          <w:p>
+            <w:r>
+              <w:t>Verify that the player is brought back to the main menu when they click the “Exit” button.</w:t>
             </w:r>
           </w:p>
         </w:tc>
@@ -2222,7 +2974,8 @@
           </w:tcPr>
           <w:p>
             <w:r>
-              <w:t>Test Incident Reports</w:t>
+              <w:lastRenderedPageBreak/>
+              <w:t>Game controls</w:t>
             </w:r>
           </w:p>
         </w:tc>
@@ -2232,7 +2985,22 @@
           </w:tcPr>
           <w:p>
             <w:r>
-              <w:t>30/06/2020</w:t>
+              <w:t>Verify that the game responds to player input</w:t>
+            </w:r>
+            <w:r>
+              <w:t xml:space="preserve"> on computer and mobile. Add test logs to check if input is received before adding gameplay features.</w:t>
+            </w:r>
+          </w:p>
+          <w:p/>
+          <w:p>
+            <w:r>
+              <w:t>Verify that the player moves when pressing the movement keys.</w:t>
+            </w:r>
+          </w:p>
+          <w:p/>
+          <w:p>
+            <w:r>
+              <w:t>Verify that the player can shoot projectiles using the dedicated buttons. Check that there is a delay between each shot.</w:t>
             </w:r>
           </w:p>
         </w:tc>
@@ -2244,7 +3012,7 @@
           </w:tcPr>
           <w:p>
             <w:r>
-              <w:t>Test Summary Reports</w:t>
+              <w:t>Player Health System</w:t>
             </w:r>
           </w:p>
         </w:tc>
@@ -2254,7 +3022,127 @@
           </w:tcPr>
           <w:p>
             <w:r>
-              <w:t>30/06/2020</w:t>
+              <w:t>Verify that the player loses health when they collide with an enemy or enemy projectile.</w:t>
+            </w:r>
+          </w:p>
+          <w:p/>
+          <w:p>
+            <w:r>
+              <w:t>Verify that the health UI updates when the player gains or loses health.</w:t>
+            </w:r>
+          </w:p>
+        </w:tc>
+      </w:tr>
+      <w:tr>
+        <w:tc>
+          <w:tcPr>
+            <w:tcW w:w="4508" w:type="dxa"/>
+          </w:tcPr>
+          <w:p>
+            <w:r>
+              <w:t>Pickup System</w:t>
+            </w:r>
+          </w:p>
+        </w:tc>
+        <w:tc>
+          <w:tcPr>
+            <w:tcW w:w="4508" w:type="dxa"/>
+          </w:tcPr>
+          <w:p>
+            <w:r>
+              <w:t>Verify that the player can touch the pickup.</w:t>
+            </w:r>
+          </w:p>
+          <w:p/>
+          <w:p>
+            <w:r>
+              <w:t>Verify that the health pickup increases the players health.</w:t>
+            </w:r>
+          </w:p>
+          <w:p/>
+          <w:p>
+            <w:r>
+              <w:t>Ensure that the pickup is destroyed</w:t>
+            </w:r>
+            <w:r>
+              <w:t xml:space="preserve"> when the player collides with the pickup.</w:t>
+            </w:r>
+          </w:p>
+        </w:tc>
+      </w:tr>
+      <w:tr>
+        <w:tc>
+          <w:tcPr>
+            <w:tcW w:w="4508" w:type="dxa"/>
+          </w:tcPr>
+          <w:p>
+            <w:r>
+              <w:t>Enemy System</w:t>
+            </w:r>
+          </w:p>
+        </w:tc>
+        <w:tc>
+          <w:tcPr>
+            <w:tcW w:w="4508" w:type="dxa"/>
+          </w:tcPr>
+          <w:p>
+            <w:r>
+              <w:t>Ensure that enemies can shoot projectiles.</w:t>
+            </w:r>
+          </w:p>
+          <w:p/>
+          <w:p>
+            <w:r>
+              <w:t>Verify that enemies can take damage from the player’s projectiles, ensure that the player projectiles are destroyed on collision with the enemy.</w:t>
+            </w:r>
+          </w:p>
+          <w:p/>
+          <w:p>
+            <w:r>
+              <w:t>Verify that an enemy is removed from the level when lose all their health.</w:t>
+            </w:r>
+          </w:p>
+          <w:p/>
+          <w:p>
+            <w:r>
+              <w:t>Test that the level boss health updates when they take damage</w:t>
+            </w:r>
+            <w:r>
+              <w:t>.</w:t>
+            </w:r>
+          </w:p>
+          <w:p/>
+          <w:p>
+            <w:r>
+              <w:t>Verify that the enemies can move on platforms.</w:t>
+            </w:r>
+          </w:p>
+        </w:tc>
+      </w:tr>
+      <w:tr>
+        <w:tc>
+          <w:tcPr>
+            <w:tcW w:w="4508" w:type="dxa"/>
+          </w:tcPr>
+          <w:p>
+            <w:r>
+              <w:t>Level System</w:t>
+            </w:r>
+          </w:p>
+        </w:tc>
+        <w:tc>
+          <w:tcPr>
+            <w:tcW w:w="4508" w:type="dxa"/>
+          </w:tcPr>
+          <w:p>
+            <w:r>
+              <w:t>Verify that the player moves to the next level after the boss is defeated.</w:t>
+            </w:r>
+          </w:p>
+          <w:p/>
+          <w:p>
+            <w:r>
+              <w:t>Ensure that the player wins the game when they finish the last level.</w:t>
             </w:r>
           </w:p>
         </w:tc>
@@ -2265,19 +3153,266 @@
       <w:pPr>
         <w:pStyle w:val="Heading1"/>
       </w:pPr>
-      <w:bookmarkStart w:id="19" w:name="_Toc39840004"/>
+      <w:bookmarkStart w:id="10" w:name="_Toc39960632"/>
       <w:r>
         <w:lastRenderedPageBreak/>
-        <w:t>Risks/Assumptions</w:t>
+        <w:t>Testing Strategy</w:t>
+      </w:r>
+      <w:bookmarkEnd w:id="10"/>
+    </w:p>
+    <w:p>
+      <w:pPr>
+        <w:pStyle w:val="Heading2"/>
+      </w:pPr>
+      <w:bookmarkStart w:id="11" w:name="_Toc39960633"/>
+      <w:r>
+        <w:t>Unit Testing</w:t>
+      </w:r>
+      <w:bookmarkEnd w:id="11"/>
+    </w:p>
+    <w:p>
+      <w:pPr>
+        <w:pStyle w:val="Heading2"/>
+      </w:pPr>
+      <w:bookmarkStart w:id="12" w:name="_Toc39960634"/>
+      <w:r>
+        <w:t>System and Integration Testing</w:t>
+      </w:r>
+      <w:bookmarkEnd w:id="12"/>
+    </w:p>
+    <w:p>
+      <w:pPr>
+        <w:pStyle w:val="Heading2"/>
+      </w:pPr>
+      <w:bookmarkStart w:id="13" w:name="_Toc39960635"/>
+      <w:r>
+        <w:t>Performance and Stress Testing</w:t>
+      </w:r>
+      <w:bookmarkEnd w:id="13"/>
+    </w:p>
+    <w:p>
+      <w:pPr>
+        <w:pStyle w:val="Heading2"/>
+      </w:pPr>
+      <w:bookmarkStart w:id="14" w:name="_Toc39960636"/>
+      <w:r>
+        <w:t>User Acceptance Testing</w:t>
+      </w:r>
+      <w:bookmarkEnd w:id="14"/>
+    </w:p>
+    <w:p>
+      <w:pPr>
+        <w:pStyle w:val="Heading2"/>
+      </w:pPr>
+      <w:bookmarkStart w:id="15" w:name="_Toc39960637"/>
+      <w:r>
+        <w:t>Batch Testing</w:t>
+      </w:r>
+      <w:bookmarkEnd w:id="15"/>
+    </w:p>
+    <w:p>
+      <w:pPr>
+        <w:pStyle w:val="Heading2"/>
+      </w:pPr>
+      <w:bookmarkStart w:id="16" w:name="_Toc39960638"/>
+      <w:r>
+        <w:t>Automated Regression Testing</w:t>
+      </w:r>
+      <w:bookmarkEnd w:id="16"/>
+    </w:p>
+    <w:p>
+      <w:pPr>
+        <w:pStyle w:val="Heading2"/>
+      </w:pPr>
+      <w:bookmarkStart w:id="17" w:name="_Toc39960639"/>
+      <w:r>
+        <w:t>Beta Testing</w:t>
+      </w:r>
+      <w:bookmarkEnd w:id="17"/>
+    </w:p>
+    <w:p>
+      <w:pPr>
+        <w:pStyle w:val="Heading1"/>
+      </w:pPr>
+      <w:bookmarkStart w:id="18" w:name="_Toc39960640"/>
+      <w:r>
+        <w:t>Test Schedule</w:t>
+      </w:r>
+      <w:bookmarkEnd w:id="18"/>
+    </w:p>
+    <w:p/>
+    <w:p>
+      <w:pPr>
+        <w:pStyle w:val="Heading1"/>
+      </w:pPr>
+      <w:bookmarkStart w:id="19" w:name="_Toc39960641"/>
+      <w:r>
+        <w:t>Control Procedures</w:t>
       </w:r>
       <w:bookmarkEnd w:id="19"/>
     </w:p>
     <w:p>
-      <w:r>
-        <w:t>For this test plan, we have identified some risks that could appear during</w:t>
-      </w:r>
-      <w:r>
-        <w:t xml:space="preserve"> testing.</w:t>
+      <w:pPr>
+        <w:pStyle w:val="Heading1"/>
+      </w:pPr>
+      <w:bookmarkStart w:id="20" w:name="_Toc39960642"/>
+      <w:r>
+        <w:t>Features to be Tested</w:t>
+      </w:r>
+      <w:bookmarkEnd w:id="20"/>
+    </w:p>
+    <w:p>
+      <w:pPr>
+        <w:pStyle w:val="ListParagraph"/>
+        <w:numPr>
+          <w:ilvl w:val="0"/>
+          <w:numId w:val="4"/>
+        </w:numPr>
+      </w:pPr>
+      <w:r>
+        <w:t>Front-End Menu</w:t>
+      </w:r>
+    </w:p>
+    <w:p>
+      <w:pPr>
+        <w:pStyle w:val="ListParagraph"/>
+        <w:numPr>
+          <w:ilvl w:val="0"/>
+          <w:numId w:val="4"/>
+        </w:numPr>
+      </w:pPr>
+      <w:r>
+        <w:t>In-Game Menu</w:t>
+      </w:r>
+    </w:p>
+    <w:p>
+      <w:pPr>
+        <w:pStyle w:val="ListParagraph"/>
+        <w:numPr>
+          <w:ilvl w:val="0"/>
+          <w:numId w:val="4"/>
+        </w:numPr>
+      </w:pPr>
+      <w:r>
+        <w:t>Game Controls</w:t>
+      </w:r>
+    </w:p>
+    <w:p>
+      <w:pPr>
+        <w:pStyle w:val="ListParagraph"/>
+        <w:numPr>
+          <w:ilvl w:val="0"/>
+          <w:numId w:val="4"/>
+        </w:numPr>
+      </w:pPr>
+      <w:r>
+        <w:t>Gameplay features</w:t>
+      </w:r>
+    </w:p>
+    <w:p>
+      <w:pPr>
+        <w:pStyle w:val="ListParagraph"/>
+        <w:numPr>
+          <w:ilvl w:val="0"/>
+          <w:numId w:val="4"/>
+        </w:numPr>
+      </w:pPr>
+      <w:r>
+        <w:t>Sound and Music settings</w:t>
+      </w:r>
+    </w:p>
+    <w:p>
+      <w:pPr>
+        <w:pStyle w:val="Heading1"/>
+      </w:pPr>
+      <w:bookmarkStart w:id="21" w:name="_Toc39960643"/>
+      <w:r>
+        <w:t>Features not to be Tested</w:t>
+      </w:r>
+      <w:bookmarkEnd w:id="21"/>
+    </w:p>
+    <w:p>
+      <w:pPr>
+        <w:pStyle w:val="ListParagraph"/>
+        <w:numPr>
+          <w:ilvl w:val="0"/>
+          <w:numId w:val="5"/>
+        </w:numPr>
+      </w:pPr>
+      <w:r>
+        <w:t>Saving and Loading System</w:t>
+      </w:r>
+    </w:p>
+    <w:p>
+      <w:pPr>
+        <w:pStyle w:val="ListParagraph"/>
+        <w:numPr>
+          <w:ilvl w:val="0"/>
+          <w:numId w:val="5"/>
+        </w:numPr>
+      </w:pPr>
+      <w:r>
+        <w:t>File Deletion System</w:t>
+      </w:r>
+    </w:p>
+    <w:p>
+      <w:pPr>
+        <w:pStyle w:val="ListParagraph"/>
+        <w:numPr>
+          <w:ilvl w:val="0"/>
+          <w:numId w:val="5"/>
+        </w:numPr>
+      </w:pPr>
+      <w:r>
+        <w:t xml:space="preserve">Application interruption, </w:t>
+      </w:r>
+      <w:proofErr w:type="spellStart"/>
+      <w:r>
+        <w:t>e.g</w:t>
+      </w:r>
+      <w:proofErr w:type="spellEnd"/>
+      <w:r>
+        <w:t xml:space="preserve"> Player clicks away from the game</w:t>
+      </w:r>
+      <w:r>
+        <w:t>.</w:t>
+      </w:r>
+    </w:p>
+    <w:p>
+      <w:pPr>
+        <w:pStyle w:val="ListParagraph"/>
+        <w:numPr>
+          <w:ilvl w:val="0"/>
+          <w:numId w:val="5"/>
+        </w:numPr>
+      </w:pPr>
+      <w:r>
+        <w:t>Game over system</w:t>
+      </w:r>
+    </w:p>
+    <w:p>
+      <w:pPr>
+        <w:pStyle w:val="Heading1"/>
+      </w:pPr>
+      <w:bookmarkStart w:id="22" w:name="_Toc39960644"/>
+      <w:r>
+        <w:t>Resources/Roles &amp; Responsibilities</w:t>
+      </w:r>
+      <w:bookmarkEnd w:id="22"/>
+    </w:p>
+    <w:p>
+      <w:pPr>
+        <w:pStyle w:val="Heading1"/>
+      </w:pPr>
+      <w:bookmarkStart w:id="23" w:name="_Toc39960645"/>
+      <w:r>
+        <w:t>Schedules</w:t>
+      </w:r>
+      <w:bookmarkEnd w:id="23"/>
+    </w:p>
+    <w:p>
+      <w:r>
+        <w:t>Below are the identified deliverables for the test plan documents along with the planned delivery dates</w:t>
       </w:r>
     </w:p>
     <w:tbl>
@@ -2307,7 +3442,7 @@
                 <w:b/>
                 <w:bCs/>
               </w:rPr>
-              <w:t>Risk</w:t>
+              <w:t>Deliverable</w:t>
             </w:r>
           </w:p>
         </w:tc>
@@ -2327,7 +3462,7 @@
                 <w:b/>
                 <w:bCs/>
               </w:rPr>
-              <w:t>Solution</w:t>
+              <w:t>Expected Delivery Date</w:t>
             </w:r>
           </w:p>
         </w:tc>
@@ -2339,7 +3474,7 @@
           </w:tcPr>
           <w:p>
             <w:r>
-              <w:t>Data Loss or Corruption</w:t>
+              <w:t>Test Plan</w:t>
             </w:r>
           </w:p>
         </w:tc>
@@ -2349,16 +3484,7 @@
           </w:tcPr>
           <w:p>
             <w:r>
-              <w:t xml:space="preserve">Have files backed up </w:t>
-            </w:r>
-            <w:r>
-              <w:t>on the local computer to minimise game data being lost permanently.</w:t>
-            </w:r>
-          </w:p>
-          <w:p/>
-          <w:p>
-            <w:r>
-              <w:t>Save files every day on the cloud to ensure that data can be accessed from any computer.</w:t>
+              <w:t>12/05/2020</w:t>
             </w:r>
           </w:p>
         </w:tc>
@@ -2370,7 +3496,7 @@
           </w:tcPr>
           <w:p>
             <w:r>
-              <w:t>Hardware Crash or Malfunction</w:t>
+              <w:t>Test Cases</w:t>
             </w:r>
           </w:p>
         </w:tc>
@@ -2380,22 +3506,7 @@
           </w:tcPr>
           <w:p>
             <w:r>
-              <w:t>Have spare computers to use in the event of a crash</w:t>
-            </w:r>
-            <w:r>
-              <w:t xml:space="preserve"> to use for testing while the hardware is being fixed.</w:t>
-            </w:r>
-          </w:p>
-          <w:p/>
-          <w:p>
-            <w:r>
-              <w:t xml:space="preserve">Files are backed up on the cloud to allow the spare computer to run the tests. Spare computers have necessary programs installed. </w:t>
-            </w:r>
-          </w:p>
-          <w:p/>
-          <w:p>
-            <w:r>
-              <w:t>Software installers are saved for quick hardware restoration.</w:t>
+              <w:t>25/05/2020</w:t>
             </w:r>
           </w:p>
         </w:tc>
@@ -2407,7 +3518,7 @@
           </w:tcPr>
           <w:p>
             <w:r>
-              <w:t>Delay in Tasks</w:t>
+              <w:t>Test Incident Reports</w:t>
             </w:r>
           </w:p>
         </w:tc>
@@ -2417,46 +3528,29 @@
           </w:tcPr>
           <w:p>
             <w:r>
-              <w:t>Pinpoint where the delays are occurring and solve the problem</w:t>
-            </w:r>
-            <w:r>
-              <w:t>.</w:t>
-            </w:r>
-          </w:p>
-          <w:p/>
-          <w:p>
-            <w:r>
-              <w:t>Have testers sign task completion forms to indicate what progress</w:t>
-            </w:r>
-            <w:r>
-              <w:t xml:space="preserve"> has been made</w:t>
-            </w:r>
-            <w:r>
-              <w:t xml:space="preserve"> which will be compared to </w:t>
-            </w:r>
-            <w:r>
-              <w:t xml:space="preserve">the planned </w:t>
-            </w:r>
-            <w:r>
-              <w:t>schedule.</w:t>
-            </w:r>
-          </w:p>
-          <w:p/>
-          <w:p>
-            <w:r>
-              <w:t>If deadlines are approaching, testers will likely have to work night</w:t>
-            </w:r>
-            <w:r>
-              <w:t xml:space="preserve"> shifts</w:t>
-            </w:r>
-            <w:r>
-              <w:t xml:space="preserve"> to meet mandatory test requirements</w:t>
-            </w:r>
-            <w:r>
-              <w:t xml:space="preserve"> according to the schedule</w:t>
-            </w:r>
-            <w:r>
-              <w:t>.</w:t>
+              <w:t>30/06/2020</w:t>
+            </w:r>
+          </w:p>
+        </w:tc>
+      </w:tr>
+      <w:tr>
+        <w:tc>
+          <w:tcPr>
+            <w:tcW w:w="4508" w:type="dxa"/>
+          </w:tcPr>
+          <w:p>
+            <w:r>
+              <w:t>Test Summary Reports</w:t>
+            </w:r>
+          </w:p>
+        </w:tc>
+        <w:tc>
+          <w:tcPr>
+            <w:tcW w:w="4508" w:type="dxa"/>
+          </w:tcPr>
+          <w:p>
+            <w:r>
+              <w:t>30/06/2020</w:t>
             </w:r>
           </w:p>
         </w:tc>
@@ -2467,11 +3561,213 @@
       <w:pPr>
         <w:pStyle w:val="Heading1"/>
       </w:pPr>
-      <w:bookmarkStart w:id="20" w:name="_Toc39840005"/>
+      <w:bookmarkStart w:id="24" w:name="_Toc39960646"/>
+      <w:r>
+        <w:t>Risks/Assumptions</w:t>
+      </w:r>
+      <w:bookmarkEnd w:id="24"/>
+    </w:p>
+    <w:p>
+      <w:r>
+        <w:t>For this test plan, we have identified some risks that could appear during</w:t>
+      </w:r>
+      <w:r>
+        <w:t xml:space="preserve"> testing.</w:t>
+      </w:r>
+    </w:p>
+    <w:tbl>
+      <w:tblPr>
+        <w:tblStyle w:val="TableGrid"/>
+        <w:tblW w:w="0" w:type="auto"/>
+        <w:tblLook w:val="04A0" w:firstRow="1" w:lastRow="0" w:firstColumn="1" w:lastColumn="0" w:noHBand="0" w:noVBand="1"/>
+      </w:tblPr>
+      <w:tblGrid>
+        <w:gridCol w:w="4508"/>
+        <w:gridCol w:w="4508"/>
+      </w:tblGrid>
+      <w:tr>
+        <w:tc>
+          <w:tcPr>
+            <w:tcW w:w="4508" w:type="dxa"/>
+          </w:tcPr>
+          <w:p>
+            <w:pPr>
+              <w:rPr>
+                <w:b/>
+                <w:bCs/>
+              </w:rPr>
+            </w:pPr>
+            <w:r>
+              <w:rPr>
+                <w:b/>
+                <w:bCs/>
+              </w:rPr>
+              <w:t>Risk</w:t>
+            </w:r>
+          </w:p>
+        </w:tc>
+        <w:tc>
+          <w:tcPr>
+            <w:tcW w:w="4508" w:type="dxa"/>
+          </w:tcPr>
+          <w:p>
+            <w:pPr>
+              <w:rPr>
+                <w:b/>
+                <w:bCs/>
+              </w:rPr>
+            </w:pPr>
+            <w:r>
+              <w:rPr>
+                <w:b/>
+                <w:bCs/>
+              </w:rPr>
+              <w:t>Solution</w:t>
+            </w:r>
+          </w:p>
+        </w:tc>
+      </w:tr>
+      <w:tr>
+        <w:tc>
+          <w:tcPr>
+            <w:tcW w:w="4508" w:type="dxa"/>
+          </w:tcPr>
+          <w:p>
+            <w:r>
+              <w:lastRenderedPageBreak/>
+              <w:t>Data Loss or Corruption</w:t>
+            </w:r>
+          </w:p>
+        </w:tc>
+        <w:tc>
+          <w:tcPr>
+            <w:tcW w:w="4508" w:type="dxa"/>
+          </w:tcPr>
+          <w:p>
+            <w:r>
+              <w:t xml:space="preserve">Have files backed up </w:t>
+            </w:r>
+            <w:r>
+              <w:t>on the local computer to minimise game data being lost permanently.</w:t>
+            </w:r>
+          </w:p>
+          <w:p/>
+          <w:p>
+            <w:r>
+              <w:t>Save files every day on the cloud to ensure that data can be accessed from any computer.</w:t>
+            </w:r>
+          </w:p>
+        </w:tc>
+      </w:tr>
+      <w:tr>
+        <w:tc>
+          <w:tcPr>
+            <w:tcW w:w="4508" w:type="dxa"/>
+          </w:tcPr>
+          <w:p>
+            <w:r>
+              <w:t>Hardware Crash or Malfunction</w:t>
+            </w:r>
+          </w:p>
+        </w:tc>
+        <w:tc>
+          <w:tcPr>
+            <w:tcW w:w="4508" w:type="dxa"/>
+          </w:tcPr>
+          <w:p>
+            <w:r>
+              <w:t>Have spare computers to use in the event of a crash</w:t>
+            </w:r>
+            <w:r>
+              <w:t xml:space="preserve"> to use for testing while the hardware is being fixed.</w:t>
+            </w:r>
+          </w:p>
+          <w:p/>
+          <w:p>
+            <w:r>
+              <w:t xml:space="preserve">Files are backed up on the cloud to allow the spare computer to run the tests. Spare computers have necessary programs installed. </w:t>
+            </w:r>
+          </w:p>
+          <w:p/>
+          <w:p>
+            <w:r>
+              <w:t>Software installers are saved for quick hardware restoration.</w:t>
+            </w:r>
+          </w:p>
+        </w:tc>
+      </w:tr>
+      <w:tr>
+        <w:tc>
+          <w:tcPr>
+            <w:tcW w:w="4508" w:type="dxa"/>
+          </w:tcPr>
+          <w:p>
+            <w:r>
+              <w:t>Delay in Tasks</w:t>
+            </w:r>
+          </w:p>
+        </w:tc>
+        <w:tc>
+          <w:tcPr>
+            <w:tcW w:w="4508" w:type="dxa"/>
+          </w:tcPr>
+          <w:p>
+            <w:r>
+              <w:t>Pinpoint where the delays are occurring and solve the problem</w:t>
+            </w:r>
+            <w:r>
+              <w:t>.</w:t>
+            </w:r>
+          </w:p>
+          <w:p/>
+          <w:p>
+            <w:r>
+              <w:t>Have testers sign task completion forms to indicate what progress</w:t>
+            </w:r>
+            <w:r>
+              <w:t xml:space="preserve"> has been made</w:t>
+            </w:r>
+            <w:r>
+              <w:t xml:space="preserve"> which will be compared to </w:t>
+            </w:r>
+            <w:r>
+              <w:t xml:space="preserve">the planned </w:t>
+            </w:r>
+            <w:r>
+              <w:t>schedule.</w:t>
+            </w:r>
+          </w:p>
+          <w:p/>
+          <w:p>
+            <w:r>
+              <w:t>If deadlines are approaching, testers will likely have to work night</w:t>
+            </w:r>
+            <w:r>
+              <w:t xml:space="preserve"> shifts</w:t>
+            </w:r>
+            <w:r>
+              <w:t xml:space="preserve"> to meet mandatory test requirements</w:t>
+            </w:r>
+            <w:r>
+              <w:t xml:space="preserve"> according to the schedule</w:t>
+            </w:r>
+            <w:r>
+              <w:t>.</w:t>
+            </w:r>
+          </w:p>
+        </w:tc>
+      </w:tr>
+    </w:tbl>
+    <w:p/>
+    <w:p>
+      <w:pPr>
+        <w:pStyle w:val="Heading1"/>
+      </w:pPr>
+      <w:bookmarkStart w:id="25" w:name="_Toc39960647"/>
       <w:r>
         <w:t>Tools</w:t>
       </w:r>
-      <w:bookmarkEnd w:id="20"/>
+      <w:bookmarkEnd w:id="25"/>
     </w:p>
     <w:p>
       <w:r>
@@ -2481,10 +3777,31 @@
         <w:t xml:space="preserve">our hardware to run our tests on will be computers of varying hardware specifications. </w:t>
       </w:r>
       <w:r>
-        <w:t xml:space="preserve">As this game is designed for PCs, we would test the game on the intended platform. </w:t>
-      </w:r>
-      <w:r>
-        <w:t>By using computers with less performance capabilities, we can also determine the minimum hardware specifications that the product requires to operate at.</w:t>
+        <w:t xml:space="preserve">We will also run tests on a variety of smartphones. </w:t>
+      </w:r>
+      <w:r>
+        <w:t>As this game is designed for PCs</w:t>
+      </w:r>
+      <w:r>
+        <w:t xml:space="preserve"> and mobile phones</w:t>
+      </w:r>
+      <w:r>
+        <w:t>, we would test the game on the intended platform</w:t>
+      </w:r>
+      <w:r>
+        <w:t>s</w:t>
+      </w:r>
+      <w:r>
+        <w:t xml:space="preserve">. </w:t>
+      </w:r>
+      <w:r>
+        <w:t xml:space="preserve">By using computers </w:t>
+      </w:r>
+      <w:r>
+        <w:t xml:space="preserve">and phones </w:t>
+      </w:r>
+      <w:r>
+        <w:t>with less performance capabilities, we can also determine the minimum hardware specifications that the product requires to operate at.</w:t>
       </w:r>
     </w:p>
     <w:p>
@@ -4426,7 +5743,7 @@
 </file>
 
 <file path=customXml/itemProps1.xml><?xml version="1.0" encoding="utf-8"?>
-<ds:datastoreItem xmlns:ds="http://schemas.openxmlformats.org/officeDocument/2006/customXml" ds:itemID="{E9952A8D-6786-4DDD-9F95-41E1C381349C}">
+<ds:datastoreItem xmlns:ds="http://schemas.openxmlformats.org/officeDocument/2006/customXml" ds:itemID="{83322075-8E66-4909-AE7C-5FBFBC061EEB}">
   <ds:schemaRefs>
     <ds:schemaRef ds:uri="http://schemas.openxmlformats.org/officeDocument/2006/bibliography"/>
   </ds:schemaRefs>

</xml_diff>

<commit_message>
Updated tools, features to test and not test.
</commit_message>
<xml_diff>
--- a/test_plan_gr.docx
+++ b/test_plan_gr.docx
@@ -3253,6 +3253,11 @@
     </w:p>
     <w:p>
       <w:pPr>
+        <w:pStyle w:val="Heading2"/>
+      </w:pPr>
+    </w:p>
+    <w:p>
+      <w:pPr>
         <w:pStyle w:val="Heading1"/>
       </w:pPr>
       <w:bookmarkStart w:id="20" w:name="_Toc39960642"/>
@@ -3282,7 +3287,7 @@
         </w:numPr>
       </w:pPr>
       <w:r>
-        <w:t>In-Game Menu</w:t>
+        <w:t>Game Exit Features</w:t>
       </w:r>
     </w:p>
     <w:p>
@@ -3294,7 +3299,7 @@
         </w:numPr>
       </w:pPr>
       <w:r>
-        <w:t>Game Controls</w:t>
+        <w:t>Pause Menu</w:t>
       </w:r>
     </w:p>
     <w:p>
@@ -3306,7 +3311,7 @@
         </w:numPr>
       </w:pPr>
       <w:r>
-        <w:t>Gameplay features</w:t>
+        <w:t>Restart Level</w:t>
       </w:r>
     </w:p>
     <w:p>
@@ -3318,7 +3323,115 @@
         </w:numPr>
       </w:pPr>
       <w:r>
+        <w:t>Player Movement</w:t>
+      </w:r>
+    </w:p>
+    <w:p>
+      <w:pPr>
+        <w:pStyle w:val="ListParagraph"/>
+        <w:numPr>
+          <w:ilvl w:val="0"/>
+          <w:numId w:val="4"/>
+        </w:numPr>
+      </w:pPr>
+      <w:r>
+        <w:t>Player Health</w:t>
+      </w:r>
+    </w:p>
+    <w:p>
+      <w:pPr>
+        <w:pStyle w:val="ListParagraph"/>
+        <w:numPr>
+          <w:ilvl w:val="0"/>
+          <w:numId w:val="4"/>
+        </w:numPr>
+      </w:pPr>
+      <w:r>
+        <w:t>Enemy Movement</w:t>
+      </w:r>
+    </w:p>
+    <w:p>
+      <w:pPr>
+        <w:pStyle w:val="ListParagraph"/>
+        <w:numPr>
+          <w:ilvl w:val="0"/>
+          <w:numId w:val="4"/>
+        </w:numPr>
+      </w:pPr>
+      <w:r>
+        <w:t>Enemy Attacks</w:t>
+      </w:r>
+    </w:p>
+    <w:p>
+      <w:pPr>
+        <w:pStyle w:val="ListParagraph"/>
+        <w:numPr>
+          <w:ilvl w:val="0"/>
+          <w:numId w:val="4"/>
+        </w:numPr>
+      </w:pPr>
+      <w:r>
+        <w:t>Boss Health</w:t>
+      </w:r>
+    </w:p>
+    <w:p>
+      <w:pPr>
+        <w:pStyle w:val="ListParagraph"/>
+        <w:numPr>
+          <w:ilvl w:val="0"/>
+          <w:numId w:val="4"/>
+        </w:numPr>
+      </w:pPr>
+      <w:r>
+        <w:t>Level Transition</w:t>
+      </w:r>
+    </w:p>
+    <w:p>
+      <w:pPr>
+        <w:pStyle w:val="ListParagraph"/>
+        <w:numPr>
+          <w:ilvl w:val="0"/>
+          <w:numId w:val="4"/>
+        </w:numPr>
+      </w:pPr>
+      <w:r>
+        <w:t>Pickup Interactions</w:t>
+      </w:r>
+    </w:p>
+    <w:p>
+      <w:pPr>
+        <w:pStyle w:val="ListParagraph"/>
+        <w:numPr>
+          <w:ilvl w:val="0"/>
+          <w:numId w:val="4"/>
+        </w:numPr>
+      </w:pPr>
+      <w:r>
         <w:t>Sound and Music settings</w:t>
+      </w:r>
+    </w:p>
+    <w:p>
+      <w:pPr>
+        <w:pStyle w:val="ListParagraph"/>
+        <w:numPr>
+          <w:ilvl w:val="0"/>
+          <w:numId w:val="4"/>
+        </w:numPr>
+      </w:pPr>
+      <w:r>
+        <w:t>Game Performance</w:t>
+      </w:r>
+    </w:p>
+    <w:p>
+      <w:pPr>
+        <w:pStyle w:val="ListParagraph"/>
+        <w:numPr>
+          <w:ilvl w:val="0"/>
+          <w:numId w:val="4"/>
+        </w:numPr>
+      </w:pPr>
+      <w:r>
+        <w:t>Operation on both Computer and Mobile versions</w:t>
       </w:r>
     </w:p>
     <w:p>
@@ -3366,11 +3479,9 @@
       <w:r>
         <w:t xml:space="preserve">Application interruption, </w:t>
       </w:r>
-      <w:proofErr w:type="spellStart"/>
-      <w:r>
-        <w:t>e.g</w:t>
-      </w:r>
-      <w:proofErr w:type="spellEnd"/>
+      <w:r>
+        <w:t>e.g.</w:t>
+      </w:r>
       <w:r>
         <w:t xml:space="preserve"> Player clicks away from the game</w:t>
       </w:r>
@@ -3442,6 +3553,7 @@
                 <w:b/>
                 <w:bCs/>
               </w:rPr>
+              <w:lastRenderedPageBreak/>
               <w:t>Deliverable</w:t>
             </w:r>
           </w:p>
@@ -3506,7 +3618,10 @@
           </w:tcPr>
           <w:p>
             <w:r>
-              <w:t>25/05/2020</w:t>
+              <w:t>18</w:t>
+            </w:r>
+            <w:r>
+              <w:t>/05/2020</w:t>
             </w:r>
           </w:p>
         </w:tc>
@@ -3634,7 +3749,6 @@
           </w:tcPr>
           <w:p>
             <w:r>
-              <w:lastRenderedPageBreak/>
               <w:t>Data Loss or Corruption</w:t>
             </w:r>
           </w:p>
@@ -3753,6 +3867,28 @@
             </w:r>
             <w:r>
               <w:t>.</w:t>
+            </w:r>
+          </w:p>
+        </w:tc>
+      </w:tr>
+      <w:tr>
+        <w:tc>
+          <w:tcPr>
+            <w:tcW w:w="4508" w:type="dxa"/>
+          </w:tcPr>
+          <w:p>
+            <w:r>
+              <w:t>Insufficiently Skilled Testers</w:t>
+            </w:r>
+          </w:p>
+        </w:tc>
+        <w:tc>
+          <w:tcPr>
+            <w:tcW w:w="4508" w:type="dxa"/>
+          </w:tcPr>
+          <w:p>
+            <w:r>
+              <w:t>All Testers will undergo training to ensure a sufficient base level of quality.</w:t>
             </w:r>
           </w:p>
         </w:tc>
@@ -3769,61 +3905,177 @@
       </w:r>
       <w:bookmarkEnd w:id="25"/>
     </w:p>
-    <w:p>
-      <w:r>
-        <w:t xml:space="preserve">For this test plan, </w:t>
-      </w:r>
-      <w:r>
-        <w:t xml:space="preserve">our hardware to run our tests on will be computers of varying hardware specifications. </w:t>
-      </w:r>
-      <w:r>
-        <w:t xml:space="preserve">We will also run tests on a variety of smartphones. </w:t>
-      </w:r>
-      <w:r>
-        <w:t>As this game is designed for PCs</w:t>
-      </w:r>
-      <w:r>
-        <w:t xml:space="preserve"> and mobile phones</w:t>
-      </w:r>
-      <w:r>
-        <w:t>, we would test the game on the intended platform</w:t>
-      </w:r>
-      <w:r>
-        <w:t>s</w:t>
-      </w:r>
-      <w:r>
-        <w:t xml:space="preserve">. </w:t>
-      </w:r>
-      <w:r>
-        <w:t xml:space="preserve">By using computers </w:t>
-      </w:r>
-      <w:r>
-        <w:t xml:space="preserve">and phones </w:t>
-      </w:r>
-      <w:r>
-        <w:t>with less performance capabilities, we can also determine the minimum hardware specifications that the product requires to operate at.</w:t>
-      </w:r>
-    </w:p>
-    <w:p>
-      <w:r>
-        <w:t xml:space="preserve">The test cases </w:t>
-      </w:r>
-      <w:r>
-        <w:t xml:space="preserve">for this plan will be created using Microsoft Excel, </w:t>
-      </w:r>
-      <w:r>
-        <w:t>this will allow easy editing of the test cases where needed. We will be using Jira to manage bug tracking for our test</w:t>
-      </w:r>
-      <w:r>
-        <w:t>s</w:t>
-      </w:r>
-      <w:r>
-        <w:t xml:space="preserve"> </w:t>
-      </w:r>
-      <w:r>
-        <w:t>due to how well Jira can integrate with project environments.</w:t>
-      </w:r>
-    </w:p>
+    <w:tbl>
+      <w:tblPr>
+        <w:tblStyle w:val="TableGrid"/>
+        <w:tblW w:w="0" w:type="auto"/>
+        <w:tblLook w:val="04A0" w:firstRow="1" w:lastRow="0" w:firstColumn="1" w:lastColumn="0" w:noHBand="0" w:noVBand="1"/>
+      </w:tblPr>
+      <w:tblGrid>
+        <w:gridCol w:w="4508"/>
+        <w:gridCol w:w="4508"/>
+      </w:tblGrid>
+      <w:tr>
+        <w:tc>
+          <w:tcPr>
+            <w:tcW w:w="4508" w:type="dxa"/>
+          </w:tcPr>
+          <w:p>
+            <w:r>
+              <w:t>Hardware</w:t>
+            </w:r>
+          </w:p>
+        </w:tc>
+        <w:tc>
+          <w:tcPr>
+            <w:tcW w:w="4508" w:type="dxa"/>
+          </w:tcPr>
+          <w:p>
+            <w:r>
+              <w:t>Computers of varying specifications, we can establish minimum hardware required for the pc version of the game.</w:t>
+            </w:r>
+          </w:p>
+          <w:p/>
+          <w:p>
+            <w:r>
+              <w:t xml:space="preserve">Smartphones </w:t>
+            </w:r>
+            <w:r>
+              <w:t>of varying specifications, like with computers we can determine the minimum specifications for the phone.</w:t>
+            </w:r>
+          </w:p>
+        </w:tc>
+      </w:tr>
+      <w:tr>
+        <w:tc>
+          <w:tcPr>
+            <w:tcW w:w="4508" w:type="dxa"/>
+          </w:tcPr>
+          <w:p>
+            <w:r>
+              <w:t>Bug Tracking Tool</w:t>
+            </w:r>
+          </w:p>
+        </w:tc>
+        <w:tc>
+          <w:tcPr>
+            <w:tcW w:w="4508" w:type="dxa"/>
+          </w:tcPr>
+          <w:p>
+            <w:r>
+              <w:rPr>
+                <w:b/>
+                <w:bCs/>
+              </w:rPr>
+              <w:t>Bugzilla:</w:t>
+            </w:r>
+          </w:p>
+          <w:p>
+            <w:r>
+              <w:lastRenderedPageBreak/>
+              <w:t xml:space="preserve">Easily accessible as </w:t>
+            </w:r>
+            <w:r>
+              <w:t>it is</w:t>
+            </w:r>
+            <w:r>
+              <w:t xml:space="preserve"> a </w:t>
+            </w:r>
+            <w:r>
+              <w:t>web-based</w:t>
+            </w:r>
+            <w:r>
+              <w:t xml:space="preserve"> </w:t>
+            </w:r>
+            <w:r>
+              <w:t>bug tracking tool. The tool is open source which reduces costs of tools.</w:t>
+            </w:r>
+          </w:p>
+        </w:tc>
+      </w:tr>
+      <w:tr>
+        <w:tc>
+          <w:tcPr>
+            <w:tcW w:w="4508" w:type="dxa"/>
+          </w:tcPr>
+          <w:p>
+            <w:r>
+              <w:lastRenderedPageBreak/>
+              <w:t xml:space="preserve">Test Case </w:t>
+            </w:r>
+            <w:r>
+              <w:t>Management</w:t>
+            </w:r>
+            <w:r>
+              <w:t xml:space="preserve"> Tool</w:t>
+            </w:r>
+          </w:p>
+        </w:tc>
+        <w:tc>
+          <w:tcPr>
+            <w:tcW w:w="4508" w:type="dxa"/>
+          </w:tcPr>
+          <w:p>
+            <w:pPr>
+              <w:rPr>
+                <w:b/>
+                <w:bCs/>
+              </w:rPr>
+            </w:pPr>
+            <w:r>
+              <w:rPr>
+                <w:b/>
+                <w:bCs/>
+              </w:rPr>
+              <w:t>Testopia:</w:t>
+            </w:r>
+          </w:p>
+          <w:p>
+            <w:r>
+              <w:t>An extension to Bugzilla providing a convenient management tool for writing test cases.</w:t>
+            </w:r>
+          </w:p>
+        </w:tc>
+      </w:tr>
+      <w:tr>
+        <w:tc>
+          <w:tcPr>
+            <w:tcW w:w="4508" w:type="dxa"/>
+          </w:tcPr>
+          <w:p>
+            <w:r>
+              <w:t>Automated Testing Tool</w:t>
+            </w:r>
+          </w:p>
+        </w:tc>
+        <w:tc>
+          <w:tcPr>
+            <w:tcW w:w="4508" w:type="dxa"/>
+          </w:tcPr>
+          <w:p>
+            <w:pPr>
+              <w:rPr>
+                <w:b/>
+                <w:bCs/>
+              </w:rPr>
+            </w:pPr>
+            <w:r>
+              <w:rPr>
+                <w:b/>
+                <w:bCs/>
+              </w:rPr>
+              <w:t>T-Plan:</w:t>
+            </w:r>
+          </w:p>
+          <w:p>
+            <w:r>
+              <w:t>Automated testing that can be used for both desktop and mobile games. Tool can be utilized for both versions of the game.</w:t>
+            </w:r>
+          </w:p>
+        </w:tc>
+      </w:tr>
+    </w:tbl>
+    <w:p/>
     <w:sectPr>
       <w:pgSz w:w="11906" w:h="16838"/>
       <w:pgMar w:top="1440" w:right="1440" w:bottom="1440" w:left="1440" w:header="708" w:footer="708" w:gutter="0"/>
@@ -5743,7 +5995,7 @@
 </file>
 
 <file path=customXml/itemProps1.xml><?xml version="1.0" encoding="utf-8"?>
-<ds:datastoreItem xmlns:ds="http://schemas.openxmlformats.org/officeDocument/2006/customXml" ds:itemID="{83322075-8E66-4909-AE7C-5FBFBC061EEB}">
+<ds:datastoreItem xmlns:ds="http://schemas.openxmlformats.org/officeDocument/2006/customXml" ds:itemID="{8258B14F-E2C1-465F-AC32-C18F0EDB7EA9}">
   <ds:schemaRefs>
     <ds:schemaRef ds:uri="http://schemas.openxmlformats.org/officeDocument/2006/bibliography"/>
   </ds:schemaRefs>

</xml_diff>